<commit_message>
Paso 1 aplicación vias
</commit_message>
<xml_diff>
--- a/TUTORIAL ANGULAR con TypeScript.docx
+++ b/TUTORIAL ANGULAR con TypeScript.docx
@@ -1,6 +1,6 @@
 
 <file path=word/document.xml><?xml version="1.0" encoding="utf-8"?>
-<w:document xmlns:wpc="http://schemas.microsoft.com/office/word/2010/wordprocessingCanvas" xmlns:cx="http://schemas.microsoft.com/office/drawing/2014/chartex" xmlns:cx1="http://schemas.microsoft.com/office/drawing/2015/9/8/chartex" xmlns:cx2="http://schemas.microsoft.com/office/drawing/2015/10/21/chartex" xmlns:cx3="http://schemas.microsoft.com/office/drawing/2016/5/9/chartex" xmlns:cx4="http://schemas.microsoft.com/office/drawing/2016/5/10/chartex" xmlns:cx5="http://schemas.microsoft.com/office/drawing/2016/5/11/chartex" xmlns:mc="http://schemas.openxmlformats.org/markup-compatibility/2006" xmlns:o="urn:schemas-microsoft-com:office:office" xmlns:r="http://schemas.openxmlformats.org/officeDocument/2006/relationships" xmlns:m="http://schemas.openxmlformats.org/officeDocument/2006/math" xmlns:v="urn:schemas-microsoft-com:vml" xmlns:wp14="http://schemas.microsoft.com/office/word/2010/wordprocessingDrawing" xmlns:wp="http://schemas.openxmlformats.org/drawingml/2006/wordprocessingDrawing" xmlns:w10="urn:schemas-microsoft-com:office:word" xmlns:w="http://schemas.openxmlformats.org/wordprocessingml/2006/main" xmlns:w14="http://schemas.microsoft.com/office/word/2010/wordml" xmlns:w15="http://schemas.microsoft.com/office/word/2012/wordml" xmlns:w16se="http://schemas.microsoft.com/office/word/2015/wordml/symex" xmlns:wpg="http://schemas.microsoft.com/office/word/2010/wordprocessingGroup" xmlns:wpi="http://schemas.microsoft.com/office/word/2010/wordprocessingInk" xmlns:wne="http://schemas.microsoft.com/office/word/2006/wordml" xmlns:wps="http://schemas.microsoft.com/office/word/2010/wordprocessingShape" mc:Ignorable="w14 w15 w16se wp14">
+<w:document xmlns:wpc="http://schemas.microsoft.com/office/word/2010/wordprocessingCanvas" xmlns:mc="http://schemas.openxmlformats.org/markup-compatibility/2006" xmlns:o="urn:schemas-microsoft-com:office:office" xmlns:r="http://schemas.openxmlformats.org/officeDocument/2006/relationships" xmlns:m="http://schemas.openxmlformats.org/officeDocument/2006/math" xmlns:v="urn:schemas-microsoft-com:vml" xmlns:wp14="http://schemas.microsoft.com/office/word/2010/wordprocessingDrawing" xmlns:wp="http://schemas.openxmlformats.org/drawingml/2006/wordprocessingDrawing" xmlns:w10="urn:schemas-microsoft-com:office:word" xmlns:w="http://schemas.openxmlformats.org/wordprocessingml/2006/main" xmlns:w14="http://schemas.microsoft.com/office/word/2010/wordml" xmlns:wpg="http://schemas.microsoft.com/office/word/2010/wordprocessingGroup" xmlns:wpi="http://schemas.microsoft.com/office/word/2010/wordprocessingInk" xmlns:wne="http://schemas.microsoft.com/office/word/2006/wordml" xmlns:wps="http://schemas.microsoft.com/office/word/2010/wordprocessingShape" mc:Ignorable="w14 wp14">
   <w:body>
     <w:p>
       <w:pPr>
@@ -41,7 +41,7 @@
     <w:p/>
     <w:p/>
     <w:p>
-      <w:hyperlink r:id="rId6" w:history="1">
+      <w:hyperlink r:id="rId7" w:history="1">
         <w:r>
           <w:rPr>
             <w:rStyle w:val="Hipervnculo"/>
@@ -126,7 +126,7 @@
     </w:p>
     <w:p/>
     <w:p>
-      <w:hyperlink r:id="rId7" w:history="1">
+      <w:hyperlink r:id="rId8" w:history="1">
         <w:r>
           <w:rPr>
             <w:rStyle w:val="Hipervnculo"/>
@@ -198,7 +198,7 @@
       <w:r>
         <w:t xml:space="preserve">” se ha automatizado en </w:t>
       </w:r>
-      <w:hyperlink r:id="rId8" w:history="1">
+      <w:hyperlink r:id="rId9" w:history="1">
         <w:r>
           <w:rPr>
             <w:rStyle w:val="Hipervnculo"/>
@@ -221,7 +221,7 @@
         </w:rPr>
         <w:t> </w:t>
       </w:r>
-      <w:hyperlink r:id="rId9" w:tooltip="Instalar el repositorio GitHub de inicio rápido" w:history="1">
+      <w:hyperlink r:id="rId10" w:tooltip="Instalar el repositorio GitHub de inicio rápido" w:history="1">
         <w:r>
           <w:rPr>
             <w:rStyle w:val="Hipervnculo"/>
@@ -275,7 +275,7 @@
       <w:r>
         <w:t>, (</w:t>
       </w:r>
-      <w:hyperlink r:id="rId10" w:history="1">
+      <w:hyperlink r:id="rId11" w:history="1">
         <w:r>
           <w:rPr>
             <w:rStyle w:val="Hipervnculo"/>
@@ -449,7 +449,7 @@
           <w:numId w:val="6"/>
         </w:numPr>
       </w:pPr>
-      <w:hyperlink r:id="rId11" w:anchor="clone" w:tooltip="Clonarlo desde github" w:history="1">
+      <w:hyperlink r:id="rId12" w:anchor="clone" w:tooltip="Clonarlo desde github" w:history="1">
         <w:r>
           <w:rPr>
             <w:rStyle w:val="Hipervnculo"/>
@@ -460,7 +460,7 @@
       <w:r>
         <w:t> o </w:t>
       </w:r>
-      <w:hyperlink r:id="rId12" w:anchor="download" w:tooltip="descargarlo desde github" w:history="1">
+      <w:hyperlink r:id="rId13" w:anchor="download" w:tooltip="descargarlo desde github" w:history="1">
         <w:r>
           <w:rPr>
             <w:rStyle w:val="Hipervnculo"/>
@@ -483,7 +483,7 @@
       <w:r>
         <w:t>Instalar </w:t>
       </w:r>
-      <w:hyperlink r:id="rId13" w:anchor="install-prerequisites" w:tooltip="¿Qué pasa si usted no tiene nodo y NGP?" w:history="1">
+      <w:hyperlink r:id="rId14" w:anchor="install-prerequisites" w:tooltip="¿Qué pasa si usted no tiene nodo y NGP?" w:history="1">
         <w:r>
           <w:rPr>
             <w:rStyle w:val="Hipervnculo"/>
@@ -544,7 +544,7 @@
       <w:r>
         <w:t xml:space="preserve">En mi caso, instalé previamente el entorno siguiendo los pasos descritos en éste apartado y todo fue bien. Lo subí, hasta el paso 3 del tutorial a </w:t>
       </w:r>
-      <w:hyperlink r:id="rId14" w:history="1">
+      <w:hyperlink r:id="rId15" w:history="1">
         <w:r>
           <w:rPr>
             <w:rStyle w:val="Hipervnculo"/>
@@ -609,7 +609,7 @@
       <w:r>
         <w:t xml:space="preserve"> sigo las instrucciones de </w:t>
       </w:r>
-      <w:hyperlink r:id="rId15" w:history="1">
+      <w:hyperlink r:id="rId16" w:history="1">
         <w:r>
           <w:rPr>
             <w:rStyle w:val="Hipervnculo"/>
@@ -690,7 +690,7 @@
       <w:r>
         <w:t xml:space="preserve"> se inició la aplicación en el navegador predeterminado, en mi caso Crome, y que mientras vayamos modificando la aplicación automáticamente se irá recargando y mostrando las nuevas versiones. </w:t>
       </w:r>
-      <w:hyperlink r:id="rId16" w:history="1">
+      <w:hyperlink r:id="rId17" w:history="1">
         <w:r>
           <w:rPr>
             <w:rStyle w:val="Hipervnculo"/>
@@ -717,7 +717,7 @@
       <w:r>
         <w:t xml:space="preserve">En el </w:t>
       </w:r>
-      <w:hyperlink r:id="rId17" w:history="1">
+      <w:hyperlink r:id="rId18" w:history="1">
         <w:r>
           <w:rPr>
             <w:rStyle w:val="Hipervnculo"/>
@@ -807,8 +807,14 @@
           <w:tab w:val="left" w:pos="0"/>
         </w:tabs>
         <w:jc w:val="both"/>
-      </w:pPr>
-      <w:r>
+        <w:rPr>
+          <w:lang w:val="en-US"/>
+        </w:rPr>
+      </w:pPr>
+      <w:r>
+        <w:rPr>
+          <w:lang w:val="en-US"/>
+        </w:rPr>
         <w:t>____________________________________________</w:t>
       </w:r>
     </w:p>
@@ -822,11 +828,19 @@
           <w:lang w:val="en-US"/>
         </w:rPr>
       </w:pPr>
-      <w:r>
-        <w:rPr>
-          <w:lang w:val="en-US"/>
-        </w:rPr>
-        <w:t>import { Component } from '@angular/core';</w:t>
+      <w:proofErr w:type="gramStart"/>
+      <w:r>
+        <w:rPr>
+          <w:lang w:val="en-US"/>
+        </w:rPr>
+        <w:t>import</w:t>
+      </w:r>
+      <w:proofErr w:type="gramEnd"/>
+      <w:r>
+        <w:rPr>
+          <w:lang w:val="en-US"/>
+        </w:rPr>
+        <w:t xml:space="preserve"> { Component } from '@angular/core';</w:t>
       </w:r>
     </w:p>
     <w:p>
@@ -897,8 +911,14 @@
           <w:tab w:val="left" w:pos="0"/>
         </w:tabs>
         <w:jc w:val="both"/>
-      </w:pPr>
-      <w:r>
+        <w:rPr>
+          <w:lang w:val="en-US"/>
+        </w:rPr>
+      </w:pPr>
+      <w:r>
+        <w:rPr>
+          <w:lang w:val="en-US"/>
+        </w:rPr>
         <w:t>})</w:t>
       </w:r>
     </w:p>
@@ -912,11 +932,19 @@
           <w:lang w:val="en-US"/>
         </w:rPr>
       </w:pPr>
-      <w:r>
-        <w:rPr>
-          <w:lang w:val="en-US"/>
-        </w:rPr>
-        <w:t xml:space="preserve">export class </w:t>
+      <w:proofErr w:type="gramStart"/>
+      <w:r>
+        <w:rPr>
+          <w:lang w:val="en-US"/>
+        </w:rPr>
+        <w:t>export</w:t>
+      </w:r>
+      <w:proofErr w:type="gramEnd"/>
+      <w:r>
+        <w:rPr>
+          <w:lang w:val="en-US"/>
+        </w:rPr>
+        <w:t xml:space="preserve"> class </w:t>
       </w:r>
       <w:proofErr w:type="spellStart"/>
       <w:r>
@@ -1034,7 +1062,7 @@
       <w:r>
         <w:t xml:space="preserve"> -v) es v.2.1.6. </w:t>
       </w:r>
-      <w:hyperlink r:id="rId18" w:history="1">
+      <w:hyperlink r:id="rId19" w:history="1">
         <w:r>
           <w:rPr>
             <w:rStyle w:val="Hipervnculo"/>
@@ -1095,7 +1123,7 @@
       <w:r>
         <w:t xml:space="preserve">Y entre las características que incorpora  tenemos, como se explica en </w:t>
       </w:r>
-      <w:hyperlink r:id="rId19" w:history="1">
+      <w:hyperlink r:id="rId20" w:history="1">
         <w:r>
           <w:rPr>
             <w:rStyle w:val="Hipervnculo"/>
@@ -1832,7 +1860,7 @@
             <w:r>
               <w:t>Compila la aplicación con el </w:t>
             </w:r>
-            <w:hyperlink r:id="rId20" w:anchor="jit" w:history="1">
+            <w:hyperlink r:id="rId21" w:anchor="jit" w:history="1">
               <w:r>
                 <w:rPr>
                   <w:rStyle w:val="Hipervnculo"/>
@@ -1867,13 +1895,18 @@
               <w:t xml:space="preserve"> definiendo el</w:t>
             </w:r>
             <w:r>
-              <w:t> módulo principal de la aplicación ( </w:t>
+              <w:t xml:space="preserve"> módulo principal de la aplicación </w:t>
+            </w:r>
+            <w:proofErr w:type="gramStart"/>
+            <w:r>
+              <w:t>( </w:t>
             </w:r>
             <w:proofErr w:type="spellStart"/>
             <w:r>
               <w:t>AppModule</w:t>
             </w:r>
             <w:proofErr w:type="spellEnd"/>
+            <w:proofErr w:type="gramEnd"/>
             <w:r>
               <w:t xml:space="preserve">) para ejecutar en el navegador. El compilador JIT es una opción razonable durante el desarrollo de la mayoría de los proyectos y es la única opción viable </w:t>
             </w:r>
@@ -1909,7 +1942,7 @@
             <w:r>
               <w:t> </w:t>
             </w:r>
-            <w:hyperlink r:id="rId21" w:history="1">
+            <w:hyperlink r:id="rId22" w:history="1">
               <w:r>
                 <w:rPr>
                   <w:rStyle w:val="Hipervnculo"/>
@@ -2274,14 +2307,1707 @@
     <w:p/>
     <w:p>
       <w:r>
-        <w:t>Mostrar un héroe.</w:t>
+        <w:t xml:space="preserve">Mostrar </w:t>
+      </w:r>
+      <w:r>
+        <w:t>un elemento</w:t>
+      </w:r>
+      <w:r>
+        <w:t>.</w:t>
+      </w:r>
+    </w:p>
+    <w:p/>
+    <w:p>
+      <w:r>
+        <w:t xml:space="preserve">Jugando un poco con estilos ccs3, con ayuda de </w:t>
+      </w:r>
+      <w:hyperlink r:id="rId23" w:history="1">
+        <w:r>
+          <w:rPr>
+            <w:rStyle w:val="Hipervnculo"/>
+          </w:rPr>
+          <w:t>https://developer.mozilla.org/es/docs/Web/CSS/CSS_Flexible_Box_Layout/Usando_las_cajas_flexibles_CSS</w:t>
+        </w:r>
+      </w:hyperlink>
+    </w:p>
+    <w:p>
+      <w:r>
+        <w:lastRenderedPageBreak/>
+        <w:t xml:space="preserve">He creado una plantilla con capas flexibles típica y he adaptado </w:t>
+      </w:r>
+      <w:proofErr w:type="spellStart"/>
+      <w:r>
+        <w:t>app.components.ts</w:t>
+      </w:r>
+      <w:proofErr w:type="spellEnd"/>
+      <w:r>
+        <w:t xml:space="preserve"> a la presentación de  clase </w:t>
+      </w:r>
+      <w:proofErr w:type="spellStart"/>
+      <w:r>
+        <w:t>Vias</w:t>
+      </w:r>
+      <w:proofErr w:type="spellEnd"/>
+      <w:r>
+        <w:t xml:space="preserve">, con </w:t>
+      </w:r>
+      <w:proofErr w:type="gramStart"/>
+      <w:r>
+        <w:t>los siguiente campos</w:t>
+      </w:r>
+      <w:proofErr w:type="gramEnd"/>
+      <w:r>
+        <w:t>:</w:t>
+      </w:r>
+    </w:p>
+    <w:p>
+      <w:pPr>
+        <w:rPr>
+          <w:lang w:val="en-US"/>
+        </w:rPr>
+      </w:pPr>
+      <w:proofErr w:type="gramStart"/>
+      <w:r>
+        <w:rPr>
+          <w:lang w:val="en-US"/>
+        </w:rPr>
+        <w:t>class</w:t>
+      </w:r>
+      <w:proofErr w:type="gramEnd"/>
+      <w:r>
+        <w:rPr>
+          <w:lang w:val="en-US"/>
+        </w:rPr>
+        <w:t xml:space="preserve"> </w:t>
+      </w:r>
+      <w:proofErr w:type="spellStart"/>
+      <w:r>
+        <w:rPr>
+          <w:lang w:val="en-US"/>
+        </w:rPr>
+        <w:t>Vias</w:t>
+      </w:r>
+      <w:proofErr w:type="spellEnd"/>
+      <w:r>
+        <w:rPr>
+          <w:lang w:val="en-US"/>
+        </w:rPr>
+        <w:t xml:space="preserve"> {</w:t>
+      </w:r>
+    </w:p>
+    <w:p>
+      <w:pPr>
+        <w:rPr>
+          <w:lang w:val="en-US"/>
+        </w:rPr>
+      </w:pPr>
+      <w:r>
+        <w:rPr>
+          <w:lang w:val="en-US"/>
+        </w:rPr>
+        <w:t xml:space="preserve">  </w:t>
+      </w:r>
+      <w:proofErr w:type="gramStart"/>
+      <w:r>
+        <w:rPr>
+          <w:lang w:val="en-US"/>
+        </w:rPr>
+        <w:t>id</w:t>
+      </w:r>
+      <w:proofErr w:type="gramEnd"/>
+      <w:r>
+        <w:rPr>
+          <w:lang w:val="en-US"/>
+        </w:rPr>
+        <w:t>: number;</w:t>
+      </w:r>
+    </w:p>
+    <w:p>
+      <w:pPr>
+        <w:rPr>
+          <w:lang w:val="en-US"/>
+        </w:rPr>
+      </w:pPr>
+      <w:r>
+        <w:rPr>
+          <w:lang w:val="en-US"/>
+        </w:rPr>
+        <w:t xml:space="preserve">  </w:t>
+      </w:r>
+      <w:proofErr w:type="spellStart"/>
+      <w:proofErr w:type="gramStart"/>
+      <w:r>
+        <w:rPr>
+          <w:lang w:val="en-US"/>
+        </w:rPr>
+        <w:t>tipoVia</w:t>
+      </w:r>
+      <w:proofErr w:type="spellEnd"/>
+      <w:proofErr w:type="gramEnd"/>
+      <w:r>
+        <w:rPr>
+          <w:lang w:val="en-US"/>
+        </w:rPr>
+        <w:t>: string;</w:t>
+      </w:r>
+    </w:p>
+    <w:p>
+      <w:r>
+        <w:rPr>
+          <w:lang w:val="en-US"/>
+        </w:rPr>
+        <w:t xml:space="preserve">  </w:t>
+      </w:r>
+      <w:proofErr w:type="spellStart"/>
+      <w:proofErr w:type="gramStart"/>
+      <w:r>
+        <w:t>nombreVia</w:t>
+      </w:r>
+      <w:proofErr w:type="spellEnd"/>
+      <w:proofErr w:type="gramEnd"/>
+      <w:r>
+        <w:t xml:space="preserve">: </w:t>
+      </w:r>
+      <w:proofErr w:type="spellStart"/>
+      <w:r>
+        <w:t>string</w:t>
+      </w:r>
+      <w:proofErr w:type="spellEnd"/>
+      <w:r>
+        <w:t>;</w:t>
+      </w:r>
+    </w:p>
+    <w:p>
+      <w:r>
+        <w:t>}</w:t>
+      </w:r>
+    </w:p>
+    <w:p/>
+    <w:p/>
+    <w:p>
+      <w:r>
+        <w:t xml:space="preserve">Y he modificado el </w:t>
+      </w:r>
+      <w:proofErr w:type="spellStart"/>
+      <w:r>
+        <w:t>template</w:t>
+      </w:r>
+      <w:proofErr w:type="spellEnd"/>
+      <w:r>
+        <w:t xml:space="preserve"> para que recoja la estructura de capas flexible.</w:t>
+      </w:r>
+    </w:p>
+    <w:p>
+      <w:r>
+        <w:t>En síntesis, el código</w:t>
+      </w:r>
+    </w:p>
+    <w:p>
+      <w:pPr>
+        <w:pStyle w:val="Prrafodelista"/>
+        <w:numPr>
+          <w:ilvl w:val="0"/>
+          <w:numId w:val="8"/>
+        </w:numPr>
+      </w:pPr>
+      <w:r>
+        <w:t>importa {</w:t>
+      </w:r>
+      <w:proofErr w:type="spellStart"/>
+      <w:r>
+        <w:t>Component</w:t>
+      </w:r>
+      <w:proofErr w:type="spellEnd"/>
+      <w:r>
+        <w:t>} de Angular</w:t>
+      </w:r>
+    </w:p>
+    <w:p>
+      <w:pPr>
+        <w:pStyle w:val="Prrafodelista"/>
+        <w:numPr>
+          <w:ilvl w:val="0"/>
+          <w:numId w:val="8"/>
+        </w:numPr>
+      </w:pPr>
+      <w:r>
+        <w:t>Crea un @</w:t>
+      </w:r>
+      <w:proofErr w:type="spellStart"/>
+      <w:r>
+        <w:t>Component</w:t>
+      </w:r>
+      <w:proofErr w:type="spellEnd"/>
+      <w:r>
+        <w:t xml:space="preserve"> que describe:</w:t>
+      </w:r>
+    </w:p>
+    <w:p>
+      <w:pPr>
+        <w:pStyle w:val="Prrafodelista"/>
+        <w:numPr>
+          <w:ilvl w:val="1"/>
+          <w:numId w:val="8"/>
+        </w:numPr>
+      </w:pPr>
+      <w:r>
+        <w:t xml:space="preserve">Un selector sobre el que se aplicará el </w:t>
+      </w:r>
+      <w:proofErr w:type="spellStart"/>
+      <w:r>
+        <w:t>template</w:t>
+      </w:r>
+      <w:proofErr w:type="spellEnd"/>
+      <w:r>
+        <w:t>.</w:t>
+      </w:r>
+    </w:p>
+    <w:p>
+      <w:pPr>
+        <w:pStyle w:val="Prrafodelista"/>
+        <w:numPr>
+          <w:ilvl w:val="1"/>
+          <w:numId w:val="8"/>
+        </w:numPr>
+      </w:pPr>
+      <w:r>
+        <w:t xml:space="preserve">Un </w:t>
+      </w:r>
+      <w:proofErr w:type="spellStart"/>
+      <w:r>
+        <w:t>template</w:t>
+      </w:r>
+      <w:proofErr w:type="spellEnd"/>
+      <w:r>
+        <w:t xml:space="preserve"> o plantilla </w:t>
+      </w:r>
+      <w:proofErr w:type="spellStart"/>
+      <w:r>
+        <w:t>html</w:t>
+      </w:r>
+      <w:proofErr w:type="spellEnd"/>
+      <w:r>
+        <w:t xml:space="preserve"> en la que se </w:t>
+      </w:r>
+      <w:proofErr w:type="spellStart"/>
+      <w:r>
+        <w:t>puden</w:t>
+      </w:r>
+      <w:proofErr w:type="spellEnd"/>
+      <w:r>
+        <w:t xml:space="preserve"> crear vínculos direccionales o </w:t>
+      </w:r>
+      <w:proofErr w:type="spellStart"/>
+      <w:r>
+        <w:t>bidereccionales</w:t>
+      </w:r>
+      <w:proofErr w:type="spellEnd"/>
+      <w:r>
+        <w:t xml:space="preserve"> con, en este caso, la clase </w:t>
+      </w:r>
+      <w:proofErr w:type="spellStart"/>
+      <w:r>
+        <w:t>Vias</w:t>
+      </w:r>
+      <w:proofErr w:type="spellEnd"/>
+      <w:r>
+        <w:t>.</w:t>
+      </w:r>
+    </w:p>
+    <w:p>
+      <w:pPr>
+        <w:rPr>
+          <w:vanish/>
+          <w:specVanish/>
+        </w:rPr>
+      </w:pPr>
+      <w:r>
+        <w:t>Decir que con la doble llave {{campo}</w:t>
+      </w:r>
+    </w:p>
+    <w:p>
+      <w:r>
+        <w:t xml:space="preserve"> } </w:t>
+      </w:r>
+      <w:proofErr w:type="gramStart"/>
+      <w:r>
+        <w:t>creamos</w:t>
+      </w:r>
+      <w:proofErr w:type="gramEnd"/>
+      <w:r>
+        <w:t xml:space="preserve"> un vínculo en una sola dirección, es decir, de solo lectura; mientras que con </w:t>
+      </w:r>
+      <w:r>
+        <w:t xml:space="preserve"> &lt;input  [(</w:t>
+      </w:r>
+      <w:proofErr w:type="spellStart"/>
+      <w:r>
+        <w:t>ngModel</w:t>
+      </w:r>
+      <w:proofErr w:type="spellEnd"/>
+      <w:r>
+        <w:t>)]="</w:t>
+      </w:r>
+      <w:proofErr w:type="spellStart"/>
+      <w:r>
+        <w:t>via.nombreVia</w:t>
+      </w:r>
+      <w:proofErr w:type="spellEnd"/>
+      <w:r>
+        <w:t xml:space="preserve">" </w:t>
+      </w:r>
+      <w:proofErr w:type="spellStart"/>
+      <w:r>
+        <w:t>placeholder</w:t>
+      </w:r>
+      <w:proofErr w:type="spellEnd"/>
+      <w:r>
+        <w:t>="</w:t>
+      </w:r>
+      <w:proofErr w:type="spellStart"/>
+      <w:r>
+        <w:t>via</w:t>
+      </w:r>
+      <w:proofErr w:type="spellEnd"/>
+      <w:r>
+        <w:t>"&gt;</w:t>
+      </w:r>
+      <w:r>
+        <w:t xml:space="preserve"> estamos creando un vínculo bidireccional que permite editar, modificar el campo </w:t>
+      </w:r>
+      <w:proofErr w:type="spellStart"/>
+      <w:r>
+        <w:t>nombreVia</w:t>
+      </w:r>
+      <w:proofErr w:type="spellEnd"/>
+      <w:r>
+        <w:t xml:space="preserve"> de la clase </w:t>
+      </w:r>
+      <w:proofErr w:type="spellStart"/>
+      <w:r>
+        <w:t>via</w:t>
+      </w:r>
+      <w:proofErr w:type="spellEnd"/>
+      <w:r>
+        <w:t>. “</w:t>
+      </w:r>
+      <w:proofErr w:type="spellStart"/>
+      <w:r>
+        <w:t>placeholder</w:t>
+      </w:r>
+      <w:proofErr w:type="spellEnd"/>
+      <w:r>
+        <w:t xml:space="preserve">” añade una explicación de solo lectura al elemento </w:t>
+      </w:r>
+      <w:proofErr w:type="spellStart"/>
+      <w:r>
+        <w:t>imput</w:t>
+      </w:r>
+      <w:proofErr w:type="spellEnd"/>
+      <w:r>
+        <w:t>.</w:t>
+      </w:r>
+    </w:p>
+    <w:p/>
+    <w:p>
+      <w:r>
+        <w:t xml:space="preserve">Para poder utilizar la </w:t>
+      </w:r>
+      <w:proofErr w:type="spellStart"/>
+      <w:r>
+        <w:t>bi</w:t>
+      </w:r>
+      <w:proofErr w:type="spellEnd"/>
+      <w:r>
+        <w:t>-direccionalidad es  necesario a</w:t>
+      </w:r>
+      <w:r>
+        <w:t xml:space="preserve">ntes de poder utilizar el enlace de datos bidireccionales </w:t>
+      </w:r>
+      <w:r>
+        <w:t xml:space="preserve">en un </w:t>
+      </w:r>
+      <w:r>
+        <w:t xml:space="preserve"> </w:t>
+      </w:r>
+      <w:proofErr w:type="gramStart"/>
+      <w:r>
+        <w:t>formulario ,</w:t>
+      </w:r>
+      <w:proofErr w:type="gramEnd"/>
+      <w:r>
+        <w:t xml:space="preserve"> necesitamos importar el </w:t>
+      </w:r>
+      <w:r>
+        <w:t xml:space="preserve">paquete </w:t>
+      </w:r>
+      <w:proofErr w:type="spellStart"/>
+      <w:r>
+        <w:t>FormsModule</w:t>
+      </w:r>
+      <w:proofErr w:type="spellEnd"/>
+      <w:r>
+        <w:t xml:space="preserve"> en nuestro módulo </w:t>
+      </w:r>
+      <w:proofErr w:type="spellStart"/>
+      <w:r>
+        <w:t>app.modulo.ts</w:t>
+      </w:r>
+      <w:proofErr w:type="spellEnd"/>
+      <w:r>
+        <w:t>.</w:t>
+      </w:r>
+    </w:p>
+    <w:p>
+      <w:pPr>
+        <w:rPr>
+          <w:lang w:val="en-US"/>
+        </w:rPr>
+      </w:pPr>
+    </w:p>
+    <w:p>
+      <w:pPr>
+        <w:rPr>
+          <w:lang w:val="en-US"/>
+        </w:rPr>
+      </w:pPr>
+      <w:proofErr w:type="gramStart"/>
+      <w:r>
+        <w:rPr>
+          <w:lang w:val="en-US"/>
+        </w:rPr>
+        <w:t>import</w:t>
+      </w:r>
+      <w:proofErr w:type="gramEnd"/>
+      <w:r>
+        <w:rPr>
+          <w:lang w:val="en-US"/>
+        </w:rPr>
+        <w:t xml:space="preserve"> { </w:t>
+      </w:r>
+      <w:proofErr w:type="spellStart"/>
+      <w:r>
+        <w:rPr>
+          <w:lang w:val="en-US"/>
+        </w:rPr>
+        <w:t>NgModule</w:t>
+      </w:r>
+      <w:proofErr w:type="spellEnd"/>
+      <w:r>
+        <w:rPr>
+          <w:lang w:val="en-US"/>
+        </w:rPr>
+        <w:t xml:space="preserve"> }      from '@angular/core';</w:t>
+      </w:r>
+    </w:p>
+    <w:p>
+      <w:pPr>
+        <w:rPr>
+          <w:lang w:val="en-US"/>
+        </w:rPr>
+      </w:pPr>
+      <w:proofErr w:type="gramStart"/>
+      <w:r>
+        <w:rPr>
+          <w:lang w:val="en-US"/>
+        </w:rPr>
+        <w:t>import</w:t>
+      </w:r>
+      <w:proofErr w:type="gramEnd"/>
+      <w:r>
+        <w:rPr>
+          <w:lang w:val="en-US"/>
+        </w:rPr>
+        <w:t xml:space="preserve"> { </w:t>
+      </w:r>
+      <w:proofErr w:type="spellStart"/>
+      <w:r>
+        <w:rPr>
+          <w:lang w:val="en-US"/>
+        </w:rPr>
+        <w:t>FormsModule</w:t>
+      </w:r>
+      <w:proofErr w:type="spellEnd"/>
+      <w:r>
+        <w:rPr>
+          <w:lang w:val="en-US"/>
+        </w:rPr>
+        <w:t xml:space="preserve"> }   from '@angular/forms';</w:t>
+      </w:r>
+    </w:p>
+    <w:p>
+      <w:pPr>
+        <w:rPr>
+          <w:lang w:val="en-US"/>
+        </w:rPr>
+      </w:pPr>
+    </w:p>
+    <w:p>
+      <w:r>
+        <w:t>Añadimos  la</w:t>
+      </w:r>
+      <w:r>
+        <w:t xml:space="preserve"> matriz</w:t>
+      </w:r>
+      <w:r>
+        <w:t xml:space="preserve"> </w:t>
+      </w:r>
+      <w:r>
+        <w:t>@</w:t>
+      </w:r>
+      <w:proofErr w:type="spellStart"/>
+      <w:r>
+        <w:t>NgModuledel</w:t>
+      </w:r>
+      <w:proofErr w:type="spellEnd"/>
+      <w:r>
+        <w:t xml:space="preserve">. Esta matriz contiene la lista de módulos externos utilizados por nuestra aplicación. Ahora hemos incluido el paquete </w:t>
+      </w:r>
+      <w:r>
+        <w:t xml:space="preserve"> de formularios</w:t>
+      </w:r>
+      <w:r>
+        <w:t xml:space="preserve"> </w:t>
+      </w:r>
+      <w:proofErr w:type="spellStart"/>
+      <w:r>
+        <w:t>ngModel</w:t>
+      </w:r>
+      <w:proofErr w:type="spellEnd"/>
+      <w:r>
+        <w:t>.</w:t>
+      </w:r>
+    </w:p>
+    <w:p/>
+    <w:p>
+      <w:proofErr w:type="spellStart"/>
+      <w:r>
+        <w:t>app.mocule.ts</w:t>
+      </w:r>
+      <w:proofErr w:type="spellEnd"/>
+      <w:r>
+        <w:t xml:space="preserve"> queda así:</w:t>
+      </w:r>
+    </w:p>
+    <w:p/>
+    <w:p>
+      <w:pPr>
+        <w:rPr>
+          <w:lang w:val="en-US"/>
+        </w:rPr>
+      </w:pPr>
+      <w:proofErr w:type="gramStart"/>
+      <w:r>
+        <w:rPr>
+          <w:lang w:val="en-US"/>
+        </w:rPr>
+        <w:t>import</w:t>
+      </w:r>
+      <w:proofErr w:type="gramEnd"/>
+      <w:r>
+        <w:rPr>
+          <w:lang w:val="en-US"/>
+        </w:rPr>
+        <w:t xml:space="preserve"> { </w:t>
+      </w:r>
+      <w:proofErr w:type="spellStart"/>
+      <w:r>
+        <w:rPr>
+          <w:lang w:val="en-US"/>
+        </w:rPr>
+        <w:t>NgModule</w:t>
+      </w:r>
+      <w:proofErr w:type="spellEnd"/>
+      <w:r>
+        <w:rPr>
+          <w:lang w:val="en-US"/>
+        </w:rPr>
+        <w:t xml:space="preserve"> }      from '@angular/core';</w:t>
+      </w:r>
+    </w:p>
+    <w:p>
+      <w:pPr>
+        <w:rPr>
+          <w:lang w:val="en-US"/>
+        </w:rPr>
+      </w:pPr>
+      <w:proofErr w:type="gramStart"/>
+      <w:r>
+        <w:rPr>
+          <w:lang w:val="en-US"/>
+        </w:rPr>
+        <w:t>import</w:t>
+      </w:r>
+      <w:proofErr w:type="gramEnd"/>
+      <w:r>
+        <w:rPr>
+          <w:lang w:val="en-US"/>
+        </w:rPr>
+        <w:t xml:space="preserve"> { </w:t>
+      </w:r>
+      <w:proofErr w:type="spellStart"/>
+      <w:r>
+        <w:rPr>
+          <w:lang w:val="en-US"/>
+        </w:rPr>
+        <w:t>BrowserModule</w:t>
+      </w:r>
+      <w:proofErr w:type="spellEnd"/>
+      <w:r>
+        <w:rPr>
+          <w:lang w:val="en-US"/>
+        </w:rPr>
+        <w:t xml:space="preserve"> } from '@angular/platform-browser';</w:t>
+      </w:r>
+    </w:p>
+    <w:p>
+      <w:pPr>
+        <w:rPr>
+          <w:lang w:val="en-US"/>
+        </w:rPr>
+      </w:pPr>
+      <w:proofErr w:type="gramStart"/>
+      <w:r>
+        <w:rPr>
+          <w:lang w:val="en-US"/>
+        </w:rPr>
+        <w:t>import</w:t>
+      </w:r>
+      <w:proofErr w:type="gramEnd"/>
+      <w:r>
+        <w:rPr>
+          <w:lang w:val="en-US"/>
+        </w:rPr>
+        <w:t xml:space="preserve"> { </w:t>
+      </w:r>
+      <w:proofErr w:type="spellStart"/>
+      <w:r>
+        <w:rPr>
+          <w:lang w:val="en-US"/>
+        </w:rPr>
+        <w:t>FormsModule</w:t>
+      </w:r>
+      <w:proofErr w:type="spellEnd"/>
+      <w:r>
+        <w:rPr>
+          <w:lang w:val="en-US"/>
+        </w:rPr>
+        <w:t xml:space="preserve"> }   from '@angular/forms';</w:t>
+      </w:r>
+    </w:p>
+    <w:p>
+      <w:pPr>
+        <w:rPr>
+          <w:lang w:val="en-US"/>
+        </w:rPr>
+      </w:pPr>
+      <w:proofErr w:type="gramStart"/>
+      <w:r>
+        <w:rPr>
+          <w:lang w:val="en-US"/>
+        </w:rPr>
+        <w:t>import</w:t>
+      </w:r>
+      <w:proofErr w:type="gramEnd"/>
+      <w:r>
+        <w:rPr>
+          <w:lang w:val="en-US"/>
+        </w:rPr>
+        <w:t xml:space="preserve"> { </w:t>
+      </w:r>
+      <w:proofErr w:type="spellStart"/>
+      <w:r>
+        <w:rPr>
+          <w:lang w:val="en-US"/>
+        </w:rPr>
+        <w:t>AppComponent</w:t>
+      </w:r>
+      <w:proofErr w:type="spellEnd"/>
+      <w:r>
+        <w:rPr>
+          <w:lang w:val="en-US"/>
+        </w:rPr>
+        <w:t xml:space="preserve"> }  from './</w:t>
+      </w:r>
+      <w:proofErr w:type="spellStart"/>
+      <w:r>
+        <w:rPr>
+          <w:lang w:val="en-US"/>
+        </w:rPr>
+        <w:t>app.component</w:t>
+      </w:r>
+      <w:proofErr w:type="spellEnd"/>
+      <w:r>
+        <w:rPr>
+          <w:lang w:val="en-US"/>
+        </w:rPr>
+        <w:t>';</w:t>
+      </w:r>
+    </w:p>
+    <w:p>
+      <w:pPr>
+        <w:rPr>
+          <w:lang w:val="en-US"/>
+        </w:rPr>
+      </w:pPr>
+    </w:p>
+    <w:p>
+      <w:pPr>
+        <w:rPr>
+          <w:lang w:val="en-US"/>
+        </w:rPr>
+      </w:pPr>
+      <w:proofErr w:type="gramStart"/>
+      <w:r>
+        <w:rPr>
+          <w:lang w:val="en-US"/>
+        </w:rPr>
+        <w:t>@</w:t>
+      </w:r>
+      <w:proofErr w:type="spellStart"/>
+      <w:r>
+        <w:rPr>
+          <w:lang w:val="en-US"/>
+        </w:rPr>
+        <w:t>NgModule</w:t>
+      </w:r>
+      <w:proofErr w:type="spellEnd"/>
+      <w:r>
+        <w:rPr>
+          <w:lang w:val="en-US"/>
+        </w:rPr>
+        <w:t>({</w:t>
+      </w:r>
+      <w:proofErr w:type="gramEnd"/>
+    </w:p>
+    <w:p>
+      <w:pPr>
+        <w:rPr>
+          <w:lang w:val="en-US"/>
+        </w:rPr>
+      </w:pPr>
+      <w:r>
+        <w:rPr>
+          <w:lang w:val="en-US"/>
+        </w:rPr>
+        <w:t xml:space="preserve">  </w:t>
+      </w:r>
+      <w:proofErr w:type="gramStart"/>
+      <w:r>
+        <w:rPr>
+          <w:lang w:val="en-US"/>
+        </w:rPr>
+        <w:t>imports</w:t>
+      </w:r>
+      <w:proofErr w:type="gramEnd"/>
+      <w:r>
+        <w:rPr>
+          <w:lang w:val="en-US"/>
+        </w:rPr>
+        <w:t>: [</w:t>
+      </w:r>
+    </w:p>
+    <w:p>
+      <w:pPr>
+        <w:rPr>
+          <w:lang w:val="en-US"/>
+        </w:rPr>
+      </w:pPr>
+      <w:r>
+        <w:rPr>
+          <w:lang w:val="en-US"/>
+        </w:rPr>
+        <w:t xml:space="preserve">    </w:t>
+      </w:r>
+      <w:proofErr w:type="spellStart"/>
+      <w:r>
+        <w:rPr>
+          <w:lang w:val="en-US"/>
+        </w:rPr>
+        <w:t>BrowserModule</w:t>
+      </w:r>
+      <w:proofErr w:type="spellEnd"/>
+      <w:r>
+        <w:rPr>
+          <w:lang w:val="en-US"/>
+        </w:rPr>
+        <w:t>,</w:t>
+      </w:r>
+    </w:p>
+    <w:p>
+      <w:pPr>
+        <w:rPr>
+          <w:lang w:val="en-US"/>
+        </w:rPr>
+      </w:pPr>
+      <w:r>
+        <w:rPr>
+          <w:lang w:val="en-US"/>
+        </w:rPr>
+        <w:t xml:space="preserve">    </w:t>
+      </w:r>
+      <w:proofErr w:type="spellStart"/>
+      <w:r>
+        <w:rPr>
+          <w:lang w:val="en-US"/>
+        </w:rPr>
+        <w:t>FormsModule</w:t>
+      </w:r>
+      <w:proofErr w:type="spellEnd"/>
+    </w:p>
+    <w:p>
+      <w:pPr>
+        <w:rPr>
+          <w:lang w:val="en-US"/>
+        </w:rPr>
+      </w:pPr>
+      <w:r>
+        <w:rPr>
+          <w:lang w:val="en-US"/>
+        </w:rPr>
+        <w:t xml:space="preserve">  ],</w:t>
+      </w:r>
+    </w:p>
+    <w:p>
+      <w:pPr>
+        <w:rPr>
+          <w:lang w:val="en-US"/>
+        </w:rPr>
+      </w:pPr>
+      <w:r>
+        <w:rPr>
+          <w:lang w:val="en-US"/>
+        </w:rPr>
+        <w:t xml:space="preserve">  </w:t>
+      </w:r>
+      <w:proofErr w:type="gramStart"/>
+      <w:r>
+        <w:rPr>
+          <w:lang w:val="en-US"/>
+        </w:rPr>
+        <w:t>declarations</w:t>
+      </w:r>
+      <w:proofErr w:type="gramEnd"/>
+      <w:r>
+        <w:rPr>
+          <w:lang w:val="en-US"/>
+        </w:rPr>
+        <w:t>: [</w:t>
+      </w:r>
+    </w:p>
+    <w:p>
+      <w:r>
+        <w:rPr>
+          <w:lang w:val="en-US"/>
+        </w:rPr>
+        <w:t xml:space="preserve">    </w:t>
+      </w:r>
+      <w:proofErr w:type="spellStart"/>
+      <w:r>
+        <w:t>AppComponent</w:t>
+      </w:r>
+      <w:proofErr w:type="spellEnd"/>
+    </w:p>
+    <w:p>
+      <w:r>
+        <w:t xml:space="preserve">  ],</w:t>
+      </w:r>
+    </w:p>
+    <w:p>
+      <w:r>
+        <w:t xml:space="preserve">  </w:t>
+      </w:r>
+      <w:proofErr w:type="spellStart"/>
+      <w:proofErr w:type="gramStart"/>
+      <w:r>
+        <w:t>bootstrap</w:t>
+      </w:r>
+      <w:proofErr w:type="spellEnd"/>
+      <w:proofErr w:type="gramEnd"/>
+      <w:r>
+        <w:t xml:space="preserve">: [ </w:t>
+      </w:r>
+      <w:proofErr w:type="spellStart"/>
+      <w:r>
+        <w:t>AppComponent</w:t>
+      </w:r>
+      <w:proofErr w:type="spellEnd"/>
+      <w:r>
+        <w:t xml:space="preserve"> ]</w:t>
+      </w:r>
+    </w:p>
+    <w:p>
+      <w:r>
+        <w:t>})</w:t>
+      </w:r>
+    </w:p>
+    <w:p/>
+    <w:p/>
+    <w:p>
+      <w:r>
+        <w:t>El código completo</w:t>
+      </w:r>
+      <w:r>
+        <w:t xml:space="preserve"> de </w:t>
+      </w:r>
+      <w:proofErr w:type="spellStart"/>
+      <w:r>
+        <w:t>app.components.ts</w:t>
+      </w:r>
+      <w:proofErr w:type="spellEnd"/>
+      <w:r>
+        <w:t>:</w:t>
+      </w:r>
+    </w:p>
+    <w:p/>
+    <w:p>
+      <w:pPr>
+        <w:rPr>
+          <w:lang w:val="en-US"/>
+        </w:rPr>
+      </w:pPr>
+      <w:r>
+        <w:t xml:space="preserve"> </w:t>
+      </w:r>
+      <w:proofErr w:type="gramStart"/>
+      <w:r>
+        <w:rPr>
+          <w:lang w:val="en-US"/>
+        </w:rPr>
+        <w:t>import</w:t>
+      </w:r>
+      <w:proofErr w:type="gramEnd"/>
+      <w:r>
+        <w:rPr>
+          <w:lang w:val="en-US"/>
+        </w:rPr>
+        <w:t xml:space="preserve"> { Component } from '@angular/core';</w:t>
+      </w:r>
+    </w:p>
+    <w:p>
+      <w:pPr>
+        <w:rPr>
+          <w:lang w:val="en-US"/>
+        </w:rPr>
+      </w:pPr>
+      <w:proofErr w:type="gramStart"/>
+      <w:r>
+        <w:rPr>
+          <w:lang w:val="en-US"/>
+        </w:rPr>
+        <w:t>export</w:t>
+      </w:r>
+      <w:proofErr w:type="gramEnd"/>
+      <w:r>
+        <w:rPr>
+          <w:lang w:val="en-US"/>
+        </w:rPr>
+        <w:t xml:space="preserve"> class </w:t>
+      </w:r>
+      <w:proofErr w:type="spellStart"/>
+      <w:r>
+        <w:rPr>
+          <w:lang w:val="en-US"/>
+        </w:rPr>
+        <w:t>Vias</w:t>
+      </w:r>
+      <w:proofErr w:type="spellEnd"/>
+      <w:r>
+        <w:rPr>
+          <w:lang w:val="en-US"/>
+        </w:rPr>
+        <w:t xml:space="preserve"> {</w:t>
+      </w:r>
+    </w:p>
+    <w:p>
+      <w:pPr>
+        <w:rPr>
+          <w:lang w:val="en-US"/>
+        </w:rPr>
+      </w:pPr>
+      <w:r>
+        <w:rPr>
+          <w:lang w:val="en-US"/>
+        </w:rPr>
+        <w:t xml:space="preserve">  </w:t>
+      </w:r>
+      <w:proofErr w:type="gramStart"/>
+      <w:r>
+        <w:rPr>
+          <w:lang w:val="en-US"/>
+        </w:rPr>
+        <w:t>id</w:t>
+      </w:r>
+      <w:proofErr w:type="gramEnd"/>
+      <w:r>
+        <w:rPr>
+          <w:lang w:val="en-US"/>
+        </w:rPr>
+        <w:t>: number;</w:t>
+      </w:r>
+    </w:p>
+    <w:p>
+      <w:r>
+        <w:rPr>
+          <w:lang w:val="en-US"/>
+        </w:rPr>
+        <w:t xml:space="preserve">  </w:t>
+      </w:r>
+      <w:proofErr w:type="spellStart"/>
+      <w:proofErr w:type="gramStart"/>
+      <w:r>
+        <w:t>tipoVia</w:t>
+      </w:r>
+      <w:proofErr w:type="spellEnd"/>
+      <w:proofErr w:type="gramEnd"/>
+      <w:r>
+        <w:t xml:space="preserve">: </w:t>
+      </w:r>
+      <w:proofErr w:type="spellStart"/>
+      <w:r>
+        <w:t>string</w:t>
+      </w:r>
+      <w:proofErr w:type="spellEnd"/>
+      <w:r>
+        <w:t>;</w:t>
+      </w:r>
+    </w:p>
+    <w:p>
+      <w:r>
+        <w:t xml:space="preserve">  </w:t>
+      </w:r>
+      <w:proofErr w:type="spellStart"/>
+      <w:proofErr w:type="gramStart"/>
+      <w:r>
+        <w:t>nombreVia</w:t>
+      </w:r>
+      <w:proofErr w:type="spellEnd"/>
+      <w:proofErr w:type="gramEnd"/>
+      <w:r>
+        <w:t xml:space="preserve">: </w:t>
+      </w:r>
+      <w:proofErr w:type="spellStart"/>
+      <w:r>
+        <w:t>string</w:t>
+      </w:r>
+      <w:proofErr w:type="spellEnd"/>
+      <w:r>
+        <w:t>;</w:t>
+      </w:r>
+    </w:p>
+    <w:p>
+      <w:r>
+        <w:t>}</w:t>
+      </w:r>
+    </w:p>
+    <w:p>
+      <w:proofErr w:type="gramStart"/>
+      <w:r>
+        <w:t>@</w:t>
+      </w:r>
+      <w:proofErr w:type="spellStart"/>
+      <w:r>
+        <w:t>Component</w:t>
+      </w:r>
+      <w:proofErr w:type="spellEnd"/>
+      <w:r>
+        <w:t>({</w:t>
+      </w:r>
+      <w:proofErr w:type="gramEnd"/>
+    </w:p>
+    <w:p>
+      <w:pPr>
+        <w:rPr>
+          <w:lang w:val="en-US"/>
+        </w:rPr>
+      </w:pPr>
+      <w:r>
+        <w:t xml:space="preserve">  </w:t>
+      </w:r>
+      <w:proofErr w:type="gramStart"/>
+      <w:r>
+        <w:rPr>
+          <w:lang w:val="en-US"/>
+        </w:rPr>
+        <w:t>selector</w:t>
+      </w:r>
+      <w:proofErr w:type="gramEnd"/>
+      <w:r>
+        <w:rPr>
+          <w:lang w:val="en-US"/>
+        </w:rPr>
+        <w:t>: 'my-app',</w:t>
+      </w:r>
+    </w:p>
+    <w:p>
+      <w:pPr>
+        <w:rPr>
+          <w:lang w:val="en-US"/>
+        </w:rPr>
+      </w:pPr>
+      <w:r>
+        <w:rPr>
+          <w:lang w:val="en-US"/>
+        </w:rPr>
+        <w:t xml:space="preserve">  </w:t>
+      </w:r>
+      <w:proofErr w:type="gramStart"/>
+      <w:r>
+        <w:rPr>
+          <w:lang w:val="en-US"/>
+        </w:rPr>
+        <w:t>template</w:t>
+      </w:r>
+      <w:proofErr w:type="gramEnd"/>
+      <w:r>
+        <w:rPr>
+          <w:lang w:val="en-US"/>
+        </w:rPr>
+        <w:t>: `</w:t>
+      </w:r>
+    </w:p>
+    <w:p>
+      <w:pPr>
+        <w:rPr>
+          <w:lang w:val="en-US"/>
+        </w:rPr>
+      </w:pPr>
+      <w:r>
+        <w:rPr>
+          <w:lang w:val="en-US"/>
+        </w:rPr>
+        <w:t xml:space="preserve">    &lt;</w:t>
+      </w:r>
+      <w:proofErr w:type="gramStart"/>
+      <w:r>
+        <w:rPr>
+          <w:lang w:val="en-US"/>
+        </w:rPr>
+        <w:t>header</w:t>
+      </w:r>
+      <w:proofErr w:type="gramEnd"/>
+      <w:r>
+        <w:rPr>
+          <w:lang w:val="en-US"/>
+        </w:rPr>
+        <w:t>&gt;&lt;h1&gt;{{title}}&lt;/h1&gt;&lt;/header&gt;</w:t>
+      </w:r>
+    </w:p>
+    <w:p>
+      <w:pPr>
+        <w:rPr>
+          <w:lang w:val="en-US"/>
+        </w:rPr>
+      </w:pPr>
+      <w:r>
+        <w:rPr>
+          <w:lang w:val="en-US"/>
+        </w:rPr>
+        <w:t xml:space="preserve">    &lt;div id='main'&gt;</w:t>
+      </w:r>
+    </w:p>
+    <w:p>
+      <w:pPr>
+        <w:rPr>
+          <w:lang w:val="en-US"/>
+        </w:rPr>
+      </w:pPr>
+      <w:r>
+        <w:rPr>
+          <w:lang w:val="en-US"/>
+        </w:rPr>
+        <w:t xml:space="preserve">      &lt;</w:t>
+      </w:r>
+      <w:proofErr w:type="gramStart"/>
+      <w:r>
+        <w:rPr>
+          <w:lang w:val="en-US"/>
+        </w:rPr>
+        <w:t>article</w:t>
+      </w:r>
+      <w:proofErr w:type="gramEnd"/>
+      <w:r>
+        <w:rPr>
+          <w:lang w:val="en-US"/>
+        </w:rPr>
+        <w:t>&gt;</w:t>
+      </w:r>
+    </w:p>
+    <w:p>
+      <w:pPr>
+        <w:rPr>
+          <w:lang w:val="en-US"/>
+        </w:rPr>
+      </w:pPr>
+      <w:r>
+        <w:rPr>
+          <w:lang w:val="en-US"/>
+        </w:rPr>
+        <w:t xml:space="preserve">        &lt;h2&gt;</w:t>
+      </w:r>
+      <w:proofErr w:type="spellStart"/>
+      <w:r>
+        <w:rPr>
+          <w:lang w:val="en-US"/>
+        </w:rPr>
+        <w:t>Código</w:t>
+      </w:r>
+      <w:proofErr w:type="spellEnd"/>
+      <w:r>
+        <w:rPr>
+          <w:lang w:val="en-US"/>
+        </w:rPr>
+        <w:t>: {{via.id}</w:t>
+      </w:r>
+      <w:proofErr w:type="gramStart"/>
+      <w:r>
+        <w:rPr>
+          <w:lang w:val="en-US"/>
+        </w:rPr>
+        <w:t>}&lt;</w:t>
+      </w:r>
+      <w:proofErr w:type="gramEnd"/>
+      <w:r>
+        <w:rPr>
+          <w:lang w:val="en-US"/>
+        </w:rPr>
+        <w:t>/h2&gt;</w:t>
+      </w:r>
+    </w:p>
+    <w:p>
+      <w:r>
+        <w:rPr>
+          <w:lang w:val="en-US"/>
+        </w:rPr>
+        <w:t xml:space="preserve">        </w:t>
+      </w:r>
+      <w:r>
+        <w:t xml:space="preserve">&lt;div  </w:t>
+      </w:r>
+      <w:proofErr w:type="spellStart"/>
+      <w:r>
+        <w:t>class</w:t>
+      </w:r>
+      <w:proofErr w:type="spellEnd"/>
+      <w:r>
+        <w:t>="</w:t>
+      </w:r>
+      <w:proofErr w:type="spellStart"/>
+      <w:r>
+        <w:t>article</w:t>
+      </w:r>
+      <w:proofErr w:type="spellEnd"/>
+      <w:r>
+        <w:t>"&gt;&lt;</w:t>
+      </w:r>
+      <w:proofErr w:type="spellStart"/>
+      <w:r>
+        <w:t>label</w:t>
+      </w:r>
+      <w:proofErr w:type="spellEnd"/>
+      <w:r>
+        <w:t>&gt;Tipo de vía: &lt;/</w:t>
+      </w:r>
+      <w:proofErr w:type="spellStart"/>
+      <w:r>
+        <w:t>label</w:t>
+      </w:r>
+      <w:proofErr w:type="spellEnd"/>
+      <w:r>
+        <w:t>&gt;{{</w:t>
+      </w:r>
+      <w:proofErr w:type="spellStart"/>
+      <w:r>
+        <w:t>via.tipoVia</w:t>
+      </w:r>
+      <w:proofErr w:type="spellEnd"/>
+      <w:r>
+        <w:t>}}&lt;/div&gt;</w:t>
+      </w:r>
+    </w:p>
+    <w:p>
+      <w:r>
+        <w:t xml:space="preserve">        &lt;</w:t>
+      </w:r>
+      <w:proofErr w:type="gramStart"/>
+      <w:r>
+        <w:t>div</w:t>
+      </w:r>
+      <w:proofErr w:type="gramEnd"/>
+      <w:r>
+        <w:t>&gt; &lt;</w:t>
+      </w:r>
+      <w:proofErr w:type="spellStart"/>
+      <w:r>
+        <w:t>label</w:t>
+      </w:r>
+      <w:proofErr w:type="spellEnd"/>
+      <w:r>
+        <w:t>&gt;Nombre de vía: &lt;/</w:t>
+      </w:r>
+      <w:proofErr w:type="spellStart"/>
+      <w:r>
+        <w:t>label</w:t>
+      </w:r>
+      <w:proofErr w:type="spellEnd"/>
+      <w:r>
+        <w:t>&gt;{{</w:t>
+      </w:r>
+      <w:proofErr w:type="spellStart"/>
+      <w:r>
+        <w:t>via.nombreVia</w:t>
+      </w:r>
+      <w:proofErr w:type="spellEnd"/>
+      <w:r>
+        <w:t>}} &lt;/div&gt;</w:t>
+      </w:r>
+    </w:p>
+    <w:p>
+      <w:r>
+        <w:t xml:space="preserve">      &lt;/</w:t>
+      </w:r>
+      <w:proofErr w:type="spellStart"/>
+      <w:proofErr w:type="gramStart"/>
+      <w:r>
+        <w:t>article</w:t>
+      </w:r>
+      <w:proofErr w:type="spellEnd"/>
+      <w:proofErr w:type="gramEnd"/>
+      <w:r>
+        <w:t>&gt;</w:t>
+      </w:r>
+    </w:p>
+    <w:p/>
+    <w:p>
+      <w:r>
+        <w:t xml:space="preserve">      &lt;</w:t>
+      </w:r>
+      <w:proofErr w:type="spellStart"/>
+      <w:proofErr w:type="gramStart"/>
+      <w:r>
+        <w:t>nav</w:t>
+      </w:r>
+      <w:proofErr w:type="spellEnd"/>
+      <w:proofErr w:type="gramEnd"/>
+      <w:r>
+        <w:t xml:space="preserve">&gt; </w:t>
+      </w:r>
+    </w:p>
+    <w:p>
+      <w:r>
+        <w:t xml:space="preserve">        &lt;</w:t>
+      </w:r>
+      <w:proofErr w:type="spellStart"/>
+      <w:proofErr w:type="gramStart"/>
+      <w:r>
+        <w:t>label</w:t>
+      </w:r>
+      <w:proofErr w:type="spellEnd"/>
+      <w:r>
+        <w:t>&gt;</w:t>
+      </w:r>
+      <w:proofErr w:type="gramEnd"/>
+      <w:r>
+        <w:t>Edición del Nombre de vía: &lt;/</w:t>
+      </w:r>
+      <w:proofErr w:type="spellStart"/>
+      <w:r>
+        <w:t>label</w:t>
+      </w:r>
+      <w:proofErr w:type="spellEnd"/>
+      <w:r>
+        <w:t>&gt;</w:t>
+      </w:r>
+    </w:p>
+    <w:p>
+      <w:r>
+        <w:t xml:space="preserve">        &lt;input  [(</w:t>
+      </w:r>
+      <w:proofErr w:type="spellStart"/>
+      <w:r>
+        <w:t>ngModel</w:t>
+      </w:r>
+      <w:proofErr w:type="spellEnd"/>
+      <w:r>
+        <w:t>)]="</w:t>
+      </w:r>
+      <w:proofErr w:type="spellStart"/>
+      <w:r>
+        <w:t>via.nombreVia</w:t>
+      </w:r>
+      <w:proofErr w:type="spellEnd"/>
+      <w:r>
+        <w:t xml:space="preserve">" </w:t>
+      </w:r>
+      <w:proofErr w:type="spellStart"/>
+      <w:r>
+        <w:t>placeholder</w:t>
+      </w:r>
+      <w:proofErr w:type="spellEnd"/>
+      <w:r>
+        <w:t>="</w:t>
+      </w:r>
+      <w:proofErr w:type="spellStart"/>
+      <w:r>
+        <w:t>via</w:t>
+      </w:r>
+      <w:proofErr w:type="spellEnd"/>
+      <w:r>
+        <w:t>"&gt;</w:t>
+      </w:r>
+    </w:p>
+    <w:p>
+      <w:r>
+        <w:t xml:space="preserve">      &lt;/</w:t>
+      </w:r>
+      <w:proofErr w:type="spellStart"/>
+      <w:proofErr w:type="gramStart"/>
+      <w:r>
+        <w:t>nav</w:t>
+      </w:r>
+      <w:proofErr w:type="spellEnd"/>
+      <w:proofErr w:type="gramEnd"/>
+      <w:r>
+        <w:t>&gt;</w:t>
+      </w:r>
+    </w:p>
+    <w:p>
+      <w:r>
+        <w:t xml:space="preserve">      &lt;</w:t>
+      </w:r>
+      <w:proofErr w:type="spellStart"/>
+      <w:proofErr w:type="gramStart"/>
+      <w:r>
+        <w:t>aside</w:t>
+      </w:r>
+      <w:proofErr w:type="spellEnd"/>
+      <w:r>
+        <w:t>&gt;</w:t>
+      </w:r>
+      <w:proofErr w:type="gramEnd"/>
+      <w:r>
+        <w:t>Localizador&lt;/</w:t>
+      </w:r>
+      <w:proofErr w:type="spellStart"/>
+      <w:r>
+        <w:t>aside</w:t>
+      </w:r>
+      <w:proofErr w:type="spellEnd"/>
+      <w:r>
+        <w:t>&gt;</w:t>
+      </w:r>
+    </w:p>
+    <w:p/>
+    <w:p>
+      <w:r>
+        <w:t xml:space="preserve">    &lt;/</w:t>
+      </w:r>
+      <w:proofErr w:type="gramStart"/>
+      <w:r>
+        <w:t>div</w:t>
+      </w:r>
+      <w:proofErr w:type="gramEnd"/>
+      <w:r>
+        <w:t>&gt;</w:t>
+      </w:r>
+    </w:p>
+    <w:p/>
+    <w:p>
+      <w:pPr>
+        <w:rPr>
+          <w:lang w:val="en-US"/>
+        </w:rPr>
+      </w:pPr>
+      <w:r>
+        <w:t xml:space="preserve">     </w:t>
+      </w:r>
+      <w:r>
+        <w:rPr>
+          <w:lang w:val="en-US"/>
+        </w:rPr>
+        <w:t>&lt;</w:t>
+      </w:r>
+      <w:proofErr w:type="gramStart"/>
+      <w:r>
+        <w:rPr>
+          <w:lang w:val="en-US"/>
+        </w:rPr>
+        <w:t>footer&gt;</w:t>
+      </w:r>
+      <w:proofErr w:type="gramEnd"/>
+      <w:r>
+        <w:rPr>
+          <w:lang w:val="en-US"/>
+        </w:rPr>
+        <w:t>Vial - 2017&lt;/footer&gt;</w:t>
+      </w:r>
+    </w:p>
+    <w:p>
+      <w:pPr>
+        <w:rPr>
+          <w:lang w:val="en-US"/>
+        </w:rPr>
+      </w:pPr>
+    </w:p>
+    <w:p>
+      <w:pPr>
+        <w:rPr>
+          <w:lang w:val="en-US"/>
+        </w:rPr>
+      </w:pPr>
+      <w:r>
+        <w:rPr>
+          <w:lang w:val="en-US"/>
+        </w:rPr>
+        <w:t xml:space="preserve">    `</w:t>
+      </w:r>
+    </w:p>
+    <w:p>
+      <w:pPr>
+        <w:rPr>
+          <w:lang w:val="en-US"/>
+        </w:rPr>
+      </w:pPr>
+      <w:r>
+        <w:rPr>
+          <w:lang w:val="en-US"/>
+        </w:rPr>
+        <w:t>})</w:t>
+      </w:r>
+    </w:p>
+    <w:p>
+      <w:pPr>
+        <w:rPr>
+          <w:lang w:val="en-US"/>
+        </w:rPr>
+      </w:pPr>
+      <w:proofErr w:type="gramStart"/>
+      <w:r>
+        <w:rPr>
+          <w:lang w:val="en-US"/>
+        </w:rPr>
+        <w:t>export</w:t>
+      </w:r>
+      <w:proofErr w:type="gramEnd"/>
+      <w:r>
+        <w:rPr>
+          <w:lang w:val="en-US"/>
+        </w:rPr>
+        <w:t xml:space="preserve"> class </w:t>
+      </w:r>
+      <w:proofErr w:type="spellStart"/>
+      <w:r>
+        <w:rPr>
+          <w:lang w:val="en-US"/>
+        </w:rPr>
+        <w:t>AppComponent</w:t>
+      </w:r>
+      <w:proofErr w:type="spellEnd"/>
+      <w:r>
+        <w:rPr>
+          <w:lang w:val="en-US"/>
+        </w:rPr>
+        <w:t xml:space="preserve"> {</w:t>
+      </w:r>
+    </w:p>
+    <w:p>
+      <w:r>
+        <w:rPr>
+          <w:lang w:val="en-US"/>
+        </w:rPr>
+        <w:t xml:space="preserve">  </w:t>
+      </w:r>
+      <w:proofErr w:type="spellStart"/>
+      <w:proofErr w:type="gramStart"/>
+      <w:r>
+        <w:t>title</w:t>
+      </w:r>
+      <w:proofErr w:type="spellEnd"/>
+      <w:proofErr w:type="gramEnd"/>
+      <w:r>
+        <w:t xml:space="preserve"> = 'Callejero';</w:t>
+      </w:r>
+    </w:p>
+    <w:p>
+      <w:r>
+        <w:t xml:space="preserve">  </w:t>
+      </w:r>
+      <w:proofErr w:type="spellStart"/>
+      <w:proofErr w:type="gramStart"/>
+      <w:r>
+        <w:t>via</w:t>
+      </w:r>
+      <w:proofErr w:type="spellEnd"/>
+      <w:proofErr w:type="gramEnd"/>
+      <w:r>
+        <w:t xml:space="preserve">: </w:t>
+      </w:r>
+      <w:proofErr w:type="spellStart"/>
+      <w:r>
+        <w:t>Vias</w:t>
+      </w:r>
+      <w:proofErr w:type="spellEnd"/>
+      <w:r>
+        <w:t xml:space="preserve"> = {</w:t>
+      </w:r>
+    </w:p>
+    <w:p>
+      <w:r>
+        <w:t xml:space="preserve">    </w:t>
+      </w:r>
+      <w:proofErr w:type="gramStart"/>
+      <w:r>
+        <w:t>id</w:t>
+      </w:r>
+      <w:proofErr w:type="gramEnd"/>
+      <w:r>
+        <w:t>: 1,</w:t>
+      </w:r>
+    </w:p>
+    <w:p>
+      <w:r>
+        <w:t xml:space="preserve">    </w:t>
+      </w:r>
+      <w:proofErr w:type="spellStart"/>
+      <w:proofErr w:type="gramStart"/>
+      <w:r>
+        <w:t>tipoVia</w:t>
+      </w:r>
+      <w:proofErr w:type="spellEnd"/>
+      <w:proofErr w:type="gramEnd"/>
+      <w:r>
+        <w:t>: 'CALLE',</w:t>
+      </w:r>
+    </w:p>
+    <w:p>
+      <w:r>
+        <w:t xml:space="preserve">    </w:t>
+      </w:r>
+      <w:proofErr w:type="spellStart"/>
+      <w:proofErr w:type="gramStart"/>
+      <w:r>
+        <w:t>nombreVia</w:t>
+      </w:r>
+      <w:proofErr w:type="spellEnd"/>
+      <w:proofErr w:type="gramEnd"/>
+      <w:r>
+        <w:t>: 'ALTAMIRA'</w:t>
+      </w:r>
+    </w:p>
+    <w:p>
+      <w:r>
+        <w:t xml:space="preserve">  };</w:t>
+      </w:r>
+    </w:p>
+    <w:p>
+      <w:r>
+        <w:t>}</w:t>
       </w:r>
     </w:p>
     <w:p>
       <w:bookmarkStart w:id="0" w:name="_GoBack"/>
       <w:bookmarkEnd w:id="0"/>
     </w:p>
-    <w:p/>
     <w:sectPr>
       <w:pgSz w:w="11906" w:h="16838"/>
       <w:pgMar w:top="1417" w:right="1701" w:bottom="1417" w:left="1701" w:header="708" w:footer="708" w:gutter="0"/>
@@ -2293,8 +4019,8 @@
 </file>
 
 <file path=word/numbering.xml><?xml version="1.0" encoding="utf-8"?>
-<w:numbering xmlns:wpc="http://schemas.microsoft.com/office/word/2010/wordprocessingCanvas" xmlns:cx="http://schemas.microsoft.com/office/drawing/2014/chartex" xmlns:cx1="http://schemas.microsoft.com/office/drawing/2015/9/8/chartex" xmlns:cx2="http://schemas.microsoft.com/office/drawing/2015/10/21/chartex" xmlns:cx3="http://schemas.microsoft.com/office/drawing/2016/5/9/chartex" xmlns:cx4="http://schemas.microsoft.com/office/drawing/2016/5/10/chartex" xmlns:cx5="http://schemas.microsoft.com/office/drawing/2016/5/11/chartex" xmlns:mc="http://schemas.openxmlformats.org/markup-compatibility/2006" xmlns:o="urn:schemas-microsoft-com:office:office" xmlns:r="http://schemas.openxmlformats.org/officeDocument/2006/relationships" xmlns:m="http://schemas.openxmlformats.org/officeDocument/2006/math" xmlns:v="urn:schemas-microsoft-com:vml" xmlns:wp14="http://schemas.microsoft.com/office/word/2010/wordprocessingDrawing" xmlns:wp="http://schemas.openxmlformats.org/drawingml/2006/wordprocessingDrawing" xmlns:w10="urn:schemas-microsoft-com:office:word" xmlns:w="http://schemas.openxmlformats.org/wordprocessingml/2006/main" xmlns:w14="http://schemas.microsoft.com/office/word/2010/wordml" xmlns:w15="http://schemas.microsoft.com/office/word/2012/wordml" xmlns:w16se="http://schemas.microsoft.com/office/word/2015/wordml/symex" xmlns:wpg="http://schemas.microsoft.com/office/word/2010/wordprocessingGroup" xmlns:wpi="http://schemas.microsoft.com/office/word/2010/wordprocessingInk" xmlns:wne="http://schemas.microsoft.com/office/word/2006/wordml" xmlns:wps="http://schemas.microsoft.com/office/word/2010/wordprocessingShape" mc:Ignorable="w14 w15 w16se wp14">
-  <w:abstractNum w:abstractNumId="0" w15:restartNumberingAfterBreak="0">
+<w:numbering xmlns:wpc="http://schemas.microsoft.com/office/word/2010/wordprocessingCanvas" xmlns:mc="http://schemas.openxmlformats.org/markup-compatibility/2006" xmlns:o="urn:schemas-microsoft-com:office:office" xmlns:r="http://schemas.openxmlformats.org/officeDocument/2006/relationships" xmlns:m="http://schemas.openxmlformats.org/officeDocument/2006/math" xmlns:v="urn:schemas-microsoft-com:vml" xmlns:wp14="http://schemas.microsoft.com/office/word/2010/wordprocessingDrawing" xmlns:wp="http://schemas.openxmlformats.org/drawingml/2006/wordprocessingDrawing" xmlns:w10="urn:schemas-microsoft-com:office:word" xmlns:w="http://schemas.openxmlformats.org/wordprocessingml/2006/main" xmlns:w14="http://schemas.microsoft.com/office/word/2010/wordml" xmlns:wpg="http://schemas.microsoft.com/office/word/2010/wordprocessingGroup" xmlns:wpi="http://schemas.microsoft.com/office/word/2010/wordprocessingInk" xmlns:wne="http://schemas.microsoft.com/office/word/2006/wordml" xmlns:wps="http://schemas.microsoft.com/office/word/2010/wordprocessingShape" mc:Ignorable="w14 wp14">
+  <w:abstractNum w:abstractNumId="0">
     <w:nsid w:val="1A24095F"/>
     <w:multiLevelType w:val="hybridMultilevel"/>
     <w:tmpl w:val="707CE06E"/>
@@ -2406,7 +4132,7 @@
       </w:rPr>
     </w:lvl>
   </w:abstractNum>
-  <w:abstractNum w:abstractNumId="1" w15:restartNumberingAfterBreak="0">
+  <w:abstractNum w:abstractNumId="1">
     <w:nsid w:val="1F2A4131"/>
     <w:multiLevelType w:val="hybridMultilevel"/>
     <w:tmpl w:val="8054B28E"/>
@@ -2518,7 +4244,7 @@
       </w:rPr>
     </w:lvl>
   </w:abstractNum>
-  <w:abstractNum w:abstractNumId="2" w15:restartNumberingAfterBreak="0">
+  <w:abstractNum w:abstractNumId="2">
     <w:nsid w:val="33FB64C6"/>
     <w:multiLevelType w:val="hybridMultilevel"/>
     <w:tmpl w:val="BD201E5A"/>
@@ -2630,7 +4356,7 @@
       </w:rPr>
     </w:lvl>
   </w:abstractNum>
-  <w:abstractNum w:abstractNumId="3" w15:restartNumberingAfterBreak="0">
+  <w:abstractNum w:abstractNumId="3">
     <w:nsid w:val="43C51659"/>
     <w:multiLevelType w:val="multilevel"/>
     <w:tmpl w:val="F47239EC"/>
@@ -2743,7 +4469,120 @@
       </w:pPr>
     </w:lvl>
   </w:abstractNum>
-  <w:abstractNum w:abstractNumId="4" w15:restartNumberingAfterBreak="0">
+  <w:abstractNum w:abstractNumId="4">
+    <w:nsid w:val="492609A0"/>
+    <w:multiLevelType w:val="hybridMultilevel"/>
+    <w:tmpl w:val="C52CCE44"/>
+    <w:lvl w:ilvl="0" w:tplc="0C0A0001">
+      <w:start w:val="1"/>
+      <w:numFmt w:val="bullet"/>
+      <w:lvlText w:val=""/>
+      <w:lvlJc w:val="left"/>
+      <w:pPr>
+        <w:ind w:left="780" w:hanging="360"/>
+      </w:pPr>
+      <w:rPr>
+        <w:rFonts w:ascii="Symbol" w:hAnsi="Symbol" w:hint="default"/>
+      </w:rPr>
+    </w:lvl>
+    <w:lvl w:ilvl="1" w:tplc="0C0A0003">
+      <w:start w:val="1"/>
+      <w:numFmt w:val="bullet"/>
+      <w:lvlText w:val="o"/>
+      <w:lvlJc w:val="left"/>
+      <w:pPr>
+        <w:ind w:left="1500" w:hanging="360"/>
+      </w:pPr>
+      <w:rPr>
+        <w:rFonts w:ascii="Courier New" w:hAnsi="Courier New" w:cs="Courier New" w:hint="default"/>
+      </w:rPr>
+    </w:lvl>
+    <w:lvl w:ilvl="2" w:tplc="0C0A0005" w:tentative="1">
+      <w:start w:val="1"/>
+      <w:numFmt w:val="bullet"/>
+      <w:lvlText w:val=""/>
+      <w:lvlJc w:val="left"/>
+      <w:pPr>
+        <w:ind w:left="2220" w:hanging="360"/>
+      </w:pPr>
+      <w:rPr>
+        <w:rFonts w:ascii="Wingdings" w:hAnsi="Wingdings" w:hint="default"/>
+      </w:rPr>
+    </w:lvl>
+    <w:lvl w:ilvl="3" w:tplc="0C0A0001" w:tentative="1">
+      <w:start w:val="1"/>
+      <w:numFmt w:val="bullet"/>
+      <w:lvlText w:val=""/>
+      <w:lvlJc w:val="left"/>
+      <w:pPr>
+        <w:ind w:left="2940" w:hanging="360"/>
+      </w:pPr>
+      <w:rPr>
+        <w:rFonts w:ascii="Symbol" w:hAnsi="Symbol" w:hint="default"/>
+      </w:rPr>
+    </w:lvl>
+    <w:lvl w:ilvl="4" w:tplc="0C0A0003" w:tentative="1">
+      <w:start w:val="1"/>
+      <w:numFmt w:val="bullet"/>
+      <w:lvlText w:val="o"/>
+      <w:lvlJc w:val="left"/>
+      <w:pPr>
+        <w:ind w:left="3660" w:hanging="360"/>
+      </w:pPr>
+      <w:rPr>
+        <w:rFonts w:ascii="Courier New" w:hAnsi="Courier New" w:cs="Courier New" w:hint="default"/>
+      </w:rPr>
+    </w:lvl>
+    <w:lvl w:ilvl="5" w:tplc="0C0A0005" w:tentative="1">
+      <w:start w:val="1"/>
+      <w:numFmt w:val="bullet"/>
+      <w:lvlText w:val=""/>
+      <w:lvlJc w:val="left"/>
+      <w:pPr>
+        <w:ind w:left="4380" w:hanging="360"/>
+      </w:pPr>
+      <w:rPr>
+        <w:rFonts w:ascii="Wingdings" w:hAnsi="Wingdings" w:hint="default"/>
+      </w:rPr>
+    </w:lvl>
+    <w:lvl w:ilvl="6" w:tplc="0C0A0001" w:tentative="1">
+      <w:start w:val="1"/>
+      <w:numFmt w:val="bullet"/>
+      <w:lvlText w:val=""/>
+      <w:lvlJc w:val="left"/>
+      <w:pPr>
+        <w:ind w:left="5100" w:hanging="360"/>
+      </w:pPr>
+      <w:rPr>
+        <w:rFonts w:ascii="Symbol" w:hAnsi="Symbol" w:hint="default"/>
+      </w:rPr>
+    </w:lvl>
+    <w:lvl w:ilvl="7" w:tplc="0C0A0003" w:tentative="1">
+      <w:start w:val="1"/>
+      <w:numFmt w:val="bullet"/>
+      <w:lvlText w:val="o"/>
+      <w:lvlJc w:val="left"/>
+      <w:pPr>
+        <w:ind w:left="5820" w:hanging="360"/>
+      </w:pPr>
+      <w:rPr>
+        <w:rFonts w:ascii="Courier New" w:hAnsi="Courier New" w:cs="Courier New" w:hint="default"/>
+      </w:rPr>
+    </w:lvl>
+    <w:lvl w:ilvl="8" w:tplc="0C0A0005" w:tentative="1">
+      <w:start w:val="1"/>
+      <w:numFmt w:val="bullet"/>
+      <w:lvlText w:val=""/>
+      <w:lvlJc w:val="left"/>
+      <w:pPr>
+        <w:ind w:left="6540" w:hanging="360"/>
+      </w:pPr>
+      <w:rPr>
+        <w:rFonts w:ascii="Wingdings" w:hAnsi="Wingdings" w:hint="default"/>
+      </w:rPr>
+    </w:lvl>
+  </w:abstractNum>
+  <w:abstractNum w:abstractNumId="5">
     <w:nsid w:val="4D0E53A8"/>
     <w:multiLevelType w:val="hybridMultilevel"/>
     <w:tmpl w:val="181C6E7C"/>
@@ -2855,7 +4694,7 @@
       </w:rPr>
     </w:lvl>
   </w:abstractNum>
-  <w:abstractNum w:abstractNumId="5" w15:restartNumberingAfterBreak="0">
+  <w:abstractNum w:abstractNumId="6">
     <w:nsid w:val="59165AE6"/>
     <w:multiLevelType w:val="hybridMultilevel"/>
     <w:tmpl w:val="E55A5904"/>
@@ -2967,7 +4806,7 @@
       </w:rPr>
     </w:lvl>
   </w:abstractNum>
-  <w:abstractNum w:abstractNumId="6" w15:restartNumberingAfterBreak="0">
+  <w:abstractNum w:abstractNumId="7">
     <w:nsid w:val="660D4505"/>
     <w:multiLevelType w:val="hybridMultilevel"/>
     <w:tmpl w:val="53765578"/>
@@ -3080,7 +4919,7 @@
     </w:lvl>
   </w:abstractNum>
   <w:num w:numId="1">
-    <w:abstractNumId w:val="6"/>
+    <w:abstractNumId w:val="7"/>
   </w:num>
   <w:num w:numId="2">
     <w:abstractNumId w:val="3"/>
@@ -3089,7 +4928,7 @@
     <w:abstractNumId w:val="0"/>
   </w:num>
   <w:num w:numId="4">
-    <w:abstractNumId w:val="4"/>
+    <w:abstractNumId w:val="5"/>
   </w:num>
   <w:num w:numId="5">
     <w:abstractNumId w:val="1"/>
@@ -3098,13 +4937,16 @@
     <w:abstractNumId w:val="2"/>
   </w:num>
   <w:num w:numId="7">
-    <w:abstractNumId w:val="5"/>
+    <w:abstractNumId w:val="6"/>
+  </w:num>
+  <w:num w:numId="8">
+    <w:abstractNumId w:val="4"/>
   </w:num>
 </w:numbering>
 </file>
 
 <file path=word/styles.xml><?xml version="1.0" encoding="utf-8"?>
-<w:styles xmlns:mc="http://schemas.openxmlformats.org/markup-compatibility/2006" xmlns:r="http://schemas.openxmlformats.org/officeDocument/2006/relationships" xmlns:w="http://schemas.openxmlformats.org/wordprocessingml/2006/main" xmlns:w14="http://schemas.microsoft.com/office/word/2010/wordml" xmlns:w15="http://schemas.microsoft.com/office/word/2012/wordml" xmlns:w16se="http://schemas.microsoft.com/office/word/2015/wordml/symex" mc:Ignorable="w14 w15 w16se">
+<w:styles xmlns:mc="http://schemas.openxmlformats.org/markup-compatibility/2006" xmlns:r="http://schemas.openxmlformats.org/officeDocument/2006/relationships" xmlns:w="http://schemas.openxmlformats.org/wordprocessingml/2006/main" xmlns:w14="http://schemas.microsoft.com/office/word/2010/wordml" mc:Ignorable="w14">
   <w:docDefaults>
     <w:rPrDefault>
       <w:rPr>
@@ -3114,372 +4956,423 @@
     </w:rPrDefault>
     <w:pPrDefault/>
   </w:docDefaults>
-  <w:latentStyles w:defLockedState="0" w:defUIPriority="0" w:defSemiHidden="0" w:defUnhideWhenUsed="0" w:defQFormat="0" w:count="374">
-    <w:lsdException w:name="Normal" w:qFormat="1"/>
-    <w:lsdException w:name="heading 1" w:qFormat="1"/>
-    <w:lsdException w:name="heading 2" w:semiHidden="1" w:unhideWhenUsed="1" w:qFormat="1"/>
-    <w:lsdException w:name="heading 3" w:semiHidden="1" w:unhideWhenUsed="1" w:qFormat="1"/>
-    <w:lsdException w:name="heading 4" w:semiHidden="1" w:unhideWhenUsed="1" w:qFormat="1"/>
-    <w:lsdException w:name="heading 5" w:semiHidden="1" w:unhideWhenUsed="1" w:qFormat="1"/>
-    <w:lsdException w:name="heading 6" w:semiHidden="1" w:unhideWhenUsed="1" w:qFormat="1"/>
-    <w:lsdException w:name="heading 7" w:semiHidden="1" w:unhideWhenUsed="1" w:qFormat="1"/>
-    <w:lsdException w:name="heading 8" w:semiHidden="1" w:unhideWhenUsed="1" w:qFormat="1"/>
-    <w:lsdException w:name="heading 9" w:semiHidden="1" w:unhideWhenUsed="1" w:qFormat="1"/>
-    <w:lsdException w:name="index 1" w:semiHidden="1" w:unhideWhenUsed="1"/>
-    <w:lsdException w:name="index 2" w:semiHidden="1" w:unhideWhenUsed="1"/>
-    <w:lsdException w:name="index 3" w:semiHidden="1" w:unhideWhenUsed="1"/>
-    <w:lsdException w:name="index 4" w:semiHidden="1" w:unhideWhenUsed="1"/>
-    <w:lsdException w:name="index 5" w:semiHidden="1" w:unhideWhenUsed="1"/>
-    <w:lsdException w:name="index 6" w:semiHidden="1" w:unhideWhenUsed="1"/>
-    <w:lsdException w:name="index 7" w:semiHidden="1" w:unhideWhenUsed="1"/>
-    <w:lsdException w:name="index 8" w:semiHidden="1" w:unhideWhenUsed="1"/>
-    <w:lsdException w:name="index 9" w:semiHidden="1" w:unhideWhenUsed="1"/>
-    <w:lsdException w:name="toc 1" w:semiHidden="1" w:unhideWhenUsed="1"/>
-    <w:lsdException w:name="toc 2" w:semiHidden="1" w:unhideWhenUsed="1"/>
-    <w:lsdException w:name="toc 3" w:semiHidden="1" w:unhideWhenUsed="1"/>
-    <w:lsdException w:name="toc 4" w:semiHidden="1" w:unhideWhenUsed="1"/>
-    <w:lsdException w:name="toc 5" w:semiHidden="1" w:unhideWhenUsed="1"/>
-    <w:lsdException w:name="toc 6" w:semiHidden="1" w:unhideWhenUsed="1"/>
-    <w:lsdException w:name="toc 7" w:semiHidden="1" w:unhideWhenUsed="1"/>
-    <w:lsdException w:name="toc 8" w:semiHidden="1" w:unhideWhenUsed="1"/>
-    <w:lsdException w:name="toc 9" w:semiHidden="1" w:unhideWhenUsed="1"/>
-    <w:lsdException w:name="Normal Indent" w:semiHidden="1" w:unhideWhenUsed="1"/>
-    <w:lsdException w:name="footnote text" w:semiHidden="1" w:unhideWhenUsed="1"/>
-    <w:lsdException w:name="annotation text" w:semiHidden="1" w:unhideWhenUsed="1"/>
-    <w:lsdException w:name="header" w:semiHidden="1" w:unhideWhenUsed="1"/>
-    <w:lsdException w:name="footer" w:semiHidden="1" w:unhideWhenUsed="1"/>
-    <w:lsdException w:name="index heading" w:semiHidden="1" w:unhideWhenUsed="1"/>
-    <w:lsdException w:name="caption" w:semiHidden="1" w:unhideWhenUsed="1" w:qFormat="1"/>
-    <w:lsdException w:name="table of figures" w:semiHidden="1" w:unhideWhenUsed="1"/>
-    <w:lsdException w:name="envelope address" w:semiHidden="1" w:unhideWhenUsed="1"/>
-    <w:lsdException w:name="envelope return" w:semiHidden="1" w:unhideWhenUsed="1"/>
-    <w:lsdException w:name="footnote reference" w:semiHidden="1" w:unhideWhenUsed="1"/>
-    <w:lsdException w:name="annotation reference" w:semiHidden="1" w:unhideWhenUsed="1"/>
-    <w:lsdException w:name="line number" w:semiHidden="1" w:unhideWhenUsed="1"/>
-    <w:lsdException w:name="page number" w:semiHidden="1" w:unhideWhenUsed="1"/>
-    <w:lsdException w:name="endnote reference" w:semiHidden="1" w:unhideWhenUsed="1"/>
-    <w:lsdException w:name="endnote text" w:semiHidden="1" w:unhideWhenUsed="1"/>
-    <w:lsdException w:name="table of authorities" w:semiHidden="1" w:unhideWhenUsed="1"/>
-    <w:lsdException w:name="macro" w:semiHidden="1" w:unhideWhenUsed="1"/>
-    <w:lsdException w:name="List" w:semiHidden="1" w:unhideWhenUsed="1"/>
-    <w:lsdException w:name="List Bullet" w:semiHidden="1" w:unhideWhenUsed="1"/>
-    <w:lsdException w:name="List 3" w:semiHidden="1" w:unhideWhenUsed="1"/>
-    <w:lsdException w:name="List 4" w:semiHidden="1" w:unhideWhenUsed="1"/>
-    <w:lsdException w:name="List 5" w:semiHidden="1" w:unhideWhenUsed="1"/>
-    <w:lsdException w:name="List Bullet 2" w:semiHidden="1" w:unhideWhenUsed="1"/>
-    <w:lsdException w:name="List Bullet 3" w:semiHidden="1" w:unhideWhenUsed="1"/>
-    <w:lsdException w:name="List Bullet 4" w:semiHidden="1" w:unhideWhenUsed="1"/>
-    <w:lsdException w:name="List Bullet 5" w:semiHidden="1" w:unhideWhenUsed="1"/>
-    <w:lsdException w:name="List Number 2" w:semiHidden="1" w:unhideWhenUsed="1"/>
-    <w:lsdException w:name="List Number 3" w:semiHidden="1" w:unhideWhenUsed="1"/>
-    <w:lsdException w:name="List Number 4" w:semiHidden="1" w:unhideWhenUsed="1"/>
-    <w:lsdException w:name="List Number 5" w:semiHidden="1" w:unhideWhenUsed="1"/>
-    <w:lsdException w:name="Title" w:qFormat="1"/>
-    <w:lsdException w:name="Closing" w:semiHidden="1" w:unhideWhenUsed="1"/>
-    <w:lsdException w:name="Signature" w:semiHidden="1" w:unhideWhenUsed="1"/>
-    <w:lsdException w:name="Default Paragraph Font" w:semiHidden="1" w:unhideWhenUsed="1"/>
-    <w:lsdException w:name="Body Text" w:semiHidden="1" w:unhideWhenUsed="1"/>
-    <w:lsdException w:name="Body Text Indent" w:semiHidden="1" w:unhideWhenUsed="1"/>
-    <w:lsdException w:name="List Continue" w:semiHidden="1" w:unhideWhenUsed="1"/>
-    <w:lsdException w:name="List Continue 2" w:semiHidden="1" w:unhideWhenUsed="1"/>
-    <w:lsdException w:name="List Continue 3" w:semiHidden="1" w:unhideWhenUsed="1"/>
-    <w:lsdException w:name="Subtitle" w:qFormat="1"/>
-    <w:lsdException w:name="Salutation" w:semiHidden="1" w:unhideWhenUsed="1"/>
-    <w:lsdException w:name="Date" w:semiHidden="1" w:unhideWhenUsed="1"/>
-    <w:lsdException w:name="Body Text First Indent" w:semiHidden="1" w:unhideWhenUsed="1"/>
-    <w:lsdException w:name="Body Text First Indent 2" w:semiHidden="1" w:unhideWhenUsed="1"/>
-    <w:lsdException w:name="Note Heading" w:semiHidden="1" w:unhideWhenUsed="1"/>
-    <w:lsdException w:name="Body Text 2" w:semiHidden="1" w:unhideWhenUsed="1"/>
-    <w:lsdException w:name="Body Text 3" w:semiHidden="1" w:unhideWhenUsed="1"/>
-    <w:lsdException w:name="Body Text Indent 2" w:semiHidden="1" w:unhideWhenUsed="1"/>
-    <w:lsdException w:name="Body Text Indent 3" w:semiHidden="1" w:unhideWhenUsed="1"/>
-    <w:lsdException w:name="Block Text" w:semiHidden="1" w:unhideWhenUsed="1"/>
-    <w:lsdException w:name="Hyperlink" w:semiHidden="1" w:unhideWhenUsed="1"/>
-    <w:lsdException w:name="FollowedHyperlink" w:semiHidden="1" w:unhideWhenUsed="1"/>
-    <w:lsdException w:name="Strong" w:uiPriority="22" w:qFormat="1"/>
-    <w:lsdException w:name="Emphasis" w:uiPriority="20" w:qFormat="1"/>
-    <w:lsdException w:name="Document Map" w:semiHidden="1" w:unhideWhenUsed="1"/>
-    <w:lsdException w:name="Plain Text" w:semiHidden="1" w:unhideWhenUsed="1"/>
-    <w:lsdException w:name="E-mail Signature" w:semiHidden="1" w:unhideWhenUsed="1"/>
-    <w:lsdException w:name="HTML Top of Form" w:semiHidden="1" w:unhideWhenUsed="1"/>
-    <w:lsdException w:name="HTML Bottom of Form" w:semiHidden="1" w:unhideWhenUsed="1"/>
-    <w:lsdException w:name="Normal (Web)" w:semiHidden="1" w:uiPriority="99" w:unhideWhenUsed="1"/>
-    <w:lsdException w:name="HTML Acronym" w:semiHidden="1" w:unhideWhenUsed="1"/>
-    <w:lsdException w:name="HTML Address" w:semiHidden="1" w:unhideWhenUsed="1"/>
-    <w:lsdException w:name="HTML Cite" w:semiHidden="1" w:unhideWhenUsed="1"/>
-    <w:lsdException w:name="HTML Code" w:semiHidden="1" w:uiPriority="99" w:unhideWhenUsed="1"/>
-    <w:lsdException w:name="HTML Definition" w:semiHidden="1" w:unhideWhenUsed="1"/>
-    <w:lsdException w:name="HTML Keyboard" w:semiHidden="1" w:unhideWhenUsed="1"/>
-    <w:lsdException w:name="HTML Preformatted" w:semiHidden="1" w:unhideWhenUsed="1"/>
-    <w:lsdException w:name="HTML Sample" w:semiHidden="1" w:unhideWhenUsed="1"/>
-    <w:lsdException w:name="HTML Typewriter" w:semiHidden="1" w:unhideWhenUsed="1"/>
-    <w:lsdException w:name="HTML Variable" w:semiHidden="1" w:unhideWhenUsed="1"/>
-    <w:lsdException w:name="Normal Table" w:semiHidden="1" w:unhideWhenUsed="1"/>
-    <w:lsdException w:name="annotation subject" w:semiHidden="1" w:unhideWhenUsed="1"/>
-    <w:lsdException w:name="No List" w:semiHidden="1" w:unhideWhenUsed="1"/>
-    <w:lsdException w:name="Outline List 1" w:semiHidden="1" w:unhideWhenUsed="1"/>
-    <w:lsdException w:name="Outline List 2" w:semiHidden="1" w:unhideWhenUsed="1"/>
-    <w:lsdException w:name="Outline List 3" w:semiHidden="1" w:unhideWhenUsed="1"/>
-    <w:lsdException w:name="Table Simple 1" w:semiHidden="1" w:unhideWhenUsed="1"/>
-    <w:lsdException w:name="Table Simple 2" w:semiHidden="1" w:unhideWhenUsed="1"/>
-    <w:lsdException w:name="Table Simple 3" w:semiHidden="1" w:unhideWhenUsed="1"/>
-    <w:lsdException w:name="Table Classic 1" w:semiHidden="1" w:unhideWhenUsed="1"/>
-    <w:lsdException w:name="Table Classic 2" w:semiHidden="1" w:unhideWhenUsed="1"/>
-    <w:lsdException w:name="Table Classic 3" w:semiHidden="1" w:unhideWhenUsed="1"/>
-    <w:lsdException w:name="Table Classic 4" w:semiHidden="1" w:unhideWhenUsed="1"/>
-    <w:lsdException w:name="Table Colorful 1" w:semiHidden="1" w:unhideWhenUsed="1"/>
-    <w:lsdException w:name="Table Colorful 2" w:semiHidden="1" w:unhideWhenUsed="1"/>
-    <w:lsdException w:name="Table Colorful 3" w:semiHidden="1" w:unhideWhenUsed="1"/>
-    <w:lsdException w:name="Table Columns 1" w:semiHidden="1" w:unhideWhenUsed="1"/>
-    <w:lsdException w:name="Table Columns 2" w:semiHidden="1" w:unhideWhenUsed="1"/>
-    <w:lsdException w:name="Table Columns 3" w:semiHidden="1" w:unhideWhenUsed="1"/>
-    <w:lsdException w:name="Table Columns 4" w:semiHidden="1" w:unhideWhenUsed="1"/>
-    <w:lsdException w:name="Table Columns 5" w:semiHidden="1" w:unhideWhenUsed="1"/>
-    <w:lsdException w:name="Table Grid 1" w:semiHidden="1" w:unhideWhenUsed="1"/>
-    <w:lsdException w:name="Table Grid 2" w:semiHidden="1" w:unhideWhenUsed="1"/>
-    <w:lsdException w:name="Table Grid 3" w:semiHidden="1" w:unhideWhenUsed="1"/>
-    <w:lsdException w:name="Table Grid 4" w:semiHidden="1" w:unhideWhenUsed="1"/>
-    <w:lsdException w:name="Table Grid 5" w:semiHidden="1" w:unhideWhenUsed="1"/>
-    <w:lsdException w:name="Table Grid 6" w:semiHidden="1" w:unhideWhenUsed="1"/>
-    <w:lsdException w:name="Table Grid 7" w:semiHidden="1" w:unhideWhenUsed="1"/>
-    <w:lsdException w:name="Table Grid 8" w:semiHidden="1" w:unhideWhenUsed="1"/>
-    <w:lsdException w:name="Table List 1" w:semiHidden="1" w:unhideWhenUsed="1"/>
-    <w:lsdException w:name="Table List 2" w:semiHidden="1" w:unhideWhenUsed="1"/>
-    <w:lsdException w:name="Table List 3" w:semiHidden="1" w:unhideWhenUsed="1"/>
-    <w:lsdException w:name="Table List 4" w:semiHidden="1" w:unhideWhenUsed="1"/>
-    <w:lsdException w:name="Table List 5" w:semiHidden="1" w:unhideWhenUsed="1"/>
-    <w:lsdException w:name="Table List 6" w:semiHidden="1" w:unhideWhenUsed="1"/>
-    <w:lsdException w:name="Table List 7" w:semiHidden="1" w:unhideWhenUsed="1"/>
-    <w:lsdException w:name="Table List 8" w:semiHidden="1" w:unhideWhenUsed="1"/>
-    <w:lsdException w:name="Table 3D effects 1" w:semiHidden="1" w:unhideWhenUsed="1"/>
-    <w:lsdException w:name="Table 3D effects 2" w:semiHidden="1" w:unhideWhenUsed="1"/>
-    <w:lsdException w:name="Table 3D effects 3" w:semiHidden="1" w:unhideWhenUsed="1"/>
-    <w:lsdException w:name="Table Contemporary" w:semiHidden="1" w:unhideWhenUsed="1"/>
-    <w:lsdException w:name="Table Elegant" w:semiHidden="1" w:unhideWhenUsed="1"/>
-    <w:lsdException w:name="Table Professional" w:semiHidden="1" w:unhideWhenUsed="1"/>
-    <w:lsdException w:name="Table Subtle 1" w:semiHidden="1" w:unhideWhenUsed="1"/>
-    <w:lsdException w:name="Table Subtle 2" w:semiHidden="1" w:unhideWhenUsed="1"/>
-    <w:lsdException w:name="Table Web 1" w:semiHidden="1" w:unhideWhenUsed="1"/>
-    <w:lsdException w:name="Table Web 2" w:semiHidden="1" w:unhideWhenUsed="1"/>
-    <w:lsdException w:name="Table Web 3" w:semiHidden="1" w:unhideWhenUsed="1"/>
-    <w:lsdException w:name="Placeholder Text" w:semiHidden="1" w:uiPriority="99"/>
-    <w:lsdException w:name="No Spacing" w:uiPriority="1" w:qFormat="1"/>
-    <w:lsdException w:name="Light Shading" w:uiPriority="60"/>
-    <w:lsdException w:name="Light List" w:uiPriority="61"/>
-    <w:lsdException w:name="Light Grid" w:uiPriority="62"/>
-    <w:lsdException w:name="Medium Shading 1" w:uiPriority="63"/>
-    <w:lsdException w:name="Medium Shading 2" w:uiPriority="64"/>
-    <w:lsdException w:name="Medium List 1" w:uiPriority="65"/>
-    <w:lsdException w:name="Medium List 2" w:uiPriority="66"/>
-    <w:lsdException w:name="Medium Grid 1" w:uiPriority="67"/>
-    <w:lsdException w:name="Medium Grid 2" w:uiPriority="68"/>
-    <w:lsdException w:name="Medium Grid 3" w:uiPriority="69"/>
-    <w:lsdException w:name="Dark List" w:uiPriority="70"/>
-    <w:lsdException w:name="Colorful Shading" w:uiPriority="71"/>
-    <w:lsdException w:name="Colorful List" w:uiPriority="72"/>
-    <w:lsdException w:name="Colorful Grid" w:uiPriority="73"/>
-    <w:lsdException w:name="Light Shading Accent 1" w:uiPriority="60"/>
-    <w:lsdException w:name="Light List Accent 1" w:uiPriority="61"/>
-    <w:lsdException w:name="Light Grid Accent 1" w:uiPriority="62"/>
-    <w:lsdException w:name="Medium Shading 1 Accent 1" w:uiPriority="63"/>
-    <w:lsdException w:name="Medium Shading 2 Accent 1" w:uiPriority="64"/>
-    <w:lsdException w:name="Medium List 1 Accent 1" w:uiPriority="65"/>
-    <w:lsdException w:name="Revision" w:semiHidden="1" w:uiPriority="99"/>
-    <w:lsdException w:name="List Paragraph" w:uiPriority="34" w:qFormat="1"/>
-    <w:lsdException w:name="Quote" w:uiPriority="29" w:qFormat="1"/>
-    <w:lsdException w:name="Intense Quote" w:uiPriority="30" w:qFormat="1"/>
-    <w:lsdException w:name="Medium List 2 Accent 1" w:uiPriority="66"/>
-    <w:lsdException w:name="Medium Grid 1 Accent 1" w:uiPriority="67"/>
-    <w:lsdException w:name="Medium Grid 2 Accent 1" w:uiPriority="68"/>
-    <w:lsdException w:name="Medium Grid 3 Accent 1" w:uiPriority="69"/>
-    <w:lsdException w:name="Dark List Accent 1" w:uiPriority="70"/>
-    <w:lsdException w:name="Colorful Shading Accent 1" w:uiPriority="71"/>
-    <w:lsdException w:name="Colorful List Accent 1" w:uiPriority="72"/>
-    <w:lsdException w:name="Colorful Grid Accent 1" w:uiPriority="73"/>
-    <w:lsdException w:name="Light Shading Accent 2" w:uiPriority="60"/>
-    <w:lsdException w:name="Light List Accent 2" w:uiPriority="61"/>
-    <w:lsdException w:name="Light Grid Accent 2" w:uiPriority="62"/>
-    <w:lsdException w:name="Medium Shading 1 Accent 2" w:uiPriority="63"/>
-    <w:lsdException w:name="Medium Shading 2 Accent 2" w:uiPriority="64"/>
-    <w:lsdException w:name="Medium List 1 Accent 2" w:uiPriority="65"/>
-    <w:lsdException w:name="Medium List 2 Accent 2" w:uiPriority="66"/>
-    <w:lsdException w:name="Medium Grid 1 Accent 2" w:uiPriority="67"/>
-    <w:lsdException w:name="Medium Grid 2 Accent 2" w:uiPriority="68"/>
-    <w:lsdException w:name="Medium Grid 3 Accent 2" w:uiPriority="69"/>
-    <w:lsdException w:name="Dark List Accent 2" w:uiPriority="70"/>
-    <w:lsdException w:name="Colorful Shading Accent 2" w:uiPriority="71"/>
-    <w:lsdException w:name="Colorful List Accent 2" w:uiPriority="72"/>
-    <w:lsdException w:name="Colorful Grid Accent 2" w:uiPriority="73"/>
-    <w:lsdException w:name="Light Shading Accent 3" w:uiPriority="60"/>
-    <w:lsdException w:name="Light List Accent 3" w:uiPriority="61"/>
-    <w:lsdException w:name="Light Grid Accent 3" w:uiPriority="62"/>
-    <w:lsdException w:name="Medium Shading 1 Accent 3" w:uiPriority="63"/>
-    <w:lsdException w:name="Medium Shading 2 Accent 3" w:uiPriority="64"/>
-    <w:lsdException w:name="Medium List 1 Accent 3" w:uiPriority="65"/>
-    <w:lsdException w:name="Medium List 2 Accent 3" w:uiPriority="66"/>
-    <w:lsdException w:name="Medium Grid 1 Accent 3" w:uiPriority="67"/>
-    <w:lsdException w:name="Medium Grid 2 Accent 3" w:uiPriority="68"/>
-    <w:lsdException w:name="Medium Grid 3 Accent 3" w:uiPriority="69"/>
-    <w:lsdException w:name="Dark List Accent 3" w:uiPriority="70"/>
-    <w:lsdException w:name="Colorful Shading Accent 3" w:uiPriority="71"/>
-    <w:lsdException w:name="Colorful List Accent 3" w:uiPriority="72"/>
-    <w:lsdException w:name="Colorful Grid Accent 3" w:uiPriority="73"/>
-    <w:lsdException w:name="Light Shading Accent 4" w:uiPriority="60"/>
-    <w:lsdException w:name="Light List Accent 4" w:uiPriority="61"/>
-    <w:lsdException w:name="Light Grid Accent 4" w:uiPriority="62"/>
-    <w:lsdException w:name="Medium Shading 1 Accent 4" w:uiPriority="63"/>
-    <w:lsdException w:name="Medium Shading 2 Accent 4" w:uiPriority="64"/>
-    <w:lsdException w:name="Medium List 1 Accent 4" w:uiPriority="65"/>
-    <w:lsdException w:name="Medium List 2 Accent 4" w:uiPriority="66"/>
-    <w:lsdException w:name="Medium Grid 1 Accent 4" w:uiPriority="67"/>
-    <w:lsdException w:name="Medium Grid 2 Accent 4" w:uiPriority="68"/>
-    <w:lsdException w:name="Medium Grid 3 Accent 4" w:uiPriority="69"/>
-    <w:lsdException w:name="Dark List Accent 4" w:uiPriority="70"/>
-    <w:lsdException w:name="Colorful Shading Accent 4" w:uiPriority="71"/>
-    <w:lsdException w:name="Colorful List Accent 4" w:uiPriority="72"/>
-    <w:lsdException w:name="Colorful Grid Accent 4" w:uiPriority="73"/>
-    <w:lsdException w:name="Light Shading Accent 5" w:uiPriority="60"/>
-    <w:lsdException w:name="Light List Accent 5" w:uiPriority="61"/>
-    <w:lsdException w:name="Light Grid Accent 5" w:uiPriority="62"/>
-    <w:lsdException w:name="Medium Shading 1 Accent 5" w:uiPriority="63"/>
-    <w:lsdException w:name="Medium Shading 2 Accent 5" w:uiPriority="64"/>
-    <w:lsdException w:name="Medium List 1 Accent 5" w:uiPriority="65"/>
-    <w:lsdException w:name="Medium List 2 Accent 5" w:uiPriority="66"/>
-    <w:lsdException w:name="Medium Grid 1 Accent 5" w:uiPriority="67"/>
-    <w:lsdException w:name="Medium Grid 2 Accent 5" w:uiPriority="68"/>
-    <w:lsdException w:name="Medium Grid 3 Accent 5" w:uiPriority="69"/>
-    <w:lsdException w:name="Dark List Accent 5" w:uiPriority="70"/>
-    <w:lsdException w:name="Colorful Shading Accent 5" w:uiPriority="71"/>
-    <w:lsdException w:name="Colorful List Accent 5" w:uiPriority="72"/>
-    <w:lsdException w:name="Colorful Grid Accent 5" w:uiPriority="73"/>
-    <w:lsdException w:name="Light Shading Accent 6" w:uiPriority="60"/>
-    <w:lsdException w:name="Light List Accent 6" w:uiPriority="61"/>
-    <w:lsdException w:name="Light Grid Accent 6" w:uiPriority="62"/>
-    <w:lsdException w:name="Medium Shading 1 Accent 6" w:uiPriority="63"/>
-    <w:lsdException w:name="Medium Shading 2 Accent 6" w:uiPriority="64"/>
-    <w:lsdException w:name="Medium List 1 Accent 6" w:uiPriority="65"/>
-    <w:lsdException w:name="Medium List 2 Accent 6" w:uiPriority="66"/>
-    <w:lsdException w:name="Medium Grid 1 Accent 6" w:uiPriority="67"/>
-    <w:lsdException w:name="Medium Grid 2 Accent 6" w:uiPriority="68"/>
-    <w:lsdException w:name="Medium Grid 3 Accent 6" w:uiPriority="69"/>
-    <w:lsdException w:name="Dark List Accent 6" w:uiPriority="70"/>
-    <w:lsdException w:name="Colorful Shading Accent 6" w:uiPriority="71"/>
-    <w:lsdException w:name="Colorful List Accent 6" w:uiPriority="72"/>
-    <w:lsdException w:name="Colorful Grid Accent 6" w:uiPriority="73"/>
-    <w:lsdException w:name="Subtle Emphasis" w:uiPriority="19" w:qFormat="1"/>
-    <w:lsdException w:name="Intense Emphasis" w:uiPriority="21" w:qFormat="1"/>
-    <w:lsdException w:name="Subtle Reference" w:uiPriority="31" w:qFormat="1"/>
-    <w:lsdException w:name="Intense Reference" w:uiPriority="32" w:qFormat="1"/>
-    <w:lsdException w:name="Book Title" w:uiPriority="33" w:qFormat="1"/>
-    <w:lsdException w:name="Bibliography" w:semiHidden="1" w:uiPriority="37" w:unhideWhenUsed="1"/>
-    <w:lsdException w:name="TOC Heading" w:semiHidden="1" w:uiPriority="39" w:unhideWhenUsed="1" w:qFormat="1"/>
-    <w:lsdException w:name="Plain Table 1" w:uiPriority="41"/>
-    <w:lsdException w:name="Plain Table 2" w:uiPriority="42"/>
-    <w:lsdException w:name="Plain Table 3" w:uiPriority="43"/>
-    <w:lsdException w:name="Plain Table 4" w:uiPriority="44"/>
-    <w:lsdException w:name="Plain Table 5" w:uiPriority="45"/>
-    <w:lsdException w:name="Grid Table Light" w:uiPriority="40"/>
-    <w:lsdException w:name="Grid Table 1 Light" w:uiPriority="46"/>
-    <w:lsdException w:name="Grid Table 2" w:uiPriority="47"/>
-    <w:lsdException w:name="Grid Table 3" w:uiPriority="48"/>
-    <w:lsdException w:name="Grid Table 4" w:uiPriority="49"/>
-    <w:lsdException w:name="Grid Table 5 Dark" w:uiPriority="50"/>
-    <w:lsdException w:name="Grid Table 6 Colorful" w:uiPriority="51"/>
-    <w:lsdException w:name="Grid Table 7 Colorful" w:uiPriority="52"/>
-    <w:lsdException w:name="Grid Table 1 Light Accent 1" w:uiPriority="46"/>
-    <w:lsdException w:name="Grid Table 2 Accent 1" w:uiPriority="47"/>
-    <w:lsdException w:name="Grid Table 3 Accent 1" w:uiPriority="48"/>
-    <w:lsdException w:name="Grid Table 4 Accent 1" w:uiPriority="49"/>
-    <w:lsdException w:name="Grid Table 5 Dark Accent 1" w:uiPriority="50"/>
-    <w:lsdException w:name="Grid Table 6 Colorful Accent 1" w:uiPriority="51"/>
-    <w:lsdException w:name="Grid Table 7 Colorful Accent 1" w:uiPriority="52"/>
-    <w:lsdException w:name="Grid Table 1 Light Accent 2" w:uiPriority="46"/>
-    <w:lsdException w:name="Grid Table 2 Accent 2" w:uiPriority="47"/>
-    <w:lsdException w:name="Grid Table 3 Accent 2" w:uiPriority="48"/>
-    <w:lsdException w:name="Grid Table 4 Accent 2" w:uiPriority="49"/>
-    <w:lsdException w:name="Grid Table 5 Dark Accent 2" w:uiPriority="50"/>
-    <w:lsdException w:name="Grid Table 6 Colorful Accent 2" w:uiPriority="51"/>
-    <w:lsdException w:name="Grid Table 7 Colorful Accent 2" w:uiPriority="52"/>
-    <w:lsdException w:name="Grid Table 1 Light Accent 3" w:uiPriority="46"/>
-    <w:lsdException w:name="Grid Table 2 Accent 3" w:uiPriority="47"/>
-    <w:lsdException w:name="Grid Table 3 Accent 3" w:uiPriority="48"/>
-    <w:lsdException w:name="Grid Table 4 Accent 3" w:uiPriority="49"/>
-    <w:lsdException w:name="Grid Table 5 Dark Accent 3" w:uiPriority="50"/>
-    <w:lsdException w:name="Grid Table 6 Colorful Accent 3" w:uiPriority="51"/>
-    <w:lsdException w:name="Grid Table 7 Colorful Accent 3" w:uiPriority="52"/>
-    <w:lsdException w:name="Grid Table 1 Light Accent 4" w:uiPriority="46"/>
-    <w:lsdException w:name="Grid Table 2 Accent 4" w:uiPriority="47"/>
-    <w:lsdException w:name="Grid Table 3 Accent 4" w:uiPriority="48"/>
-    <w:lsdException w:name="Grid Table 4 Accent 4" w:uiPriority="49"/>
-    <w:lsdException w:name="Grid Table 5 Dark Accent 4" w:uiPriority="50"/>
-    <w:lsdException w:name="Grid Table 6 Colorful Accent 4" w:uiPriority="51"/>
-    <w:lsdException w:name="Grid Table 7 Colorful Accent 4" w:uiPriority="52"/>
-    <w:lsdException w:name="Grid Table 1 Light Accent 5" w:uiPriority="46"/>
-    <w:lsdException w:name="Grid Table 2 Accent 5" w:uiPriority="47"/>
-    <w:lsdException w:name="Grid Table 3 Accent 5" w:uiPriority="48"/>
-    <w:lsdException w:name="Grid Table 4 Accent 5" w:uiPriority="49"/>
-    <w:lsdException w:name="Grid Table 5 Dark Accent 5" w:uiPriority="50"/>
-    <w:lsdException w:name="Grid Table 6 Colorful Accent 5" w:uiPriority="51"/>
-    <w:lsdException w:name="Grid Table 7 Colorful Accent 5" w:uiPriority="52"/>
-    <w:lsdException w:name="Grid Table 1 Light Accent 6" w:uiPriority="46"/>
-    <w:lsdException w:name="Grid Table 2 Accent 6" w:uiPriority="47"/>
-    <w:lsdException w:name="Grid Table 3 Accent 6" w:uiPriority="48"/>
-    <w:lsdException w:name="Grid Table 4 Accent 6" w:uiPriority="49"/>
-    <w:lsdException w:name="Grid Table 5 Dark Accent 6" w:uiPriority="50"/>
-    <w:lsdException w:name="Grid Table 6 Colorful Accent 6" w:uiPriority="51"/>
-    <w:lsdException w:name="Grid Table 7 Colorful Accent 6" w:uiPriority="52"/>
-    <w:lsdException w:name="List Table 1 Light" w:uiPriority="46"/>
-    <w:lsdException w:name="List Table 2" w:uiPriority="47"/>
-    <w:lsdException w:name="List Table 3" w:uiPriority="48"/>
-    <w:lsdException w:name="List Table 4" w:uiPriority="49"/>
-    <w:lsdException w:name="List Table 5 Dark" w:uiPriority="50"/>
-    <w:lsdException w:name="List Table 6 Colorful" w:uiPriority="51"/>
-    <w:lsdException w:name="List Table 7 Colorful" w:uiPriority="52"/>
-    <w:lsdException w:name="List Table 1 Light Accent 1" w:uiPriority="46"/>
-    <w:lsdException w:name="List Table 2 Accent 1" w:uiPriority="47"/>
-    <w:lsdException w:name="List Table 3 Accent 1" w:uiPriority="48"/>
-    <w:lsdException w:name="List Table 4 Accent 1" w:uiPriority="49"/>
-    <w:lsdException w:name="List Table 5 Dark Accent 1" w:uiPriority="50"/>
-    <w:lsdException w:name="List Table 6 Colorful Accent 1" w:uiPriority="51"/>
-    <w:lsdException w:name="List Table 7 Colorful Accent 1" w:uiPriority="52"/>
-    <w:lsdException w:name="List Table 1 Light Accent 2" w:uiPriority="46"/>
-    <w:lsdException w:name="List Table 2 Accent 2" w:uiPriority="47"/>
-    <w:lsdException w:name="List Table 3 Accent 2" w:uiPriority="48"/>
-    <w:lsdException w:name="List Table 4 Accent 2" w:uiPriority="49"/>
-    <w:lsdException w:name="List Table 5 Dark Accent 2" w:uiPriority="50"/>
-    <w:lsdException w:name="List Table 6 Colorful Accent 2" w:uiPriority="51"/>
-    <w:lsdException w:name="List Table 7 Colorful Accent 2" w:uiPriority="52"/>
-    <w:lsdException w:name="List Table 1 Light Accent 3" w:uiPriority="46"/>
-    <w:lsdException w:name="List Table 2 Accent 3" w:uiPriority="47"/>
-    <w:lsdException w:name="List Table 3 Accent 3" w:uiPriority="48"/>
-    <w:lsdException w:name="List Table 4 Accent 3" w:uiPriority="49"/>
-    <w:lsdException w:name="List Table 5 Dark Accent 3" w:uiPriority="50"/>
-    <w:lsdException w:name="List Table 6 Colorful Accent 3" w:uiPriority="51"/>
-    <w:lsdException w:name="List Table 7 Colorful Accent 3" w:uiPriority="52"/>
-    <w:lsdException w:name="List Table 1 Light Accent 4" w:uiPriority="46"/>
-    <w:lsdException w:name="List Table 2 Accent 4" w:uiPriority="47"/>
-    <w:lsdException w:name="List Table 3 Accent 4" w:uiPriority="48"/>
-    <w:lsdException w:name="List Table 4 Accent 4" w:uiPriority="49"/>
-    <w:lsdException w:name="List Table 5 Dark Accent 4" w:uiPriority="50"/>
-    <w:lsdException w:name="List Table 6 Colorful Accent 4" w:uiPriority="51"/>
-    <w:lsdException w:name="List Table 7 Colorful Accent 4" w:uiPriority="52"/>
-    <w:lsdException w:name="List Table 1 Light Accent 5" w:uiPriority="46"/>
-    <w:lsdException w:name="List Table 2 Accent 5" w:uiPriority="47"/>
-    <w:lsdException w:name="List Table 3 Accent 5" w:uiPriority="48"/>
-    <w:lsdException w:name="List Table 4 Accent 5" w:uiPriority="49"/>
-    <w:lsdException w:name="List Table 5 Dark Accent 5" w:uiPriority="50"/>
-    <w:lsdException w:name="List Table 6 Colorful Accent 5" w:uiPriority="51"/>
-    <w:lsdException w:name="List Table 7 Colorful Accent 5" w:uiPriority="52"/>
-    <w:lsdException w:name="List Table 1 Light Accent 6" w:uiPriority="46"/>
-    <w:lsdException w:name="List Table 2 Accent 6" w:uiPriority="47"/>
-    <w:lsdException w:name="List Table 3 Accent 6" w:uiPriority="48"/>
-    <w:lsdException w:name="List Table 4 Accent 6" w:uiPriority="49"/>
-    <w:lsdException w:name="List Table 5 Dark Accent 6" w:uiPriority="50"/>
-    <w:lsdException w:name="List Table 6 Colorful Accent 6" w:uiPriority="51"/>
-    <w:lsdException w:name="List Table 7 Colorful Accent 6" w:uiPriority="52"/>
-    <w:lsdException w:name="Mention" w:semiHidden="1" w:uiPriority="99" w:unhideWhenUsed="1"/>
-    <w:lsdException w:name="Smart Hyperlink" w:semiHidden="1" w:uiPriority="99" w:unhideWhenUsed="1"/>
-    <w:lsdException w:name="Hashtag" w:semiHidden="1" w:uiPriority="99" w:unhideWhenUsed="1"/>
+  <w:latentStyles w:defLockedState="0" w:defUIPriority="0" w:defSemiHidden="1" w:defUnhideWhenUsed="1" w:defQFormat="0" w:count="267">
+    <w:lsdException w:name="Normal" w:semiHidden="0" w:unhideWhenUsed="0" w:qFormat="1"/>
+    <w:lsdException w:name="heading 1" w:semiHidden="0" w:unhideWhenUsed="0" w:qFormat="1"/>
+    <w:lsdException w:name="heading 2" w:qFormat="1"/>
+    <w:lsdException w:name="heading 3" w:qFormat="1"/>
+    <w:lsdException w:name="heading 4" w:qFormat="1"/>
+    <w:lsdException w:name="heading 5" w:qFormat="1"/>
+    <w:lsdException w:name="heading 6" w:qFormat="1"/>
+    <w:lsdException w:name="heading 7" w:qFormat="1"/>
+    <w:lsdException w:name="heading 8" w:qFormat="1"/>
+    <w:lsdException w:name="heading 9" w:qFormat="1"/>
+    <w:lsdException w:name="caption" w:qFormat="1"/>
+    <w:lsdException w:name="toa heading" w:semiHidden="0" w:unhideWhenUsed="0"/>
+    <w:lsdException w:name="List Number" w:semiHidden="0" w:unhideWhenUsed="0"/>
+    <w:lsdException w:name="List 2" w:semiHidden="0" w:unhideWhenUsed="0"/>
+    <w:lsdException w:name="Title" w:semiHidden="0" w:unhideWhenUsed="0" w:qFormat="1"/>
+    <w:lsdException w:name="List Continue 4" w:semiHidden="0" w:unhideWhenUsed="0"/>
+    <w:lsdException w:name="List Continue 5" w:semiHidden="0" w:unhideWhenUsed="0"/>
+    <w:lsdException w:name="Message Header" w:semiHidden="0" w:unhideWhenUsed="0"/>
+    <w:lsdException w:name="Subtitle" w:semiHidden="0" w:unhideWhenUsed="0" w:qFormat="1"/>
+    <w:lsdException w:name="Strong" w:semiHidden="0" w:uiPriority="22" w:unhideWhenUsed="0" w:qFormat="1"/>
+    <w:lsdException w:name="Emphasis" w:semiHidden="0" w:uiPriority="20" w:unhideWhenUsed="0" w:qFormat="1"/>
+    <w:lsdException w:name="Normal (Web)" w:uiPriority="99"/>
+    <w:lsdException w:name="HTML Code" w:uiPriority="99"/>
+    <w:lsdException w:name="Balloon Text" w:semiHidden="0" w:unhideWhenUsed="0"/>
+    <w:lsdException w:name="Table Grid" w:semiHidden="0" w:unhideWhenUsed="0"/>
+    <w:lsdException w:name="Table Theme" w:semiHidden="0" w:unhideWhenUsed="0"/>
+    <w:lsdException w:name="Placeholder Text" w:uiPriority="99" w:unhideWhenUsed="0"/>
+    <w:lsdException w:name="No Spacing" w:semiHidden="0" w:uiPriority="1" w:unhideWhenUsed="0" w:qFormat="1"/>
+    <w:lsdException w:name="Light Shading" w:semiHidden="0" w:uiPriority="60" w:unhideWhenUsed="0"/>
+    <w:lsdException w:name="Light List" w:semiHidden="0" w:uiPriority="61" w:unhideWhenUsed="0"/>
+    <w:lsdException w:name="Light Grid" w:semiHidden="0" w:uiPriority="62" w:unhideWhenUsed="0"/>
+    <w:lsdException w:name="Medium Shading 1" w:semiHidden="0" w:uiPriority="63" w:unhideWhenUsed="0"/>
+    <w:lsdException w:name="Medium Shading 2" w:semiHidden="0" w:uiPriority="64" w:unhideWhenUsed="0"/>
+    <w:lsdException w:name="Medium List 1" w:semiHidden="0" w:uiPriority="65" w:unhideWhenUsed="0"/>
+    <w:lsdException w:name="Medium List 2" w:semiHidden="0" w:uiPriority="66" w:unhideWhenUsed="0"/>
+    <w:lsdException w:name="Medium Grid 1" w:semiHidden="0" w:uiPriority="67" w:unhideWhenUsed="0"/>
+    <w:lsdException w:name="Medium Grid 2" w:semiHidden="0" w:uiPriority="68" w:unhideWhenUsed="0"/>
+    <w:lsdException w:name="Medium Grid 3" w:semiHidden="0" w:uiPriority="69" w:unhideWhenUsed="0"/>
+    <w:lsdException w:name="Dark List" w:semiHidden="0" w:uiPriority="70" w:unhideWhenUsed="0"/>
+    <w:lsdException w:name="Colorful Shading" w:semiHidden="0" w:uiPriority="71" w:unhideWhenUsed="0"/>
+    <w:lsdException w:name="Colorful List" w:semiHidden="0" w:uiPriority="72" w:unhideWhenUsed="0"/>
+    <w:lsdException w:name="Colorful Grid" w:semiHidden="0" w:uiPriority="73" w:unhideWhenUsed="0"/>
+    <w:lsdException w:name="Light Shading Accent 1" w:semiHidden="0" w:uiPriority="60" w:unhideWhenUsed="0"/>
+    <w:lsdException w:name="Light List Accent 1" w:semiHidden="0" w:uiPriority="61" w:unhideWhenUsed="0"/>
+    <w:lsdException w:name="Light Grid Accent 1" w:semiHidden="0" w:uiPriority="62" w:unhideWhenUsed="0"/>
+    <w:lsdException w:name="Medium Shading 1 Accent 1" w:semiHidden="0" w:uiPriority="63" w:unhideWhenUsed="0"/>
+    <w:lsdException w:name="Medium Shading 2 Accent 1" w:semiHidden="0" w:uiPriority="64" w:unhideWhenUsed="0"/>
+    <w:lsdException w:name="Medium List 1 Accent 1" w:semiHidden="0" w:uiPriority="65" w:unhideWhenUsed="0"/>
+    <w:lsdException w:name="Revision" w:uiPriority="99" w:unhideWhenUsed="0"/>
+    <w:lsdException w:name="List Paragraph" w:semiHidden="0" w:uiPriority="34" w:unhideWhenUsed="0" w:qFormat="1"/>
+    <w:lsdException w:name="Quote" w:semiHidden="0" w:uiPriority="29" w:unhideWhenUsed="0" w:qFormat="1"/>
+    <w:lsdException w:name="Intense Quote" w:semiHidden="0" w:uiPriority="30" w:unhideWhenUsed="0" w:qFormat="1"/>
+    <w:lsdException w:name="Medium List 2 Accent 1" w:semiHidden="0" w:uiPriority="66" w:unhideWhenUsed="0"/>
+    <w:lsdException w:name="Medium Grid 1 Accent 1" w:semiHidden="0" w:uiPriority="67" w:unhideWhenUsed="0"/>
+    <w:lsdException w:name="Medium Grid 2 Accent 1" w:semiHidden="0" w:uiPriority="68" w:unhideWhenUsed="0"/>
+    <w:lsdException w:name="Medium Grid 3 Accent 1" w:semiHidden="0" w:uiPriority="69" w:unhideWhenUsed="0"/>
+    <w:lsdException w:name="Dark List Accent 1" w:semiHidden="0" w:uiPriority="70" w:unhideWhenUsed="0"/>
+    <w:lsdException w:name="Colorful Shading Accent 1" w:semiHidden="0" w:uiPriority="71" w:unhideWhenUsed="0"/>
+    <w:lsdException w:name="Colorful List Accent 1" w:semiHidden="0" w:uiPriority="72" w:unhideWhenUsed="0"/>
+    <w:lsdException w:name="Colorful Grid Accent 1" w:semiHidden="0" w:uiPriority="73" w:unhideWhenUsed="0"/>
+    <w:lsdException w:name="Light Shading Accent 2" w:semiHidden="0" w:uiPriority="60" w:unhideWhenUsed="0"/>
+    <w:lsdException w:name="Light List Accent 2" w:semiHidden="0" w:uiPriority="61" w:unhideWhenUsed="0"/>
+    <w:lsdException w:name="Light Grid Accent 2" w:semiHidden="0" w:uiPriority="62" w:unhideWhenUsed="0"/>
+    <w:lsdException w:name="Medium Shading 1 Accent 2" w:semiHidden="0" w:uiPriority="63" w:unhideWhenUsed="0"/>
+    <w:lsdException w:name="Medium Shading 2 Accent 2" w:semiHidden="0" w:uiPriority="64" w:unhideWhenUsed="0"/>
+    <w:lsdException w:name="Medium List 1 Accent 2" w:semiHidden="0" w:uiPriority="65" w:unhideWhenUsed="0"/>
+    <w:lsdException w:name="Medium List 2 Accent 2" w:semiHidden="0" w:uiPriority="66" w:unhideWhenUsed="0"/>
+    <w:lsdException w:name="Medium Grid 1 Accent 2" w:semiHidden="0" w:uiPriority="67" w:unhideWhenUsed="0"/>
+    <w:lsdException w:name="Medium Grid 2 Accent 2" w:semiHidden="0" w:uiPriority="68" w:unhideWhenUsed="0"/>
+    <w:lsdException w:name="Medium Grid 3 Accent 2" w:semiHidden="0" w:uiPriority="69" w:unhideWhenUsed="0"/>
+    <w:lsdException w:name="Dark List Accent 2" w:semiHidden="0" w:uiPriority="70" w:unhideWhenUsed="0"/>
+    <w:lsdException w:name="Colorful Shading Accent 2" w:semiHidden="0" w:uiPriority="71" w:unhideWhenUsed="0"/>
+    <w:lsdException w:name="Colorful List Accent 2" w:semiHidden="0" w:uiPriority="72" w:unhideWhenUsed="0"/>
+    <w:lsdException w:name="Colorful Grid Accent 2" w:semiHidden="0" w:uiPriority="73" w:unhideWhenUsed="0"/>
+    <w:lsdException w:name="Light Shading Accent 3" w:semiHidden="0" w:uiPriority="60" w:unhideWhenUsed="0"/>
+    <w:lsdException w:name="Light List Accent 3" w:semiHidden="0" w:uiPriority="61" w:unhideWhenUsed="0"/>
+    <w:lsdException w:name="Light Grid Accent 3" w:semiHidden="0" w:uiPriority="62" w:unhideWhenUsed="0"/>
+    <w:lsdException w:name="Medium Shading 1 Accent 3" w:semiHidden="0" w:uiPriority="63" w:unhideWhenUsed="0"/>
+    <w:lsdException w:name="Medium Shading 2 Accent 3" w:semiHidden="0" w:uiPriority="64" w:unhideWhenUsed="0"/>
+    <w:lsdException w:name="Medium List 1 Accent 3" w:semiHidden="0" w:uiPriority="65" w:unhideWhenUsed="0"/>
+    <w:lsdException w:name="Medium List 2 Accent 3" w:semiHidden="0" w:uiPriority="66" w:unhideWhenUsed="0"/>
+    <w:lsdException w:name="Medium Grid 1 Accent 3" w:semiHidden="0" w:uiPriority="67" w:unhideWhenUsed="0"/>
+    <w:lsdException w:name="Medium Grid 2 Accent 3" w:semiHidden="0" w:uiPriority="68" w:unhideWhenUsed="0"/>
+    <w:lsdException w:name="Medium Grid 3 Accent 3" w:semiHidden="0" w:uiPriority="69" w:unhideWhenUsed="0"/>
+    <w:lsdException w:name="Dark List Accent 3" w:semiHidden="0" w:uiPriority="70" w:unhideWhenUsed="0"/>
+    <w:lsdException w:name="Colorful Shading Accent 3" w:semiHidden="0" w:uiPriority="71" w:unhideWhenUsed="0"/>
+    <w:lsdException w:name="Colorful List Accent 3" w:semiHidden="0" w:uiPriority="72" w:unhideWhenUsed="0"/>
+    <w:lsdException w:name="Colorful Grid Accent 3" w:semiHidden="0" w:uiPriority="73" w:unhideWhenUsed="0"/>
+    <w:lsdException w:name="Light Shading Accent 4" w:semiHidden="0" w:uiPriority="60" w:unhideWhenUsed="0"/>
+    <w:lsdException w:name="Light List Accent 4" w:semiHidden="0" w:uiPriority="61" w:unhideWhenUsed="0"/>
+    <w:lsdException w:name="Light Grid Accent 4" w:semiHidden="0" w:uiPriority="62" w:unhideWhenUsed="0"/>
+    <w:lsdException w:name="Medium Shading 1 Accent 4" w:semiHidden="0" w:uiPriority="63" w:unhideWhenUsed="0"/>
+    <w:lsdException w:name="Medium Shading 2 Accent 4" w:semiHidden="0" w:uiPriority="64" w:unhideWhenUsed="0"/>
+    <w:lsdException w:name="Medium List 1 Accent 4" w:semiHidden="0" w:uiPriority="65" w:unhideWhenUsed="0"/>
+    <w:lsdException w:name="Medium List 2 Accent 4" w:semiHidden="0" w:uiPriority="66" w:unhideWhenUsed="0"/>
+    <w:lsdException w:name="Medium Grid 1 Accent 4" w:semiHidden="0" w:uiPriority="67" w:unhideWhenUsed="0"/>
+    <w:lsdException w:name="Medium Grid 2 Accent 4" w:semiHidden="0" w:uiPriority="68" w:unhideWhenUsed="0"/>
+    <w:lsdException w:name="Medium Grid 3 Accent 4" w:semiHidden="0" w:uiPriority="69" w:unhideWhenUsed="0"/>
+    <w:lsdException w:name="Dark List Accent 4" w:semiHidden="0" w:uiPriority="70" w:unhideWhenUsed="0"/>
+    <w:lsdException w:name="Colorful Shading Accent 4" w:semiHidden="0" w:uiPriority="71" w:unhideWhenUsed="0"/>
+    <w:lsdException w:name="Colorful List Accent 4" w:semiHidden="0" w:uiPriority="72" w:unhideWhenUsed="0"/>
+    <w:lsdException w:name="Colorful Grid Accent 4" w:semiHidden="0" w:uiPriority="73" w:unhideWhenUsed="0"/>
+    <w:lsdException w:name="Light Shading Accent 5" w:semiHidden="0" w:uiPriority="60" w:unhideWhenUsed="0"/>
+    <w:lsdException w:name="Light List Accent 5" w:semiHidden="0" w:uiPriority="61" w:unhideWhenUsed="0"/>
+    <w:lsdException w:name="Light Grid Accent 5" w:semiHidden="0" w:uiPriority="62" w:unhideWhenUsed="0"/>
+    <w:lsdException w:name="Medium Shading 1 Accent 5" w:semiHidden="0" w:uiPriority="63" w:unhideWhenUsed="0"/>
+    <w:lsdException w:name="Medium Shading 2 Accent 5" w:semiHidden="0" w:uiPriority="64" w:unhideWhenUsed="0"/>
+    <w:lsdException w:name="Medium List 1 Accent 5" w:semiHidden="0" w:uiPriority="65" w:unhideWhenUsed="0"/>
+    <w:lsdException w:name="Medium List 2 Accent 5" w:semiHidden="0" w:uiPriority="66" w:unhideWhenUsed="0"/>
+    <w:lsdException w:name="Medium Grid 1 Accent 5" w:semiHidden="0" w:uiPriority="67" w:unhideWhenUsed="0"/>
+    <w:lsdException w:name="Medium Grid 2 Accent 5" w:semiHidden="0" w:uiPriority="68" w:unhideWhenUsed="0"/>
+    <w:lsdException w:name="Medium Grid 3 Accent 5" w:semiHidden="0" w:uiPriority="69" w:unhideWhenUsed="0"/>
+    <w:lsdException w:name="Dark List Accent 5" w:semiHidden="0" w:uiPriority="70" w:unhideWhenUsed="0"/>
+    <w:lsdException w:name="Colorful Shading Accent 5" w:semiHidden="0" w:uiPriority="71" w:unhideWhenUsed="0"/>
+    <w:lsdException w:name="Colorful List Accent 5" w:semiHidden="0" w:uiPriority="72" w:unhideWhenUsed="0"/>
+    <w:lsdException w:name="Colorful Grid Accent 5" w:semiHidden="0" w:uiPriority="73" w:unhideWhenUsed="0"/>
+    <w:lsdException w:name="Light Shading Accent 6" w:semiHidden="0" w:uiPriority="60" w:unhideWhenUsed="0"/>
+    <w:lsdException w:name="Light List Accent 6" w:semiHidden="0" w:uiPriority="61" w:unhideWhenUsed="0"/>
+    <w:lsdException w:name="Light Grid Accent 6" w:semiHidden="0" w:uiPriority="62" w:unhideWhenUsed="0"/>
+    <w:lsdException w:name="Medium Shading 1 Accent 6" w:semiHidden="0" w:uiPriority="63" w:unhideWhenUsed="0"/>
+    <w:lsdException w:name="Medium Shading 2 Accent 6" w:semiHidden="0" w:uiPriority="64" w:unhideWhenUsed="0"/>
+    <w:lsdException w:name="Medium List 1 Accent 6" w:semiHidden="0" w:uiPriority="65" w:unhideWhenUsed="0"/>
+    <w:lsdException w:name="Medium List 2 Accent 6" w:semiHidden="0" w:uiPriority="66" w:unhideWhenUsed="0"/>
+    <w:lsdException w:name="Medium Grid 1 Accent 6" w:semiHidden="0" w:uiPriority="67" w:unhideWhenUsed="0"/>
+    <w:lsdException w:name="Medium Grid 2 Accent 6" w:semiHidden="0" w:uiPriority="68" w:unhideWhenUsed="0"/>
+    <w:lsdException w:name="Medium Grid 3 Accent 6" w:semiHidden="0" w:uiPriority="69" w:unhideWhenUsed="0"/>
+    <w:lsdException w:name="Dark List Accent 6" w:semiHidden="0" w:uiPriority="70" w:unhideWhenUsed="0"/>
+    <w:lsdException w:name="Colorful Shading Accent 6" w:semiHidden="0" w:uiPriority="71" w:unhideWhenUsed="0"/>
+    <w:lsdException w:name="Colorful List Accent 6" w:semiHidden="0" w:uiPriority="72" w:unhideWhenUsed="0"/>
+    <w:lsdException w:name="Colorful Grid Accent 6" w:semiHidden="0" w:uiPriority="73" w:unhideWhenUsed="0"/>
+    <w:lsdException w:name="Subtle Emphasis" w:semiHidden="0" w:uiPriority="19" w:unhideWhenUsed="0" w:qFormat="1"/>
+    <w:lsdException w:name="Intense Emphasis" w:semiHidden="0" w:uiPriority="21" w:unhideWhenUsed="0" w:qFormat="1"/>
+    <w:lsdException w:name="Subtle Reference" w:semiHidden="0" w:uiPriority="31" w:unhideWhenUsed="0" w:qFormat="1"/>
+    <w:lsdException w:name="Intense Reference" w:semiHidden="0" w:uiPriority="32" w:unhideWhenUsed="0" w:qFormat="1"/>
+    <w:lsdException w:name="Book Title" w:semiHidden="0" w:uiPriority="33" w:unhideWhenUsed="0" w:qFormat="1"/>
+    <w:lsdException w:name="Bibliography" w:uiPriority="37"/>
+    <w:lsdException w:name="TOC Heading" w:uiPriority="39" w:qFormat="1"/>
+  </w:latentStyles>
+  <w:style w:type="paragraph" w:default="1" w:styleId="Normal">
+    <w:name w:val="Normal"/>
+    <w:qFormat/>
+    <w:rPr>
+      <w:sz w:val="24"/>
+      <w:szCs w:val="24"/>
+    </w:rPr>
+  </w:style>
+  <w:style w:type="character" w:default="1" w:styleId="Fuentedeprrafopredeter">
+    <w:name w:val="Default Paragraph Font"/>
+    <w:uiPriority w:val="1"/>
+    <w:semiHidden/>
+    <w:unhideWhenUsed/>
+  </w:style>
+  <w:style w:type="table" w:default="1" w:styleId="Tablanormal">
+    <w:name w:val="Normal Table"/>
+    <w:uiPriority w:val="99"/>
+    <w:semiHidden/>
+    <w:unhideWhenUsed/>
+    <w:tblPr>
+      <w:tblInd w:w="0" w:type="dxa"/>
+      <w:tblCellMar>
+        <w:top w:w="0" w:type="dxa"/>
+        <w:left w:w="108" w:type="dxa"/>
+        <w:bottom w:w="0" w:type="dxa"/>
+        <w:right w:w="108" w:type="dxa"/>
+      </w:tblCellMar>
+    </w:tblPr>
+  </w:style>
+  <w:style w:type="numbering" w:default="1" w:styleId="Sinlista">
+    <w:name w:val="No List"/>
+    <w:uiPriority w:val="99"/>
+    <w:semiHidden/>
+    <w:unhideWhenUsed/>
+  </w:style>
+  <w:style w:type="character" w:styleId="Hipervnculo">
+    <w:name w:val="Hyperlink"/>
+    <w:basedOn w:val="Fuentedeprrafopredeter"/>
+    <w:rsid w:val="007B53DE"/>
+    <w:rPr>
+      <w:color w:val="0000FF" w:themeColor="hyperlink"/>
+      <w:u w:val="single"/>
+    </w:rPr>
+  </w:style>
+  <w:style w:type="paragraph" w:styleId="Prrafodelista">
+    <w:name w:val="List Paragraph"/>
+    <w:basedOn w:val="Normal"/>
+    <w:uiPriority w:val="34"/>
+    <w:qFormat/>
+    <w:rsid w:val="00686ED5"/>
+    <w:pPr>
+      <w:ind w:left="720"/>
+      <w:contextualSpacing/>
+    </w:pPr>
+  </w:style>
+  <w:style w:type="paragraph" w:styleId="Textodeglobo">
+    <w:name w:val="Balloon Text"/>
+    <w:basedOn w:val="Normal"/>
+    <w:link w:val="TextodegloboCar"/>
+    <w:rsid w:val="00A86DC4"/>
+    <w:rPr>
+      <w:rFonts w:ascii="Tahoma" w:hAnsi="Tahoma" w:cs="Tahoma"/>
+      <w:sz w:val="16"/>
+      <w:szCs w:val="16"/>
+    </w:rPr>
+  </w:style>
+  <w:style w:type="character" w:customStyle="1" w:styleId="TextodegloboCar">
+    <w:name w:val="Texto de globo Car"/>
+    <w:basedOn w:val="Fuentedeprrafopredeter"/>
+    <w:link w:val="Textodeglobo"/>
+    <w:rsid w:val="00A86DC4"/>
+    <w:rPr>
+      <w:rFonts w:ascii="Tahoma" w:hAnsi="Tahoma" w:cs="Tahoma"/>
+      <w:sz w:val="16"/>
+      <w:szCs w:val="16"/>
+    </w:rPr>
+  </w:style>
+  <w:style w:type="character" w:customStyle="1" w:styleId="apple-converted-space">
+    <w:name w:val="apple-converted-space"/>
+    <w:basedOn w:val="Fuentedeprrafopredeter"/>
+    <w:rsid w:val="00A86DC4"/>
+  </w:style>
+  <w:style w:type="character" w:styleId="CdigoHTML">
+    <w:name w:val="HTML Code"/>
+    <w:basedOn w:val="Fuentedeprrafopredeter"/>
+    <w:uiPriority w:val="99"/>
+    <w:unhideWhenUsed/>
+    <w:rsid w:val="009014EE"/>
+    <w:rPr>
+      <w:rFonts w:ascii="Courier New" w:eastAsia="Times New Roman" w:hAnsi="Courier New" w:cs="Courier New"/>
+      <w:sz w:val="20"/>
+      <w:szCs w:val="20"/>
+    </w:rPr>
+  </w:style>
+  <w:style w:type="character" w:styleId="Textoennegrita">
+    <w:name w:val="Strong"/>
+    <w:basedOn w:val="Fuentedeprrafopredeter"/>
+    <w:uiPriority w:val="22"/>
+    <w:qFormat/>
+    <w:rsid w:val="009014EE"/>
+    <w:rPr>
+      <w:b/>
+      <w:bCs/>
+    </w:rPr>
+  </w:style>
+  <w:style w:type="paragraph" w:styleId="NormalWeb">
+    <w:name w:val="Normal (Web)"/>
+    <w:basedOn w:val="Normal"/>
+    <w:uiPriority w:val="99"/>
+    <w:unhideWhenUsed/>
+    <w:rsid w:val="00DE5C52"/>
+    <w:pPr>
+      <w:spacing w:before="100" w:beforeAutospacing="1" w:after="100" w:afterAutospacing="1"/>
+    </w:pPr>
+  </w:style>
+  <w:style w:type="character" w:styleId="nfasis">
+    <w:name w:val="Emphasis"/>
+    <w:basedOn w:val="Fuentedeprrafopredeter"/>
+    <w:uiPriority w:val="20"/>
+    <w:qFormat/>
+    <w:rsid w:val="00DE5C52"/>
+    <w:rPr>
+      <w:i/>
+      <w:iCs/>
+    </w:rPr>
+  </w:style>
+</w:styles>
+</file>
+
+<file path=word/stylesWithEffects.xml><?xml version="1.0" encoding="utf-8"?>
+<w:styles xmlns:wpc="http://schemas.microsoft.com/office/word/2010/wordprocessingCanvas" xmlns:mc="http://schemas.openxmlformats.org/markup-compatibility/2006" xmlns:o="urn:schemas-microsoft-com:office:office" xmlns:r="http://schemas.openxmlformats.org/officeDocument/2006/relationships" xmlns:m="http://schemas.openxmlformats.org/officeDocument/2006/math" xmlns:v="urn:schemas-microsoft-com:vml" xmlns:wp14="http://schemas.microsoft.com/office/word/2010/wordprocessingDrawing" xmlns:wp="http://schemas.openxmlformats.org/drawingml/2006/wordprocessingDrawing" xmlns:w10="urn:schemas-microsoft-com:office:word" xmlns:w="http://schemas.openxmlformats.org/wordprocessingml/2006/main" xmlns:w14="http://schemas.microsoft.com/office/word/2010/wordml" xmlns:wpg="http://schemas.microsoft.com/office/word/2010/wordprocessingGroup" xmlns:wpi="http://schemas.microsoft.com/office/word/2010/wordprocessingInk" xmlns:wne="http://schemas.microsoft.com/office/word/2006/wordml" xmlns:wps="http://schemas.microsoft.com/office/word/2010/wordprocessingShape" mc:Ignorable="w14 wp14">
+  <w:docDefaults>
+    <w:rPrDefault>
+      <w:rPr>
+        <w:rFonts w:ascii="Times New Roman" w:eastAsia="Times New Roman" w:hAnsi="Times New Roman" w:cs="Times New Roman"/>
+        <w:lang w:val="es-ES" w:eastAsia="es-ES" w:bidi="ar-SA"/>
+      </w:rPr>
+    </w:rPrDefault>
+    <w:pPrDefault/>
+  </w:docDefaults>
+  <w:latentStyles w:defLockedState="0" w:defUIPriority="0" w:defSemiHidden="1" w:defUnhideWhenUsed="1" w:defQFormat="0" w:count="267">
+    <w:lsdException w:name="Normal" w:semiHidden="0" w:unhideWhenUsed="0" w:qFormat="1"/>
+    <w:lsdException w:name="heading 1" w:semiHidden="0" w:unhideWhenUsed="0" w:qFormat="1"/>
+    <w:lsdException w:name="heading 2" w:qFormat="1"/>
+    <w:lsdException w:name="heading 3" w:qFormat="1"/>
+    <w:lsdException w:name="heading 4" w:qFormat="1"/>
+    <w:lsdException w:name="heading 5" w:qFormat="1"/>
+    <w:lsdException w:name="heading 6" w:qFormat="1"/>
+    <w:lsdException w:name="heading 7" w:qFormat="1"/>
+    <w:lsdException w:name="heading 8" w:qFormat="1"/>
+    <w:lsdException w:name="heading 9" w:qFormat="1"/>
+    <w:lsdException w:name="caption" w:qFormat="1"/>
+    <w:lsdException w:name="toa heading" w:semiHidden="0" w:unhideWhenUsed="0"/>
+    <w:lsdException w:name="List Number" w:semiHidden="0" w:unhideWhenUsed="0"/>
+    <w:lsdException w:name="List 2" w:semiHidden="0" w:unhideWhenUsed="0"/>
+    <w:lsdException w:name="Title" w:semiHidden="0" w:unhideWhenUsed="0" w:qFormat="1"/>
+    <w:lsdException w:name="List Continue 4" w:semiHidden="0" w:unhideWhenUsed="0"/>
+    <w:lsdException w:name="List Continue 5" w:semiHidden="0" w:unhideWhenUsed="0"/>
+    <w:lsdException w:name="Message Header" w:semiHidden="0" w:unhideWhenUsed="0"/>
+    <w:lsdException w:name="Subtitle" w:semiHidden="0" w:unhideWhenUsed="0" w:qFormat="1"/>
+    <w:lsdException w:name="Strong" w:semiHidden="0" w:uiPriority="22" w:unhideWhenUsed="0" w:qFormat="1"/>
+    <w:lsdException w:name="Emphasis" w:semiHidden="0" w:uiPriority="20" w:unhideWhenUsed="0" w:qFormat="1"/>
+    <w:lsdException w:name="Normal (Web)" w:uiPriority="99"/>
+    <w:lsdException w:name="HTML Code" w:uiPriority="99"/>
+    <w:lsdException w:name="Balloon Text" w:semiHidden="0" w:unhideWhenUsed="0"/>
+    <w:lsdException w:name="Table Grid" w:semiHidden="0" w:unhideWhenUsed="0"/>
+    <w:lsdException w:name="Table Theme" w:semiHidden="0" w:unhideWhenUsed="0"/>
+    <w:lsdException w:name="Placeholder Text" w:uiPriority="99" w:unhideWhenUsed="0"/>
+    <w:lsdException w:name="No Spacing" w:semiHidden="0" w:uiPriority="1" w:unhideWhenUsed="0" w:qFormat="1"/>
+    <w:lsdException w:name="Light Shading" w:semiHidden="0" w:uiPriority="60" w:unhideWhenUsed="0"/>
+    <w:lsdException w:name="Light List" w:semiHidden="0" w:uiPriority="61" w:unhideWhenUsed="0"/>
+    <w:lsdException w:name="Light Grid" w:semiHidden="0" w:uiPriority="62" w:unhideWhenUsed="0"/>
+    <w:lsdException w:name="Medium Shading 1" w:semiHidden="0" w:uiPriority="63" w:unhideWhenUsed="0"/>
+    <w:lsdException w:name="Medium Shading 2" w:semiHidden="0" w:uiPriority="64" w:unhideWhenUsed="0"/>
+    <w:lsdException w:name="Medium List 1" w:semiHidden="0" w:uiPriority="65" w:unhideWhenUsed="0"/>
+    <w:lsdException w:name="Medium List 2" w:semiHidden="0" w:uiPriority="66" w:unhideWhenUsed="0"/>
+    <w:lsdException w:name="Medium Grid 1" w:semiHidden="0" w:uiPriority="67" w:unhideWhenUsed="0"/>
+    <w:lsdException w:name="Medium Grid 2" w:semiHidden="0" w:uiPriority="68" w:unhideWhenUsed="0"/>
+    <w:lsdException w:name="Medium Grid 3" w:semiHidden="0" w:uiPriority="69" w:unhideWhenUsed="0"/>
+    <w:lsdException w:name="Dark List" w:semiHidden="0" w:uiPriority="70" w:unhideWhenUsed="0"/>
+    <w:lsdException w:name="Colorful Shading" w:semiHidden="0" w:uiPriority="71" w:unhideWhenUsed="0"/>
+    <w:lsdException w:name="Colorful List" w:semiHidden="0" w:uiPriority="72" w:unhideWhenUsed="0"/>
+    <w:lsdException w:name="Colorful Grid" w:semiHidden="0" w:uiPriority="73" w:unhideWhenUsed="0"/>
+    <w:lsdException w:name="Light Shading Accent 1" w:semiHidden="0" w:uiPriority="60" w:unhideWhenUsed="0"/>
+    <w:lsdException w:name="Light List Accent 1" w:semiHidden="0" w:uiPriority="61" w:unhideWhenUsed="0"/>
+    <w:lsdException w:name="Light Grid Accent 1" w:semiHidden="0" w:uiPriority="62" w:unhideWhenUsed="0"/>
+    <w:lsdException w:name="Medium Shading 1 Accent 1" w:semiHidden="0" w:uiPriority="63" w:unhideWhenUsed="0"/>
+    <w:lsdException w:name="Medium Shading 2 Accent 1" w:semiHidden="0" w:uiPriority="64" w:unhideWhenUsed="0"/>
+    <w:lsdException w:name="Medium List 1 Accent 1" w:semiHidden="0" w:uiPriority="65" w:unhideWhenUsed="0"/>
+    <w:lsdException w:name="Revision" w:uiPriority="99" w:unhideWhenUsed="0"/>
+    <w:lsdException w:name="List Paragraph" w:semiHidden="0" w:uiPriority="34" w:unhideWhenUsed="0" w:qFormat="1"/>
+    <w:lsdException w:name="Quote" w:semiHidden="0" w:uiPriority="29" w:unhideWhenUsed="0" w:qFormat="1"/>
+    <w:lsdException w:name="Intense Quote" w:semiHidden="0" w:uiPriority="30" w:unhideWhenUsed="0" w:qFormat="1"/>
+    <w:lsdException w:name="Medium List 2 Accent 1" w:semiHidden="0" w:uiPriority="66" w:unhideWhenUsed="0"/>
+    <w:lsdException w:name="Medium Grid 1 Accent 1" w:semiHidden="0" w:uiPriority="67" w:unhideWhenUsed="0"/>
+    <w:lsdException w:name="Medium Grid 2 Accent 1" w:semiHidden="0" w:uiPriority="68" w:unhideWhenUsed="0"/>
+    <w:lsdException w:name="Medium Grid 3 Accent 1" w:semiHidden="0" w:uiPriority="69" w:unhideWhenUsed="0"/>
+    <w:lsdException w:name="Dark List Accent 1" w:semiHidden="0" w:uiPriority="70" w:unhideWhenUsed="0"/>
+    <w:lsdException w:name="Colorful Shading Accent 1" w:semiHidden="0" w:uiPriority="71" w:unhideWhenUsed="0"/>
+    <w:lsdException w:name="Colorful List Accent 1" w:semiHidden="0" w:uiPriority="72" w:unhideWhenUsed="0"/>
+    <w:lsdException w:name="Colorful Grid Accent 1" w:semiHidden="0" w:uiPriority="73" w:unhideWhenUsed="0"/>
+    <w:lsdException w:name="Light Shading Accent 2" w:semiHidden="0" w:uiPriority="60" w:unhideWhenUsed="0"/>
+    <w:lsdException w:name="Light List Accent 2" w:semiHidden="0" w:uiPriority="61" w:unhideWhenUsed="0"/>
+    <w:lsdException w:name="Light Grid Accent 2" w:semiHidden="0" w:uiPriority="62" w:unhideWhenUsed="0"/>
+    <w:lsdException w:name="Medium Shading 1 Accent 2" w:semiHidden="0" w:uiPriority="63" w:unhideWhenUsed="0"/>
+    <w:lsdException w:name="Medium Shading 2 Accent 2" w:semiHidden="0" w:uiPriority="64" w:unhideWhenUsed="0"/>
+    <w:lsdException w:name="Medium List 1 Accent 2" w:semiHidden="0" w:uiPriority="65" w:unhideWhenUsed="0"/>
+    <w:lsdException w:name="Medium List 2 Accent 2" w:semiHidden="0" w:uiPriority="66" w:unhideWhenUsed="0"/>
+    <w:lsdException w:name="Medium Grid 1 Accent 2" w:semiHidden="0" w:uiPriority="67" w:unhideWhenUsed="0"/>
+    <w:lsdException w:name="Medium Grid 2 Accent 2" w:semiHidden="0" w:uiPriority="68" w:unhideWhenUsed="0"/>
+    <w:lsdException w:name="Medium Grid 3 Accent 2" w:semiHidden="0" w:uiPriority="69" w:unhideWhenUsed="0"/>
+    <w:lsdException w:name="Dark List Accent 2" w:semiHidden="0" w:uiPriority="70" w:unhideWhenUsed="0"/>
+    <w:lsdException w:name="Colorful Shading Accent 2" w:semiHidden="0" w:uiPriority="71" w:unhideWhenUsed="0"/>
+    <w:lsdException w:name="Colorful List Accent 2" w:semiHidden="0" w:uiPriority="72" w:unhideWhenUsed="0"/>
+    <w:lsdException w:name="Colorful Grid Accent 2" w:semiHidden="0" w:uiPriority="73" w:unhideWhenUsed="0"/>
+    <w:lsdException w:name="Light Shading Accent 3" w:semiHidden="0" w:uiPriority="60" w:unhideWhenUsed="0"/>
+    <w:lsdException w:name="Light List Accent 3" w:semiHidden="0" w:uiPriority="61" w:unhideWhenUsed="0"/>
+    <w:lsdException w:name="Light Grid Accent 3" w:semiHidden="0" w:uiPriority="62" w:unhideWhenUsed="0"/>
+    <w:lsdException w:name="Medium Shading 1 Accent 3" w:semiHidden="0" w:uiPriority="63" w:unhideWhenUsed="0"/>
+    <w:lsdException w:name="Medium Shading 2 Accent 3" w:semiHidden="0" w:uiPriority="64" w:unhideWhenUsed="0"/>
+    <w:lsdException w:name="Medium List 1 Accent 3" w:semiHidden="0" w:uiPriority="65" w:unhideWhenUsed="0"/>
+    <w:lsdException w:name="Medium List 2 Accent 3" w:semiHidden="0" w:uiPriority="66" w:unhideWhenUsed="0"/>
+    <w:lsdException w:name="Medium Grid 1 Accent 3" w:semiHidden="0" w:uiPriority="67" w:unhideWhenUsed="0"/>
+    <w:lsdException w:name="Medium Grid 2 Accent 3" w:semiHidden="0" w:uiPriority="68" w:unhideWhenUsed="0"/>
+    <w:lsdException w:name="Medium Grid 3 Accent 3" w:semiHidden="0" w:uiPriority="69" w:unhideWhenUsed="0"/>
+    <w:lsdException w:name="Dark List Accent 3" w:semiHidden="0" w:uiPriority="70" w:unhideWhenUsed="0"/>
+    <w:lsdException w:name="Colorful Shading Accent 3" w:semiHidden="0" w:uiPriority="71" w:unhideWhenUsed="0"/>
+    <w:lsdException w:name="Colorful List Accent 3" w:semiHidden="0" w:uiPriority="72" w:unhideWhenUsed="0"/>
+    <w:lsdException w:name="Colorful Grid Accent 3" w:semiHidden="0" w:uiPriority="73" w:unhideWhenUsed="0"/>
+    <w:lsdException w:name="Light Shading Accent 4" w:semiHidden="0" w:uiPriority="60" w:unhideWhenUsed="0"/>
+    <w:lsdException w:name="Light List Accent 4" w:semiHidden="0" w:uiPriority="61" w:unhideWhenUsed="0"/>
+    <w:lsdException w:name="Light Grid Accent 4" w:semiHidden="0" w:uiPriority="62" w:unhideWhenUsed="0"/>
+    <w:lsdException w:name="Medium Shading 1 Accent 4" w:semiHidden="0" w:uiPriority="63" w:unhideWhenUsed="0"/>
+    <w:lsdException w:name="Medium Shading 2 Accent 4" w:semiHidden="0" w:uiPriority="64" w:unhideWhenUsed="0"/>
+    <w:lsdException w:name="Medium List 1 Accent 4" w:semiHidden="0" w:uiPriority="65" w:unhideWhenUsed="0"/>
+    <w:lsdException w:name="Medium List 2 Accent 4" w:semiHidden="0" w:uiPriority="66" w:unhideWhenUsed="0"/>
+    <w:lsdException w:name="Medium Grid 1 Accent 4" w:semiHidden="0" w:uiPriority="67" w:unhideWhenUsed="0"/>
+    <w:lsdException w:name="Medium Grid 2 Accent 4" w:semiHidden="0" w:uiPriority="68" w:unhideWhenUsed="0"/>
+    <w:lsdException w:name="Medium Grid 3 Accent 4" w:semiHidden="0" w:uiPriority="69" w:unhideWhenUsed="0"/>
+    <w:lsdException w:name="Dark List Accent 4" w:semiHidden="0" w:uiPriority="70" w:unhideWhenUsed="0"/>
+    <w:lsdException w:name="Colorful Shading Accent 4" w:semiHidden="0" w:uiPriority="71" w:unhideWhenUsed="0"/>
+    <w:lsdException w:name="Colorful List Accent 4" w:semiHidden="0" w:uiPriority="72" w:unhideWhenUsed="0"/>
+    <w:lsdException w:name="Colorful Grid Accent 4" w:semiHidden="0" w:uiPriority="73" w:unhideWhenUsed="0"/>
+    <w:lsdException w:name="Light Shading Accent 5" w:semiHidden="0" w:uiPriority="60" w:unhideWhenUsed="0"/>
+    <w:lsdException w:name="Light List Accent 5" w:semiHidden="0" w:uiPriority="61" w:unhideWhenUsed="0"/>
+    <w:lsdException w:name="Light Grid Accent 5" w:semiHidden="0" w:uiPriority="62" w:unhideWhenUsed="0"/>
+    <w:lsdException w:name="Medium Shading 1 Accent 5" w:semiHidden="0" w:uiPriority="63" w:unhideWhenUsed="0"/>
+    <w:lsdException w:name="Medium Shading 2 Accent 5" w:semiHidden="0" w:uiPriority="64" w:unhideWhenUsed="0"/>
+    <w:lsdException w:name="Medium List 1 Accent 5" w:semiHidden="0" w:uiPriority="65" w:unhideWhenUsed="0"/>
+    <w:lsdException w:name="Medium List 2 Accent 5" w:semiHidden="0" w:uiPriority="66" w:unhideWhenUsed="0"/>
+    <w:lsdException w:name="Medium Grid 1 Accent 5" w:semiHidden="0" w:uiPriority="67" w:unhideWhenUsed="0"/>
+    <w:lsdException w:name="Medium Grid 2 Accent 5" w:semiHidden="0" w:uiPriority="68" w:unhideWhenUsed="0"/>
+    <w:lsdException w:name="Medium Grid 3 Accent 5" w:semiHidden="0" w:uiPriority="69" w:unhideWhenUsed="0"/>
+    <w:lsdException w:name="Dark List Accent 5" w:semiHidden="0" w:uiPriority="70" w:unhideWhenUsed="0"/>
+    <w:lsdException w:name="Colorful Shading Accent 5" w:semiHidden="0" w:uiPriority="71" w:unhideWhenUsed="0"/>
+    <w:lsdException w:name="Colorful List Accent 5" w:semiHidden="0" w:uiPriority="72" w:unhideWhenUsed="0"/>
+    <w:lsdException w:name="Colorful Grid Accent 5" w:semiHidden="0" w:uiPriority="73" w:unhideWhenUsed="0"/>
+    <w:lsdException w:name="Light Shading Accent 6" w:semiHidden="0" w:uiPriority="60" w:unhideWhenUsed="0"/>
+    <w:lsdException w:name="Light List Accent 6" w:semiHidden="0" w:uiPriority="61" w:unhideWhenUsed="0"/>
+    <w:lsdException w:name="Light Grid Accent 6" w:semiHidden="0" w:uiPriority="62" w:unhideWhenUsed="0"/>
+    <w:lsdException w:name="Medium Shading 1 Accent 6" w:semiHidden="0" w:uiPriority="63" w:unhideWhenUsed="0"/>
+    <w:lsdException w:name="Medium Shading 2 Accent 6" w:semiHidden="0" w:uiPriority="64" w:unhideWhenUsed="0"/>
+    <w:lsdException w:name="Medium List 1 Accent 6" w:semiHidden="0" w:uiPriority="65" w:unhideWhenUsed="0"/>
+    <w:lsdException w:name="Medium List 2 Accent 6" w:semiHidden="0" w:uiPriority="66" w:unhideWhenUsed="0"/>
+    <w:lsdException w:name="Medium Grid 1 Accent 6" w:semiHidden="0" w:uiPriority="67" w:unhideWhenUsed="0"/>
+    <w:lsdException w:name="Medium Grid 2 Accent 6" w:semiHidden="0" w:uiPriority="68" w:unhideWhenUsed="0"/>
+    <w:lsdException w:name="Medium Grid 3 Accent 6" w:semiHidden="0" w:uiPriority="69" w:unhideWhenUsed="0"/>
+    <w:lsdException w:name="Dark List Accent 6" w:semiHidden="0" w:uiPriority="70" w:unhideWhenUsed="0"/>
+    <w:lsdException w:name="Colorful Shading Accent 6" w:semiHidden="0" w:uiPriority="71" w:unhideWhenUsed="0"/>
+    <w:lsdException w:name="Colorful List Accent 6" w:semiHidden="0" w:uiPriority="72" w:unhideWhenUsed="0"/>
+    <w:lsdException w:name="Colorful Grid Accent 6" w:semiHidden="0" w:uiPriority="73" w:unhideWhenUsed="0"/>
+    <w:lsdException w:name="Subtle Emphasis" w:semiHidden="0" w:uiPriority="19" w:unhideWhenUsed="0" w:qFormat="1"/>
+    <w:lsdException w:name="Intense Emphasis" w:semiHidden="0" w:uiPriority="21" w:unhideWhenUsed="0" w:qFormat="1"/>
+    <w:lsdException w:name="Subtle Reference" w:semiHidden="0" w:uiPriority="31" w:unhideWhenUsed="0" w:qFormat="1"/>
+    <w:lsdException w:name="Intense Reference" w:semiHidden="0" w:uiPriority="32" w:unhideWhenUsed="0" w:qFormat="1"/>
+    <w:lsdException w:name="Book Title" w:semiHidden="0" w:uiPriority="33" w:unhideWhenUsed="0" w:qFormat="1"/>
+    <w:lsdException w:name="Bibliography" w:uiPriority="37"/>
+    <w:lsdException w:name="TOC Heading" w:uiPriority="39" w:qFormat="1"/>
   </w:latentStyles>
   <w:style w:type="paragraph" w:default="1" w:styleId="Normal">
     <w:name w:val="Normal"/>
@@ -3900,7 +5793,7 @@
 </file>
 
 <file path=customXml/itemProps1.xml><?xml version="1.0" encoding="utf-8"?>
-<ds:datastoreItem xmlns:ds="http://schemas.openxmlformats.org/officeDocument/2006/customXml" ds:itemID="{8A7C986B-F8C0-4A0E-B063-5D0CB2B36211}">
+<ds:datastoreItem xmlns:ds="http://schemas.openxmlformats.org/officeDocument/2006/customXml" ds:itemID="{056FEF2D-37C8-4498-9AFF-E6EDD08B92BA}">
   <ds:schemaRefs>
     <ds:schemaRef ds:uri="http://schemas.openxmlformats.org/officeDocument/2006/bibliography"/>
   </ds:schemaRefs>

</xml_diff>

<commit_message>
FIN DEL PASO 2
</commit_message>
<xml_diff>
--- a/TUTORIAL ANGULAR con TypeScript.docx
+++ b/TUTORIAL ANGULAR con TypeScript.docx
@@ -2300,7 +2300,16 @@
     </w:p>
     <w:p/>
     <w:p>
-      <w:r>
+      <w:pPr>
+        <w:ind w:left="709" w:hanging="709"/>
+        <w:rPr>
+          <w:b/>
+        </w:rPr>
+      </w:pPr>
+      <w:r>
+        <w:rPr>
+          <w:b/>
+        </w:rPr>
         <w:t>PASO 1</w:t>
       </w:r>
     </w:p>
@@ -2670,10 +2679,7 @@
       </w:r>
       <w:proofErr w:type="spellEnd"/>
       <w:r>
-        <w:t>"&gt;</w:t>
-      </w:r>
-      <w:r>
-        <w:t xml:space="preserve"> estamos creando un vínculo bidireccional que permite editar, modificar el campo </w:t>
+        <w:t xml:space="preserve">"&gt; estamos creando un vínculo bidireccional que permite editar, modificar el campo </w:t>
       </w:r>
       <w:proofErr w:type="spellStart"/>
       <w:r>
@@ -2736,10 +2742,7 @@
       </w:r>
       <w:proofErr w:type="gramEnd"/>
       <w:r>
-        <w:t xml:space="preserve"> necesitamos importar el </w:t>
-      </w:r>
-      <w:r>
-        <w:t xml:space="preserve">paquete </w:t>
+        <w:t xml:space="preserve"> necesitamos importar el paquete </w:t>
       </w:r>
       <w:proofErr w:type="spellStart"/>
       <w:r>
@@ -2758,13 +2761,7 @@
         <w:t>.</w:t>
       </w:r>
     </w:p>
-    <w:p>
-      <w:pPr>
-        <w:rPr>
-          <w:lang w:val="en-US"/>
-        </w:rPr>
-      </w:pPr>
-    </w:p>
+    <w:p/>
     <w:p>
       <w:pPr>
         <w:rPr>
@@ -3196,6 +3193,11 @@
       </w:r>
     </w:p>
     <w:p>
+      <w:pPr>
+        <w:rPr>
+          <w:lang w:val="en-US"/>
+        </w:rPr>
+      </w:pPr>
       <w:r>
         <w:rPr>
           <w:lang w:val="en-US"/>
@@ -3204,13 +3206,22 @@
       </w:r>
       <w:proofErr w:type="spellStart"/>
       <w:r>
+        <w:rPr>
+          <w:lang w:val="en-US"/>
+        </w:rPr>
         <w:t>AppComponent</w:t>
       </w:r>
       <w:proofErr w:type="spellEnd"/>
     </w:p>
     <w:p>
       <w:r>
-        <w:t xml:space="preserve">  ],</w:t>
+        <w:rPr>
+          <w:lang w:val="en-US"/>
+        </w:rPr>
+        <w:t xml:space="preserve">  </w:t>
+      </w:r>
+      <w:r>
+        <w:t>],</w:t>
       </w:r>
     </w:p>
     <w:p>
@@ -3401,17 +3412,17 @@
       </w:r>
     </w:p>
     <w:p>
+      <w:pPr>
+        <w:rPr>
+          <w:lang w:val="en-US"/>
+        </w:rPr>
+      </w:pPr>
       <w:proofErr w:type="gramStart"/>
       <w:r>
-        <w:t>@</w:t>
-      </w:r>
-      <w:proofErr w:type="spellStart"/>
-      <w:r>
-        <w:t>Component</w:t>
-      </w:r>
-      <w:proofErr w:type="spellEnd"/>
-      <w:r>
-        <w:t>({</w:t>
+        <w:rPr>
+          <w:lang w:val="en-US"/>
+        </w:rPr>
+        <w:t>@Component({</w:t>
       </w:r>
       <w:proofErr w:type="gramEnd"/>
     </w:p>
@@ -3422,6 +3433,9 @@
         </w:rPr>
       </w:pPr>
       <w:r>
+        <w:rPr>
+          <w:lang w:val="en-US"/>
+        </w:rPr>
         <w:t xml:space="preserve">  </w:t>
       </w:r>
       <w:proofErr w:type="gramStart"/>
@@ -3507,98 +3521,2627 @@
       </w:r>
     </w:p>
     <w:p>
-      <w:pPr>
-        <w:rPr>
-          <w:lang w:val="en-US"/>
-        </w:rPr>
-      </w:pPr>
-      <w:r>
-        <w:rPr>
-          <w:lang w:val="en-US"/>
-        </w:rPr>
+      <w:r>
+        <w:rPr>
+          <w:lang w:val="en-US"/>
+        </w:rPr>
+        <w:t xml:space="preserve">      </w:t>
+      </w:r>
+      <w:r>
+        <w:t>&lt;</w:t>
+      </w:r>
+      <w:proofErr w:type="spellStart"/>
+      <w:proofErr w:type="gramStart"/>
+      <w:r>
+        <w:t>article</w:t>
+      </w:r>
+      <w:proofErr w:type="spellEnd"/>
+      <w:proofErr w:type="gramEnd"/>
+      <w:r>
+        <w:t>&gt;</w:t>
+      </w:r>
+    </w:p>
+    <w:p>
+      <w:r>
+        <w:t xml:space="preserve">        &lt;h2&gt;Código: {{via.id}</w:t>
+      </w:r>
+      <w:proofErr w:type="gramStart"/>
+      <w:r>
+        <w:t>}&lt;</w:t>
+      </w:r>
+      <w:proofErr w:type="gramEnd"/>
+      <w:r>
+        <w:t>/h2&gt;</w:t>
+      </w:r>
+    </w:p>
+    <w:p>
+      <w:r>
+        <w:t xml:space="preserve">        </w:t>
+      </w:r>
+      <w:r>
+        <w:t xml:space="preserve">&lt;div  </w:t>
+      </w:r>
+      <w:proofErr w:type="spellStart"/>
+      <w:r>
+        <w:t>class</w:t>
+      </w:r>
+      <w:proofErr w:type="spellEnd"/>
+      <w:r>
+        <w:t>="</w:t>
+      </w:r>
+      <w:proofErr w:type="spellStart"/>
+      <w:r>
+        <w:t>article</w:t>
+      </w:r>
+      <w:proofErr w:type="spellEnd"/>
+      <w:r>
+        <w:t>"&gt;&lt;</w:t>
+      </w:r>
+      <w:proofErr w:type="spellStart"/>
+      <w:r>
+        <w:t>label</w:t>
+      </w:r>
+      <w:proofErr w:type="spellEnd"/>
+      <w:r>
+        <w:t>&gt;Tipo de vía: &lt;/</w:t>
+      </w:r>
+      <w:proofErr w:type="spellStart"/>
+      <w:r>
+        <w:t>label</w:t>
+      </w:r>
+      <w:proofErr w:type="spellEnd"/>
+      <w:r>
+        <w:t>&gt;{{</w:t>
+      </w:r>
+      <w:proofErr w:type="spellStart"/>
+      <w:r>
+        <w:t>via.tipoVia</w:t>
+      </w:r>
+      <w:proofErr w:type="spellEnd"/>
+      <w:r>
+        <w:t>}}&lt;/div&gt;</w:t>
+      </w:r>
+    </w:p>
+    <w:p>
+      <w:r>
+        <w:t xml:space="preserve">        &lt;</w:t>
+      </w:r>
+      <w:proofErr w:type="gramStart"/>
+      <w:r>
+        <w:t>div</w:t>
+      </w:r>
+      <w:proofErr w:type="gramEnd"/>
+      <w:r>
+        <w:t>&gt; &lt;</w:t>
+      </w:r>
+      <w:proofErr w:type="spellStart"/>
+      <w:r>
+        <w:t>label</w:t>
+      </w:r>
+      <w:proofErr w:type="spellEnd"/>
+      <w:r>
+        <w:t>&gt;Nombre de vía: &lt;/</w:t>
+      </w:r>
+      <w:proofErr w:type="spellStart"/>
+      <w:r>
+        <w:t>label</w:t>
+      </w:r>
+      <w:proofErr w:type="spellEnd"/>
+      <w:r>
+        <w:t>&gt;{{</w:t>
+      </w:r>
+      <w:proofErr w:type="spellStart"/>
+      <w:r>
+        <w:t>via.nombreVia</w:t>
+      </w:r>
+      <w:proofErr w:type="spellEnd"/>
+      <w:r>
+        <w:t>}} &lt;/div&gt;</w:t>
+      </w:r>
+    </w:p>
+    <w:p>
+      <w:r>
+        <w:t xml:space="preserve">      &lt;/</w:t>
+      </w:r>
+      <w:proofErr w:type="spellStart"/>
+      <w:proofErr w:type="gramStart"/>
+      <w:r>
+        <w:t>article</w:t>
+      </w:r>
+      <w:proofErr w:type="spellEnd"/>
+      <w:proofErr w:type="gramEnd"/>
+      <w:r>
+        <w:t>&gt;</w:t>
+      </w:r>
+    </w:p>
+    <w:p/>
+    <w:p>
+      <w:r>
         <w:t xml:space="preserve">      &lt;</w:t>
       </w:r>
+      <w:proofErr w:type="spellStart"/>
       <w:proofErr w:type="gramStart"/>
       <w:r>
-        <w:rPr>
-          <w:lang w:val="en-US"/>
-        </w:rPr>
-        <w:t>article</w:t>
-      </w:r>
+        <w:t>nav</w:t>
+      </w:r>
+      <w:proofErr w:type="spellEnd"/>
       <w:proofErr w:type="gramEnd"/>
       <w:r>
-        <w:rPr>
-          <w:lang w:val="en-US"/>
-        </w:rPr>
+        <w:t xml:space="preserve">&gt; </w:t>
+      </w:r>
+    </w:p>
+    <w:p>
+      <w:r>
+        <w:t xml:space="preserve">        &lt;</w:t>
+      </w:r>
+      <w:proofErr w:type="spellStart"/>
+      <w:proofErr w:type="gramStart"/>
+      <w:r>
+        <w:t>label</w:t>
+      </w:r>
+      <w:proofErr w:type="spellEnd"/>
+      <w:r>
         <w:t>&gt;</w:t>
       </w:r>
-    </w:p>
-    <w:p>
-      <w:pPr>
-        <w:rPr>
-          <w:lang w:val="en-US"/>
-        </w:rPr>
-      </w:pPr>
-      <w:r>
-        <w:rPr>
-          <w:lang w:val="en-US"/>
-        </w:rPr>
-        <w:t xml:space="preserve">        &lt;h2&gt;</w:t>
-      </w:r>
-      <w:proofErr w:type="spellStart"/>
-      <w:r>
-        <w:rPr>
-          <w:lang w:val="en-US"/>
-        </w:rPr>
-        <w:t>Código</w:t>
-      </w:r>
-      <w:proofErr w:type="spellEnd"/>
-      <w:r>
-        <w:rPr>
-          <w:lang w:val="en-US"/>
-        </w:rPr>
-        <w:t>: {{via.id}</w:t>
-      </w:r>
+      <w:proofErr w:type="gramEnd"/>
+      <w:r>
+        <w:t>Edición del Nombre de vía: &lt;/</w:t>
+      </w:r>
+      <w:proofErr w:type="spellStart"/>
+      <w:r>
+        <w:t>label</w:t>
+      </w:r>
+      <w:proofErr w:type="spellEnd"/>
+      <w:r>
+        <w:t>&gt;</w:t>
+      </w:r>
+    </w:p>
+    <w:p>
+      <w:r>
+        <w:t xml:space="preserve">        &lt;input  [(</w:t>
+      </w:r>
+      <w:proofErr w:type="spellStart"/>
+      <w:r>
+        <w:t>ngModel</w:t>
+      </w:r>
+      <w:proofErr w:type="spellEnd"/>
+      <w:r>
+        <w:t>)]="</w:t>
+      </w:r>
+      <w:proofErr w:type="spellStart"/>
+      <w:r>
+        <w:t>via.nombreVia</w:t>
+      </w:r>
+      <w:proofErr w:type="spellEnd"/>
+      <w:r>
+        <w:t xml:space="preserve">" </w:t>
+      </w:r>
+      <w:proofErr w:type="spellStart"/>
+      <w:r>
+        <w:t>placeholder</w:t>
+      </w:r>
+      <w:proofErr w:type="spellEnd"/>
+      <w:r>
+        <w:t>="</w:t>
+      </w:r>
+      <w:proofErr w:type="spellStart"/>
+      <w:r>
+        <w:t>via</w:t>
+      </w:r>
+      <w:proofErr w:type="spellEnd"/>
+      <w:r>
+        <w:t>"&gt;</w:t>
+      </w:r>
+    </w:p>
+    <w:p>
+      <w:r>
+        <w:t xml:space="preserve">      &lt;/</w:t>
+      </w:r>
+      <w:proofErr w:type="spellStart"/>
       <w:proofErr w:type="gramStart"/>
       <w:r>
-        <w:rPr>
-          <w:lang w:val="en-US"/>
-        </w:rPr>
-        <w:t>}&lt;</w:t>
-      </w:r>
+        <w:t>nav</w:t>
+      </w:r>
+      <w:proofErr w:type="spellEnd"/>
       <w:proofErr w:type="gramEnd"/>
       <w:r>
-        <w:rPr>
-          <w:lang w:val="en-US"/>
-        </w:rPr>
-        <w:t>/h2&gt;</w:t>
-      </w:r>
-    </w:p>
-    <w:p>
-      <w:r>
-        <w:rPr>
-          <w:lang w:val="en-US"/>
-        </w:rPr>
-        <w:t xml:space="preserve">        </w:t>
-      </w:r>
-      <w:r>
-        <w:t xml:space="preserve">&lt;div  </w:t>
-      </w:r>
-      <w:proofErr w:type="spellStart"/>
-      <w:r>
+        <w:t>&gt;</w:t>
+      </w:r>
+    </w:p>
+    <w:p>
+      <w:r>
+        <w:t xml:space="preserve">      &lt;</w:t>
+      </w:r>
+      <w:proofErr w:type="spellStart"/>
+      <w:proofErr w:type="gramStart"/>
+      <w:r>
+        <w:t>aside</w:t>
+      </w:r>
+      <w:proofErr w:type="spellEnd"/>
+      <w:r>
+        <w:t>&gt;</w:t>
+      </w:r>
+      <w:proofErr w:type="gramEnd"/>
+      <w:r>
+        <w:t>Localizador&lt;/</w:t>
+      </w:r>
+      <w:proofErr w:type="spellStart"/>
+      <w:r>
+        <w:t>aside</w:t>
+      </w:r>
+      <w:proofErr w:type="spellEnd"/>
+      <w:r>
+        <w:t>&gt;</w:t>
+      </w:r>
+    </w:p>
+    <w:p/>
+    <w:p>
+      <w:r>
+        <w:t xml:space="preserve">    &lt;/</w:t>
+      </w:r>
+      <w:proofErr w:type="gramStart"/>
+      <w:r>
+        <w:t>div</w:t>
+      </w:r>
+      <w:proofErr w:type="gramEnd"/>
+      <w:r>
+        <w:t>&gt;</w:t>
+      </w:r>
+    </w:p>
+    <w:p/>
+    <w:p>
+      <w:pPr>
+        <w:rPr>
+          <w:lang w:val="en-US"/>
+        </w:rPr>
+      </w:pPr>
+      <w:r>
+        <w:t xml:space="preserve">     </w:t>
+      </w:r>
+      <w:r>
+        <w:rPr>
+          <w:lang w:val="en-US"/>
+        </w:rPr>
+        <w:t>&lt;</w:t>
+      </w:r>
+      <w:proofErr w:type="gramStart"/>
+      <w:r>
+        <w:rPr>
+          <w:lang w:val="en-US"/>
+        </w:rPr>
+        <w:t>footer&gt;</w:t>
+      </w:r>
+      <w:proofErr w:type="gramEnd"/>
+      <w:r>
+        <w:rPr>
+          <w:lang w:val="en-US"/>
+        </w:rPr>
+        <w:t>Vial - 2017&lt;/footer&gt;</w:t>
+      </w:r>
+    </w:p>
+    <w:p>
+      <w:pPr>
+        <w:rPr>
+          <w:lang w:val="en-US"/>
+        </w:rPr>
+      </w:pPr>
+    </w:p>
+    <w:p>
+      <w:pPr>
+        <w:rPr>
+          <w:lang w:val="en-US"/>
+        </w:rPr>
+      </w:pPr>
+      <w:r>
+        <w:rPr>
+          <w:lang w:val="en-US"/>
+        </w:rPr>
+        <w:t xml:space="preserve">    `</w:t>
+      </w:r>
+    </w:p>
+    <w:p>
+      <w:pPr>
+        <w:rPr>
+          <w:lang w:val="en-US"/>
+        </w:rPr>
+      </w:pPr>
+      <w:r>
+        <w:rPr>
+          <w:lang w:val="en-US"/>
+        </w:rPr>
+        <w:t>})</w:t>
+      </w:r>
+    </w:p>
+    <w:p>
+      <w:pPr>
+        <w:rPr>
+          <w:lang w:val="en-US"/>
+        </w:rPr>
+      </w:pPr>
+      <w:proofErr w:type="gramStart"/>
+      <w:r>
+        <w:rPr>
+          <w:lang w:val="en-US"/>
+        </w:rPr>
+        <w:t>export</w:t>
+      </w:r>
+      <w:proofErr w:type="gramEnd"/>
+      <w:r>
+        <w:rPr>
+          <w:lang w:val="en-US"/>
+        </w:rPr>
+        <w:t xml:space="preserve"> class </w:t>
+      </w:r>
+      <w:proofErr w:type="spellStart"/>
+      <w:r>
+        <w:rPr>
+          <w:lang w:val="en-US"/>
+        </w:rPr>
+        <w:t>AppComponent</w:t>
+      </w:r>
+      <w:proofErr w:type="spellEnd"/>
+      <w:r>
+        <w:rPr>
+          <w:lang w:val="en-US"/>
+        </w:rPr>
+        <w:t xml:space="preserve"> {</w:t>
+      </w:r>
+    </w:p>
+    <w:p>
+      <w:pPr>
+        <w:rPr>
+          <w:lang w:val="en-US"/>
+        </w:rPr>
+      </w:pPr>
+      <w:r>
+        <w:rPr>
+          <w:lang w:val="en-US"/>
+        </w:rPr>
+        <w:t xml:space="preserve">  </w:t>
+      </w:r>
+      <w:proofErr w:type="gramStart"/>
+      <w:r>
+        <w:rPr>
+          <w:lang w:val="en-US"/>
+        </w:rPr>
+        <w:t>title</w:t>
+      </w:r>
+      <w:proofErr w:type="gramEnd"/>
+      <w:r>
+        <w:rPr>
+          <w:lang w:val="en-US"/>
+        </w:rPr>
+        <w:t xml:space="preserve"> = '</w:t>
+      </w:r>
+      <w:proofErr w:type="spellStart"/>
+      <w:r>
+        <w:rPr>
+          <w:lang w:val="en-US"/>
+        </w:rPr>
+        <w:t>Callejero</w:t>
+      </w:r>
+      <w:proofErr w:type="spellEnd"/>
+      <w:r>
+        <w:rPr>
+          <w:lang w:val="en-US"/>
+        </w:rPr>
+        <w:t>';</w:t>
+      </w:r>
+    </w:p>
+    <w:p>
+      <w:r>
+        <w:rPr>
+          <w:lang w:val="en-US"/>
+        </w:rPr>
+        <w:t xml:space="preserve">  </w:t>
+      </w:r>
+      <w:proofErr w:type="spellStart"/>
+      <w:proofErr w:type="gramStart"/>
+      <w:r>
+        <w:t>via</w:t>
+      </w:r>
+      <w:proofErr w:type="spellEnd"/>
+      <w:proofErr w:type="gramEnd"/>
+      <w:r>
+        <w:t xml:space="preserve">: </w:t>
+      </w:r>
+      <w:proofErr w:type="spellStart"/>
+      <w:r>
+        <w:t>Vias</w:t>
+      </w:r>
+      <w:proofErr w:type="spellEnd"/>
+      <w:r>
+        <w:t xml:space="preserve"> = {</w:t>
+      </w:r>
+    </w:p>
+    <w:p>
+      <w:r>
+        <w:t xml:space="preserve">    </w:t>
+      </w:r>
+      <w:proofErr w:type="gramStart"/>
+      <w:r>
+        <w:t>id</w:t>
+      </w:r>
+      <w:proofErr w:type="gramEnd"/>
+      <w:r>
+        <w:t>: 1,</w:t>
+      </w:r>
+    </w:p>
+    <w:p>
+      <w:r>
+        <w:t xml:space="preserve">    </w:t>
+      </w:r>
+      <w:proofErr w:type="spellStart"/>
+      <w:proofErr w:type="gramStart"/>
+      <w:r>
+        <w:t>tipoVia</w:t>
+      </w:r>
+      <w:proofErr w:type="spellEnd"/>
+      <w:proofErr w:type="gramEnd"/>
+      <w:r>
+        <w:t>: 'CALLE',</w:t>
+      </w:r>
+    </w:p>
+    <w:p>
+      <w:r>
+        <w:t xml:space="preserve">    </w:t>
+      </w:r>
+      <w:proofErr w:type="spellStart"/>
+      <w:proofErr w:type="gramStart"/>
+      <w:r>
+        <w:t>nombreVia</w:t>
+      </w:r>
+      <w:proofErr w:type="spellEnd"/>
+      <w:proofErr w:type="gramEnd"/>
+      <w:r>
+        <w:t>: 'ALTAMIRA'</w:t>
+      </w:r>
+    </w:p>
+    <w:p>
+      <w:r>
+        <w:t xml:space="preserve">  };</w:t>
+      </w:r>
+    </w:p>
+    <w:p>
+      <w:r>
+        <w:t>}</w:t>
+      </w:r>
+    </w:p>
+    <w:p/>
+    <w:p/>
+    <w:p>
+      <w:pPr>
+        <w:rPr>
+          <w:b/>
+        </w:rPr>
+      </w:pPr>
+      <w:proofErr w:type="gramStart"/>
+      <w:r>
+        <w:rPr>
+          <w:b/>
+        </w:rPr>
+        <w:t>Paso</w:t>
+      </w:r>
+      <w:proofErr w:type="gramEnd"/>
+      <w:r>
+        <w:rPr>
+          <w:b/>
+        </w:rPr>
+        <w:t xml:space="preserve"> 2</w:t>
+      </w:r>
+    </w:p>
+    <w:p>
+      <w:pPr>
+        <w:rPr>
+          <w:b/>
+        </w:rPr>
+      </w:pPr>
+    </w:p>
+    <w:p>
+      <w:r>
+        <w:t>Hasta ahora solo mostramos una calle y</w:t>
+      </w:r>
+      <w:r>
+        <w:t xml:space="preserve"> quiere mostrar una lista de </w:t>
+      </w:r>
+      <w:r>
+        <w:t>ellas</w:t>
+      </w:r>
+      <w:r>
+        <w:t>. También queremos per</w:t>
+      </w:r>
+      <w:r>
+        <w:t xml:space="preserve">mitir al usuario seleccionar una vía </w:t>
+      </w:r>
+      <w:r>
+        <w:t>y mostrar sus detalles</w:t>
+      </w:r>
+      <w:r>
+        <w:t>.</w:t>
+      </w:r>
+    </w:p>
+    <w:p/>
+    <w:p>
+      <w:pPr>
+        <w:rPr>
+          <w:b/>
+        </w:rPr>
+      </w:pPr>
+      <w:r>
+        <w:rPr>
+          <w:b/>
+        </w:rPr>
+        <w:t>Cambio en el .</w:t>
+      </w:r>
+      <w:proofErr w:type="spellStart"/>
+      <w:r>
+        <w:rPr>
+          <w:b/>
+        </w:rPr>
+        <w:t>ts</w:t>
+      </w:r>
+      <w:proofErr w:type="spellEnd"/>
+      <w:r>
+        <w:rPr>
+          <w:b/>
+        </w:rPr>
+        <w:t xml:space="preserve"> y en </w:t>
+      </w:r>
+      <w:proofErr w:type="spellStart"/>
+      <w:r>
+        <w:rPr>
+          <w:b/>
+        </w:rPr>
+        <w:t>el</w:t>
+      </w:r>
+      <w:proofErr w:type="spellEnd"/>
+      <w:r>
+        <w:rPr>
+          <w:b/>
+        </w:rPr>
+        <w:t xml:space="preserve">  .</w:t>
+      </w:r>
+      <w:proofErr w:type="spellStart"/>
+      <w:r>
+        <w:rPr>
+          <w:b/>
+        </w:rPr>
+        <w:t>css</w:t>
+      </w:r>
+      <w:proofErr w:type="spellEnd"/>
+    </w:p>
+    <w:p>
+      <w:r>
+        <w:lastRenderedPageBreak/>
+        <w:t xml:space="preserve">Equivale a una interfaz  típica de maestro-detalle, donde un campo hace de clave que se vincula con una lista o </w:t>
+      </w:r>
+      <w:proofErr w:type="spellStart"/>
+      <w:r>
+        <w:t>tupla</w:t>
+      </w:r>
+      <w:proofErr w:type="spellEnd"/>
+      <w:r>
+        <w:t xml:space="preserve"> de registros.</w:t>
+      </w:r>
+    </w:p>
+    <w:p>
+      <w:r>
+        <w:t>Para lo que se ha de definir:</w:t>
+      </w:r>
+    </w:p>
+    <w:p>
+      <w:pPr>
+        <w:pStyle w:val="Prrafodelista"/>
+        <w:numPr>
+          <w:ilvl w:val="0"/>
+          <w:numId w:val="9"/>
+        </w:numPr>
+      </w:pPr>
+      <w:r>
+        <w:t xml:space="preserve">-Una lista de elementos, en este ejemplo </w:t>
+      </w:r>
+      <w:proofErr w:type="spellStart"/>
+      <w:r>
+        <w:t>array</w:t>
+      </w:r>
+      <w:proofErr w:type="spellEnd"/>
+      <w:r>
+        <w:t xml:space="preserve"> de </w:t>
+      </w:r>
+      <w:proofErr w:type="spellStart"/>
+      <w:r>
+        <w:t>Vias</w:t>
+      </w:r>
+      <w:proofErr w:type="spellEnd"/>
+      <w:r>
+        <w:t>.</w:t>
+      </w:r>
+    </w:p>
+    <w:p>
+      <w:pPr>
+        <w:pStyle w:val="Prrafodelista"/>
+        <w:numPr>
+          <w:ilvl w:val="0"/>
+          <w:numId w:val="9"/>
+        </w:numPr>
+      </w:pPr>
+      <w:r>
+        <w:t>-Representar esta lista en la plantilla de la vista.</w:t>
+      </w:r>
+    </w:p>
+    <w:p>
+      <w:r>
+        <w:t xml:space="preserve">En </w:t>
+      </w:r>
+      <w:proofErr w:type="spellStart"/>
+      <w:r>
+        <w:t>app.components.ts</w:t>
+      </w:r>
+      <w:proofErr w:type="spellEnd"/>
+      <w:r>
+        <w:t xml:space="preserve"> se añade un </w:t>
+      </w:r>
+      <w:proofErr w:type="spellStart"/>
+      <w:r>
+        <w:t>array</w:t>
+      </w:r>
+      <w:proofErr w:type="spellEnd"/>
+      <w:r>
+        <w:t xml:space="preserve"> constante de clase </w:t>
+      </w:r>
+      <w:proofErr w:type="spellStart"/>
+      <w:r>
+        <w:t>Via</w:t>
+      </w:r>
+      <w:proofErr w:type="spellEnd"/>
+      <w:r>
+        <w:t>:</w:t>
+      </w:r>
+    </w:p>
+    <w:p>
+      <w:pPr>
+        <w:rPr>
+          <w:lang w:val="en-US"/>
+        </w:rPr>
+      </w:pPr>
+      <w:proofErr w:type="gramStart"/>
+      <w:r>
+        <w:rPr>
+          <w:lang w:val="en-US"/>
+        </w:rPr>
+        <w:t>export</w:t>
+      </w:r>
+      <w:proofErr w:type="gramEnd"/>
+      <w:r>
+        <w:rPr>
+          <w:lang w:val="en-US"/>
+        </w:rPr>
+        <w:t xml:space="preserve"> class Via {</w:t>
+      </w:r>
+    </w:p>
+    <w:p>
+      <w:pPr>
+        <w:rPr>
+          <w:lang w:val="en-US"/>
+        </w:rPr>
+      </w:pPr>
+      <w:r>
+        <w:rPr>
+          <w:lang w:val="en-US"/>
+        </w:rPr>
+        <w:t xml:space="preserve">  </w:t>
+      </w:r>
+      <w:proofErr w:type="gramStart"/>
+      <w:r>
+        <w:rPr>
+          <w:lang w:val="en-US"/>
+        </w:rPr>
+        <w:t>id</w:t>
+      </w:r>
+      <w:proofErr w:type="gramEnd"/>
+      <w:r>
+        <w:rPr>
+          <w:lang w:val="en-US"/>
+        </w:rPr>
+        <w:t>: number;</w:t>
+      </w:r>
+    </w:p>
+    <w:p>
+      <w:r>
+        <w:rPr>
+          <w:lang w:val="en-US"/>
+        </w:rPr>
+        <w:t xml:space="preserve">  </w:t>
+      </w:r>
+      <w:proofErr w:type="spellStart"/>
+      <w:proofErr w:type="gramStart"/>
+      <w:r>
+        <w:t>tipoVia</w:t>
+      </w:r>
+      <w:proofErr w:type="spellEnd"/>
+      <w:proofErr w:type="gramEnd"/>
+      <w:r>
+        <w:t xml:space="preserve">: </w:t>
+      </w:r>
+      <w:proofErr w:type="spellStart"/>
+      <w:r>
+        <w:t>string</w:t>
+      </w:r>
+      <w:proofErr w:type="spellEnd"/>
+      <w:r>
+        <w:t>;</w:t>
+      </w:r>
+    </w:p>
+    <w:p>
+      <w:r>
+        <w:t xml:space="preserve">  </w:t>
+      </w:r>
+      <w:proofErr w:type="spellStart"/>
+      <w:proofErr w:type="gramStart"/>
+      <w:r>
+        <w:t>nombreVia</w:t>
+      </w:r>
+      <w:proofErr w:type="spellEnd"/>
+      <w:proofErr w:type="gramEnd"/>
+      <w:r>
+        <w:t xml:space="preserve">: </w:t>
+      </w:r>
+      <w:proofErr w:type="spellStart"/>
+      <w:r>
+        <w:t>string</w:t>
+      </w:r>
+      <w:proofErr w:type="spellEnd"/>
+      <w:r>
+        <w:t>;</w:t>
+      </w:r>
+    </w:p>
+    <w:p>
+      <w:r>
+        <w:t xml:space="preserve">  </w:t>
+      </w:r>
+      <w:proofErr w:type="gramStart"/>
+      <w:r>
+        <w:t>distrito</w:t>
+      </w:r>
+      <w:proofErr w:type="gramEnd"/>
+      <w:r>
+        <w:t xml:space="preserve">: </w:t>
+      </w:r>
+      <w:proofErr w:type="spellStart"/>
+      <w:r>
+        <w:t>number</w:t>
+      </w:r>
+      <w:proofErr w:type="spellEnd"/>
+      <w:r>
+        <w:t>;</w:t>
+      </w:r>
+    </w:p>
+    <w:p>
+      <w:r>
+        <w:t xml:space="preserve">  </w:t>
+      </w:r>
+      <w:proofErr w:type="spellStart"/>
+      <w:proofErr w:type="gramStart"/>
+      <w:r>
+        <w:t>seccion</w:t>
+      </w:r>
+      <w:proofErr w:type="spellEnd"/>
+      <w:proofErr w:type="gramEnd"/>
+      <w:r>
+        <w:t xml:space="preserve">: </w:t>
+      </w:r>
+      <w:proofErr w:type="spellStart"/>
+      <w:r>
+        <w:t>number</w:t>
+      </w:r>
+      <w:proofErr w:type="spellEnd"/>
+      <w:r>
+        <w:t>;</w:t>
+      </w:r>
+    </w:p>
+    <w:p>
+      <w:r>
+        <w:t xml:space="preserve">  </w:t>
+      </w:r>
+      <w:proofErr w:type="spellStart"/>
+      <w:proofErr w:type="gramStart"/>
+      <w:r>
+        <w:t>codigoPostal</w:t>
+      </w:r>
+      <w:proofErr w:type="spellEnd"/>
+      <w:proofErr w:type="gramEnd"/>
+      <w:r>
+        <w:t xml:space="preserve">: </w:t>
+      </w:r>
+      <w:proofErr w:type="spellStart"/>
+      <w:r>
+        <w:t>string</w:t>
+      </w:r>
+      <w:proofErr w:type="spellEnd"/>
+      <w:r>
+        <w:t>;</w:t>
+      </w:r>
+    </w:p>
+    <w:p>
+      <w:r>
+        <w:t xml:space="preserve">  }</w:t>
+      </w:r>
+    </w:p>
+    <w:p/>
+    <w:p>
+      <w:r>
+        <w:t xml:space="preserve">El </w:t>
+      </w:r>
+      <w:proofErr w:type="spellStart"/>
+      <w:r>
+        <w:t>array</w:t>
+      </w:r>
+      <w:proofErr w:type="spellEnd"/>
+      <w:r>
+        <w:t>:</w:t>
+      </w:r>
+    </w:p>
+    <w:p>
+      <w:proofErr w:type="spellStart"/>
+      <w:proofErr w:type="gramStart"/>
+      <w:r>
+        <w:t>const</w:t>
+      </w:r>
+      <w:proofErr w:type="spellEnd"/>
+      <w:proofErr w:type="gramEnd"/>
+      <w:r>
+        <w:t xml:space="preserve"> VIAS: </w:t>
+      </w:r>
+      <w:proofErr w:type="spellStart"/>
+      <w:r>
+        <w:t>Via</w:t>
+      </w:r>
+      <w:proofErr w:type="spellEnd"/>
+      <w:r>
+        <w:t>[] = [</w:t>
+      </w:r>
+    </w:p>
+    <w:p>
+      <w:r>
+        <w:t xml:space="preserve">  {</w:t>
+      </w:r>
+      <w:proofErr w:type="gramStart"/>
+      <w:r>
+        <w:t>id</w:t>
+      </w:r>
+      <w:proofErr w:type="gramEnd"/>
+      <w:r>
+        <w:t xml:space="preserve">: 10, </w:t>
+      </w:r>
+      <w:proofErr w:type="spellStart"/>
+      <w:r>
+        <w:t>tipoVia</w:t>
+      </w:r>
+      <w:proofErr w:type="spellEnd"/>
+      <w:r>
+        <w:t xml:space="preserve">: 'CALLE', </w:t>
+      </w:r>
+      <w:proofErr w:type="spellStart"/>
+      <w:r>
+        <w:t>nombreVia</w:t>
+      </w:r>
+      <w:proofErr w:type="spellEnd"/>
+      <w:r>
+        <w:t xml:space="preserve">: 'ALTAMIRA', distrito: 7, </w:t>
+      </w:r>
+      <w:proofErr w:type="spellStart"/>
+      <w:r>
+        <w:t>seccion</w:t>
+      </w:r>
+      <w:proofErr w:type="spellEnd"/>
+      <w:r>
+        <w:t xml:space="preserve">: 1, </w:t>
+      </w:r>
+      <w:proofErr w:type="spellStart"/>
+      <w:r>
+        <w:t>codigoPostal</w:t>
+      </w:r>
+      <w:proofErr w:type="spellEnd"/>
+      <w:r>
+        <w:t>: '04006' },</w:t>
+      </w:r>
+    </w:p>
+    <w:p>
+      <w:r>
+        <w:t xml:space="preserve">  {</w:t>
+      </w:r>
+      <w:proofErr w:type="gramStart"/>
+      <w:r>
+        <w:t>id</w:t>
+      </w:r>
+      <w:proofErr w:type="gramEnd"/>
+      <w:r>
+        <w:t xml:space="preserve">: 11, </w:t>
+      </w:r>
+      <w:proofErr w:type="spellStart"/>
+      <w:r>
+        <w:t>tipoVia</w:t>
+      </w:r>
+      <w:proofErr w:type="spellEnd"/>
+      <w:r>
+        <w:t xml:space="preserve">: 'CALLE', </w:t>
+      </w:r>
+      <w:proofErr w:type="spellStart"/>
+      <w:r>
+        <w:t>nombreVia</w:t>
+      </w:r>
+      <w:proofErr w:type="spellEnd"/>
+      <w:r>
+        <w:t xml:space="preserve">: 'BECERRA', distrito: 8, </w:t>
+      </w:r>
+      <w:proofErr w:type="spellStart"/>
+      <w:r>
+        <w:t>seccion</w:t>
+      </w:r>
+      <w:proofErr w:type="spellEnd"/>
+      <w:r>
+        <w:t xml:space="preserve">: 6, </w:t>
+      </w:r>
+      <w:proofErr w:type="spellStart"/>
+      <w:r>
+        <w:t>codigoPostal</w:t>
+      </w:r>
+      <w:proofErr w:type="spellEnd"/>
+      <w:r>
+        <w:t>: '04006' },</w:t>
+      </w:r>
+    </w:p>
+    <w:p>
+      <w:r>
+        <w:t xml:space="preserve">  {</w:t>
+      </w:r>
+      <w:proofErr w:type="gramStart"/>
+      <w:r>
+        <w:t>id</w:t>
+      </w:r>
+      <w:proofErr w:type="gramEnd"/>
+      <w:r>
+        <w:t xml:space="preserve">: 12, </w:t>
+      </w:r>
+      <w:proofErr w:type="spellStart"/>
+      <w:r>
+        <w:t>tipoVia</w:t>
+      </w:r>
+      <w:proofErr w:type="spellEnd"/>
+      <w:r>
+        <w:t xml:space="preserve">: 'CALLE', </w:t>
+      </w:r>
+      <w:proofErr w:type="spellStart"/>
+      <w:r>
+        <w:t>nombreVia</w:t>
+      </w:r>
+      <w:proofErr w:type="spellEnd"/>
+      <w:r>
+        <w:t xml:space="preserve">: 'CARRERA DEL DARRO', distrito: 7, </w:t>
+      </w:r>
+      <w:proofErr w:type="spellStart"/>
+      <w:r>
+        <w:t>seccion</w:t>
+      </w:r>
+      <w:proofErr w:type="spellEnd"/>
+      <w:r>
+        <w:t xml:space="preserve">: 3, </w:t>
+      </w:r>
+      <w:proofErr w:type="spellStart"/>
+      <w:r>
+        <w:t>codigoPostal</w:t>
+      </w:r>
+      <w:proofErr w:type="spellEnd"/>
+      <w:r>
+        <w:t>: '04005' },</w:t>
+      </w:r>
+    </w:p>
+    <w:p>
+      <w:r>
+        <w:t xml:space="preserve">  {</w:t>
+      </w:r>
+      <w:proofErr w:type="gramStart"/>
+      <w:r>
+        <w:t>id</w:t>
+      </w:r>
+      <w:proofErr w:type="gramEnd"/>
+      <w:r>
+        <w:t xml:space="preserve">: 13, </w:t>
+      </w:r>
+      <w:proofErr w:type="spellStart"/>
+      <w:r>
+        <w:t>tipoVia</w:t>
+      </w:r>
+      <w:proofErr w:type="spellEnd"/>
+      <w:r>
+        <w:t xml:space="preserve">: 'CALLE', </w:t>
+      </w:r>
+      <w:proofErr w:type="spellStart"/>
+      <w:r>
+        <w:t>nombreVia</w:t>
+      </w:r>
+      <w:proofErr w:type="spellEnd"/>
+      <w:r>
+        <w:t xml:space="preserve">: 'DINAMARCA', distrito: 7, </w:t>
+      </w:r>
+      <w:proofErr w:type="spellStart"/>
+      <w:r>
+        <w:t>seccion</w:t>
+      </w:r>
+      <w:proofErr w:type="spellEnd"/>
+      <w:r>
+        <w:t xml:space="preserve">: 9, </w:t>
+      </w:r>
+      <w:proofErr w:type="spellStart"/>
+      <w:r>
+        <w:t>codigoPostal</w:t>
+      </w:r>
+      <w:proofErr w:type="spellEnd"/>
+      <w:r>
+        <w:t>: '04005' },</w:t>
+      </w:r>
+    </w:p>
+    <w:p>
+      <w:r>
+        <w:t xml:space="preserve">  {</w:t>
+      </w:r>
+      <w:proofErr w:type="gramStart"/>
+      <w:r>
+        <w:t>id</w:t>
+      </w:r>
+      <w:proofErr w:type="gramEnd"/>
+      <w:r>
+        <w:t xml:space="preserve">: 14, </w:t>
+      </w:r>
+      <w:proofErr w:type="spellStart"/>
+      <w:r>
+        <w:t>tipoVia</w:t>
+      </w:r>
+      <w:proofErr w:type="spellEnd"/>
+      <w:r>
+        <w:t xml:space="preserve">: 'AVDA', </w:t>
+      </w:r>
+      <w:proofErr w:type="spellStart"/>
+      <w:r>
+        <w:t>nombreVia</w:t>
+      </w:r>
+      <w:proofErr w:type="spellEnd"/>
+      <w:r>
+        <w:t xml:space="preserve">: 'FRANCISCO DE ASÍS', distrito: 7, </w:t>
+      </w:r>
+      <w:proofErr w:type="spellStart"/>
+      <w:r>
+        <w:t>seccion</w:t>
+      </w:r>
+      <w:proofErr w:type="spellEnd"/>
+      <w:r>
+        <w:t xml:space="preserve">: 5, </w:t>
+      </w:r>
+      <w:proofErr w:type="spellStart"/>
+      <w:r>
+        <w:t>codigoPostal</w:t>
+      </w:r>
+      <w:proofErr w:type="spellEnd"/>
+      <w:r>
+        <w:t>: '04003' }</w:t>
+      </w:r>
+    </w:p>
+    <w:p>
+      <w:r>
+        <w:t xml:space="preserve"> </w:t>
+      </w:r>
+    </w:p>
+    <w:p>
+      <w:r>
+        <w:t>];</w:t>
+      </w:r>
+    </w:p>
+    <w:p/>
+    <w:p>
+      <w:r>
+        <w:t xml:space="preserve">Ahora creamos y exponer una propiedad pública en </w:t>
+      </w:r>
+      <w:proofErr w:type="spellStart"/>
+      <w:r>
+        <w:t>AppComponent</w:t>
+      </w:r>
+      <w:proofErr w:type="spellEnd"/>
+      <w:r>
+        <w:t xml:space="preserve"> que pueda ser enlaza en la plantilla de vista.</w:t>
+      </w:r>
+    </w:p>
+    <w:p>
+      <w:proofErr w:type="spellStart"/>
+      <w:proofErr w:type="gramStart"/>
+      <w:r>
+        <w:t>cvias</w:t>
+      </w:r>
+      <w:proofErr w:type="spellEnd"/>
+      <w:proofErr w:type="gramEnd"/>
+      <w:r>
+        <w:t xml:space="preserve"> = VIAS;</w:t>
+      </w:r>
+    </w:p>
+    <w:p>
+      <w:proofErr w:type="gramStart"/>
+      <w:r>
+        <w:t>donde</w:t>
+      </w:r>
+      <w:proofErr w:type="gramEnd"/>
+      <w:r>
+        <w:t xml:space="preserve"> </w:t>
+      </w:r>
+      <w:proofErr w:type="spellStart"/>
+      <w:r>
+        <w:t>cvias</w:t>
+      </w:r>
+      <w:proofErr w:type="spellEnd"/>
+      <w:r>
+        <w:t xml:space="preserve"> es la propiedad pública que estamos definiendo y </w:t>
+      </w:r>
+      <w:r>
+        <w:t xml:space="preserve">VIAS el </w:t>
+      </w:r>
+      <w:proofErr w:type="spellStart"/>
+      <w:r>
+        <w:t>array</w:t>
+      </w:r>
+      <w:proofErr w:type="spellEnd"/>
+      <w:r>
+        <w:t xml:space="preserve"> que creamos anteriormente. No tenemos que establecer que </w:t>
+      </w:r>
+      <w:proofErr w:type="spellStart"/>
+      <w:r>
+        <w:t>cvias</w:t>
+      </w:r>
+      <w:proofErr w:type="spellEnd"/>
+      <w:r>
+        <w:t xml:space="preserve"> es del tipo </w:t>
+      </w:r>
+      <w:proofErr w:type="spellStart"/>
+      <w:r>
+        <w:t>via</w:t>
+      </w:r>
+      <w:proofErr w:type="spellEnd"/>
+      <w:r>
+        <w:t xml:space="preserve">, ya que </w:t>
+      </w:r>
+      <w:proofErr w:type="spellStart"/>
+      <w:r>
+        <w:t>TypeScript</w:t>
+      </w:r>
+      <w:proofErr w:type="spellEnd"/>
+      <w:r>
+        <w:t xml:space="preserve"> es capaz de inferirlo de </w:t>
+      </w:r>
+      <w:proofErr w:type="gramStart"/>
+      <w:r>
+        <w:t>VIAS[</w:t>
+      </w:r>
+      <w:proofErr w:type="gramEnd"/>
+      <w:r>
+        <w:t>]. Se podría haber definido aquí la lista, pero no olvidemos que en última instancia obtendremos los datos desde un servidor de datos, y que tiene sentido separar el modelo de datos de la implementación de la clase desde un principio.</w:t>
+      </w:r>
+    </w:p>
+    <w:p>
+      <w:r>
+        <w:t xml:space="preserve">Para mostrar los datos se añade a la plantilla una lista desordenada en código </w:t>
+      </w:r>
+      <w:proofErr w:type="spellStart"/>
+      <w:r>
+        <w:t>html</w:t>
+      </w:r>
+      <w:proofErr w:type="spellEnd"/>
+    </w:p>
+    <w:p/>
+    <w:p>
+      <w:pPr>
+        <w:numPr>
+          <w:ilvl w:val="0"/>
+          <w:numId w:val="10"/>
+        </w:numPr>
+        <w:shd w:val="clear" w:color="auto" w:fill="FFFFFF"/>
+        <w:spacing w:line="360" w:lineRule="atLeast"/>
+        <w:ind w:left="0"/>
+        <w:rPr>
+          <w:rFonts w:ascii="Lucida Console" w:hAnsi="Lucida Console"/>
+          <w:color w:val="B0BEC5"/>
+          <w:sz w:val="17"/>
+          <w:szCs w:val="17"/>
+        </w:rPr>
+      </w:pPr>
+      <w:r>
+        <w:rPr>
+          <w:rStyle w:val="tag"/>
+          <w:rFonts w:ascii="Lucida Console" w:hAnsi="Lucida Console" w:cs="Courier New"/>
+          <w:color w:val="D81B60"/>
+          <w:sz w:val="20"/>
+          <w:szCs w:val="20"/>
+        </w:rPr>
+        <w:t>&lt;h2&gt;</w:t>
+      </w:r>
+      <w:r>
+        <w:rPr>
+          <w:rStyle w:val="pln"/>
+          <w:rFonts w:ascii="Lucida Console" w:hAnsi="Lucida Console" w:cs="Courier New"/>
+          <w:color w:val="455A64"/>
+          <w:sz w:val="20"/>
+          <w:szCs w:val="20"/>
+        </w:rPr>
+        <w:t>Listado</w:t>
+      </w:r>
+      <w:r>
+        <w:rPr>
+          <w:rStyle w:val="tag"/>
+          <w:rFonts w:ascii="Lucida Console" w:hAnsi="Lucida Console" w:cs="Courier New"/>
+          <w:color w:val="D81B60"/>
+          <w:sz w:val="20"/>
+          <w:szCs w:val="20"/>
+        </w:rPr>
+        <w:t>&lt;/h2&gt;</w:t>
+      </w:r>
+    </w:p>
+    <w:p>
+      <w:pPr>
+        <w:numPr>
+          <w:ilvl w:val="0"/>
+          <w:numId w:val="10"/>
+        </w:numPr>
+        <w:shd w:val="clear" w:color="auto" w:fill="FFFFFF"/>
+        <w:spacing w:line="360" w:lineRule="atLeast"/>
+        <w:ind w:left="0"/>
+        <w:rPr>
+          <w:rFonts w:ascii="Lucida Console" w:hAnsi="Lucida Console"/>
+          <w:color w:val="B0BEC5"/>
+          <w:sz w:val="17"/>
+          <w:szCs w:val="17"/>
+        </w:rPr>
+      </w:pPr>
+      <w:r>
+        <w:rPr>
+          <w:rStyle w:val="tag"/>
+          <w:rFonts w:ascii="Lucida Console" w:hAnsi="Lucida Console" w:cs="Courier New"/>
+          <w:color w:val="D81B60"/>
+          <w:sz w:val="20"/>
+          <w:szCs w:val="20"/>
+        </w:rPr>
+        <w:t>&lt;</w:t>
+      </w:r>
+      <w:proofErr w:type="spellStart"/>
+      <w:r>
+        <w:rPr>
+          <w:rStyle w:val="tag"/>
+          <w:rFonts w:ascii="Lucida Console" w:hAnsi="Lucida Console" w:cs="Courier New"/>
+          <w:color w:val="D81B60"/>
+          <w:sz w:val="20"/>
+          <w:szCs w:val="20"/>
+        </w:rPr>
+        <w:t>ul</w:t>
+      </w:r>
+      <w:proofErr w:type="spellEnd"/>
+      <w:r>
+        <w:rPr>
+          <w:rStyle w:val="pln"/>
+          <w:rFonts w:ascii="Lucida Console" w:hAnsi="Lucida Console" w:cs="Courier New"/>
+          <w:color w:val="455A64"/>
+          <w:sz w:val="20"/>
+          <w:szCs w:val="20"/>
+        </w:rPr>
+        <w:t xml:space="preserve"> </w:t>
+      </w:r>
+      <w:proofErr w:type="spellStart"/>
+      <w:r>
+        <w:rPr>
+          <w:rStyle w:val="atn"/>
+          <w:rFonts w:ascii="Lucida Console" w:hAnsi="Lucida Console" w:cs="Courier New"/>
+          <w:color w:val="00796B"/>
+          <w:sz w:val="20"/>
+          <w:szCs w:val="20"/>
+        </w:rPr>
         <w:t>class</w:t>
       </w:r>
       <w:proofErr w:type="spellEnd"/>
       <w:r>
+        <w:rPr>
+          <w:rStyle w:val="pun"/>
+          <w:rFonts w:ascii="Lucida Console" w:hAnsi="Lucida Console" w:cs="Courier New"/>
+          <w:color w:val="455A64"/>
+          <w:sz w:val="20"/>
+          <w:szCs w:val="20"/>
+        </w:rPr>
+        <w:t>=</w:t>
+      </w:r>
+      <w:r>
+        <w:rPr>
+          <w:rStyle w:val="atv"/>
+          <w:rFonts w:ascii="Lucida Console" w:hAnsi="Lucida Console"/>
+          <w:color w:val="00796B"/>
+        </w:rPr>
+        <w:t>"</w:t>
+      </w:r>
+      <w:proofErr w:type="spellStart"/>
+      <w:r>
+        <w:rPr>
+          <w:rStyle w:val="atv"/>
+          <w:rFonts w:ascii="Lucida Console" w:hAnsi="Lucida Console"/>
+          <w:color w:val="00796B"/>
+        </w:rPr>
+        <w:t>vias</w:t>
+      </w:r>
+      <w:proofErr w:type="spellEnd"/>
+      <w:r>
+        <w:rPr>
+          <w:rStyle w:val="atv"/>
+          <w:rFonts w:ascii="Lucida Console" w:hAnsi="Lucida Console"/>
+          <w:color w:val="00796B"/>
+        </w:rPr>
+        <w:t>"</w:t>
+      </w:r>
+      <w:r>
+        <w:rPr>
+          <w:rStyle w:val="tag"/>
+          <w:rFonts w:ascii="Lucida Console" w:hAnsi="Lucida Console" w:cs="Courier New"/>
+          <w:color w:val="D81B60"/>
+          <w:sz w:val="20"/>
+          <w:szCs w:val="20"/>
+        </w:rPr>
+        <w:t>&gt;</w:t>
+      </w:r>
+    </w:p>
+    <w:p>
+      <w:pPr>
+        <w:numPr>
+          <w:ilvl w:val="0"/>
+          <w:numId w:val="10"/>
+        </w:numPr>
+        <w:shd w:val="clear" w:color="auto" w:fill="FFFFFF"/>
+        <w:spacing w:line="360" w:lineRule="atLeast"/>
+        <w:ind w:left="0"/>
+        <w:rPr>
+          <w:rFonts w:ascii="Lucida Console" w:hAnsi="Lucida Console"/>
+          <w:color w:val="B0BEC5"/>
+          <w:sz w:val="17"/>
+          <w:szCs w:val="17"/>
+        </w:rPr>
+      </w:pPr>
+      <w:r>
+        <w:rPr>
+          <w:rStyle w:val="tag"/>
+          <w:rFonts w:ascii="Lucida Console" w:hAnsi="Lucida Console" w:cs="Courier New"/>
+          <w:color w:val="D81B60"/>
+          <w:sz w:val="20"/>
+          <w:szCs w:val="20"/>
+        </w:rPr>
+        <w:t>&lt;li&gt;</w:t>
+      </w:r>
+    </w:p>
+    <w:p>
+      <w:pPr>
+        <w:numPr>
+          <w:ilvl w:val="0"/>
+          <w:numId w:val="10"/>
+        </w:numPr>
+        <w:shd w:val="clear" w:color="auto" w:fill="FFFFFF"/>
+        <w:spacing w:line="360" w:lineRule="atLeast"/>
+        <w:ind w:left="0"/>
+        <w:rPr>
+          <w:rFonts w:ascii="Lucida Console" w:hAnsi="Lucida Console"/>
+          <w:color w:val="B0BEC5"/>
+          <w:sz w:val="17"/>
+          <w:szCs w:val="17"/>
+        </w:rPr>
+      </w:pPr>
+      <w:r>
+        <w:rPr>
+          <w:rStyle w:val="com"/>
+          <w:rFonts w:ascii="Lucida Console" w:hAnsi="Lucida Console" w:cs="Courier New"/>
+          <w:color w:val="00796B"/>
+          <w:sz w:val="20"/>
+          <w:szCs w:val="20"/>
+        </w:rPr>
+        <w:t>&lt;!</w:t>
+      </w:r>
+      <w:r>
+        <w:rPr>
+          <w:rStyle w:val="com"/>
+          <w:rFonts w:ascii="Lucida Console" w:hAnsi="Lucida Console" w:cs="Courier New"/>
+          <w:color w:val="00796B"/>
+          <w:sz w:val="20"/>
+          <w:szCs w:val="20"/>
+        </w:rPr>
+        <w:t xml:space="preserve">—las </w:t>
+      </w:r>
+      <w:r>
+        <w:rPr>
+          <w:rStyle w:val="com"/>
+          <w:rFonts w:ascii="Lucida Console" w:hAnsi="Lucida Console" w:cs="Courier New"/>
+          <w:color w:val="00796B"/>
+          <w:sz w:val="20"/>
+          <w:szCs w:val="20"/>
+        </w:rPr>
+        <w:t>“</w:t>
+      </w:r>
+      <w:proofErr w:type="spellStart"/>
+      <w:r>
+        <w:rPr>
+          <w:rStyle w:val="com"/>
+          <w:rFonts w:ascii="Lucida Console" w:hAnsi="Lucida Console" w:cs="Courier New"/>
+          <w:color w:val="00796B"/>
+          <w:sz w:val="20"/>
+          <w:szCs w:val="20"/>
+        </w:rPr>
+        <w:t>via</w:t>
+      </w:r>
+      <w:proofErr w:type="spellEnd"/>
+      <w:r>
+        <w:rPr>
+          <w:rStyle w:val="com"/>
+          <w:rFonts w:ascii="Lucida Console" w:hAnsi="Lucida Console" w:cs="Courier New"/>
+          <w:color w:val="00796B"/>
+          <w:sz w:val="20"/>
+          <w:szCs w:val="20"/>
+        </w:rPr>
+        <w:t>”</w:t>
+      </w:r>
+      <w:r>
+        <w:rPr>
+          <w:rStyle w:val="com"/>
+          <w:rFonts w:ascii="Lucida Console" w:hAnsi="Lucida Console" w:cs="Courier New"/>
+          <w:color w:val="00796B"/>
+          <w:sz w:val="20"/>
+          <w:szCs w:val="20"/>
+        </w:rPr>
+        <w:t xml:space="preserve"> de </w:t>
+      </w:r>
+      <w:proofErr w:type="spellStart"/>
+      <w:r>
+        <w:rPr>
+          <w:rStyle w:val="com"/>
+          <w:rFonts w:ascii="Lucida Console" w:hAnsi="Lucida Console" w:cs="Courier New"/>
+          <w:color w:val="00796B"/>
+          <w:sz w:val="20"/>
+          <w:szCs w:val="20"/>
+        </w:rPr>
+        <w:t>cvias</w:t>
+      </w:r>
+      <w:proofErr w:type="spellEnd"/>
+      <w:r>
+        <w:rPr>
+          <w:rStyle w:val="com"/>
+          <w:rFonts w:ascii="Lucida Console" w:hAnsi="Lucida Console" w:cs="Courier New"/>
+          <w:color w:val="00796B"/>
+          <w:sz w:val="20"/>
+          <w:szCs w:val="20"/>
+        </w:rPr>
+        <w:t xml:space="preserve"> --&gt;</w:t>
+      </w:r>
+    </w:p>
+    <w:p>
+      <w:pPr>
+        <w:numPr>
+          <w:ilvl w:val="0"/>
+          <w:numId w:val="10"/>
+        </w:numPr>
+        <w:shd w:val="clear" w:color="auto" w:fill="FFFFFF"/>
+        <w:spacing w:line="360" w:lineRule="atLeast"/>
+        <w:ind w:left="0"/>
+        <w:rPr>
+          <w:rFonts w:ascii="Lucida Console" w:hAnsi="Lucida Console"/>
+          <w:color w:val="B0BEC5"/>
+          <w:sz w:val="17"/>
+          <w:szCs w:val="17"/>
+        </w:rPr>
+      </w:pPr>
+      <w:r>
+        <w:rPr>
+          <w:rStyle w:val="tag"/>
+          <w:rFonts w:ascii="Lucida Console" w:hAnsi="Lucida Console" w:cs="Courier New"/>
+          <w:color w:val="D81B60"/>
+          <w:sz w:val="20"/>
+          <w:szCs w:val="20"/>
+        </w:rPr>
+        <w:t>&lt;/li&gt;</w:t>
+      </w:r>
+    </w:p>
+    <w:p>
+      <w:pPr>
+        <w:numPr>
+          <w:ilvl w:val="0"/>
+          <w:numId w:val="10"/>
+        </w:numPr>
+        <w:shd w:val="clear" w:color="auto" w:fill="FFFFFF"/>
+        <w:spacing w:line="360" w:lineRule="atLeast"/>
+        <w:ind w:left="0"/>
+        <w:rPr>
+          <w:rFonts w:ascii="Lucida Console" w:hAnsi="Lucida Console"/>
+          <w:color w:val="B0BEC5"/>
+          <w:sz w:val="17"/>
+          <w:szCs w:val="17"/>
+        </w:rPr>
+      </w:pPr>
+      <w:r>
+        <w:rPr>
+          <w:rStyle w:val="tag"/>
+          <w:rFonts w:ascii="Lucida Console" w:hAnsi="Lucida Console" w:cs="Courier New"/>
+          <w:color w:val="D81B60"/>
+          <w:sz w:val="20"/>
+          <w:szCs w:val="20"/>
+        </w:rPr>
+        <w:t>&lt;/</w:t>
+      </w:r>
+      <w:proofErr w:type="spellStart"/>
+      <w:r>
+        <w:rPr>
+          <w:rStyle w:val="tag"/>
+          <w:rFonts w:ascii="Lucida Console" w:hAnsi="Lucida Console" w:cs="Courier New"/>
+          <w:color w:val="D81B60"/>
+          <w:sz w:val="20"/>
+          <w:szCs w:val="20"/>
+        </w:rPr>
+        <w:t>ul</w:t>
+      </w:r>
+      <w:proofErr w:type="spellEnd"/>
+      <w:r>
+        <w:rPr>
+          <w:rStyle w:val="tag"/>
+          <w:rFonts w:ascii="Lucida Console" w:hAnsi="Lucida Console" w:cs="Courier New"/>
+          <w:color w:val="D81B60"/>
+          <w:sz w:val="20"/>
+          <w:szCs w:val="20"/>
+        </w:rPr>
+        <w:t>&gt;</w:t>
+      </w:r>
+    </w:p>
+    <w:p/>
+    <w:p>
+      <w:r>
+        <w:lastRenderedPageBreak/>
+        <w:t>Queremos enlazar la matriz vías con la plantilla, iterar sobre ella y mostrar todos los elementos de la lista</w:t>
+      </w:r>
+      <w:r>
+        <w:t>. Para ello</w:t>
+      </w:r>
+      <w:r>
+        <w:t xml:space="preserve"> haremos uso de métodos de Angular.</w:t>
+      </w:r>
+    </w:p>
+    <w:p>
+      <w:proofErr w:type="spellStart"/>
+      <w:proofErr w:type="gramStart"/>
+      <w:r>
+        <w:t>ngFor</w:t>
+      </w:r>
+      <w:proofErr w:type="spellEnd"/>
+      <w:proofErr w:type="gramEnd"/>
+    </w:p>
+    <w:p>
+      <w:pPr>
+        <w:rPr>
+          <w:lang w:val="en-US"/>
+        </w:rPr>
+      </w:pPr>
+      <w:r>
+        <w:rPr>
+          <w:lang w:val="en-US"/>
+        </w:rPr>
+        <w:t>&lt;li *</w:t>
+      </w:r>
+      <w:proofErr w:type="spellStart"/>
+      <w:r>
+        <w:rPr>
+          <w:lang w:val="en-US"/>
+        </w:rPr>
+        <w:t>ngFor</w:t>
+      </w:r>
+      <w:proofErr w:type="spellEnd"/>
+      <w:r>
+        <w:rPr>
+          <w:lang w:val="en-US"/>
+        </w:rPr>
+        <w:t xml:space="preserve">="let via of </w:t>
+      </w:r>
+      <w:proofErr w:type="spellStart"/>
+      <w:r>
+        <w:rPr>
+          <w:lang w:val="en-US"/>
+        </w:rPr>
+        <w:t>cvias</w:t>
+      </w:r>
+      <w:proofErr w:type="spellEnd"/>
+      <w:r>
+        <w:rPr>
+          <w:lang w:val="en-US"/>
+        </w:rPr>
+        <w:t>"</w:t>
+      </w:r>
+      <w:r>
+        <w:rPr>
+          <w:lang w:val="en-US"/>
+        </w:rPr>
+        <w:t>&gt;</w:t>
+      </w:r>
+    </w:p>
+    <w:p>
+      <w:r>
+        <w:t xml:space="preserve">En esta </w:t>
+      </w:r>
+      <w:r>
+        <w:t>sintaxis</w:t>
+      </w:r>
+      <w:r>
+        <w:t xml:space="preserve"> de Angular * indique que el element</w:t>
+      </w:r>
+      <w:r>
+        <w:t xml:space="preserve">o </w:t>
+      </w:r>
+      <w:r>
+        <w:t xml:space="preserve"> &lt;li&gt;</w:t>
+      </w:r>
+      <w:r>
+        <w:t xml:space="preserve"> y sus hijos constituyen una plantilla maestra.</w:t>
+      </w:r>
+    </w:p>
+    <w:p>
+      <w:proofErr w:type="spellStart"/>
+      <w:proofErr w:type="gramStart"/>
+      <w:r>
+        <w:t>ngFor</w:t>
+      </w:r>
+      <w:proofErr w:type="spellEnd"/>
+      <w:proofErr w:type="gramEnd"/>
+      <w:r>
+        <w:t xml:space="preserve"> i</w:t>
+      </w:r>
+      <w:r>
+        <w:t xml:space="preserve">tera sobre </w:t>
+      </w:r>
+      <w:proofErr w:type="spellStart"/>
+      <w:r>
+        <w:t>cvias</w:t>
+      </w:r>
+      <w:proofErr w:type="spellEnd"/>
+      <w:r>
+        <w:t xml:space="preserve">[] y </w:t>
+      </w:r>
+      <w:r>
+        <w:t xml:space="preserve">devuelve los diferentes ítems de </w:t>
+      </w:r>
+      <w:proofErr w:type="spellStart"/>
+      <w:r>
+        <w:t>AppComponent.</w:t>
+      </w:r>
+      <w:r>
+        <w:t>cvias</w:t>
+      </w:r>
+      <w:proofErr w:type="spellEnd"/>
+      <w:r>
+        <w:t xml:space="preserve"> a cada elemento de la lista de la plantilla.</w:t>
+      </w:r>
+    </w:p>
+    <w:p/>
+    <w:p>
+      <w:r>
+        <w:t xml:space="preserve">Literalmente </w:t>
+      </w:r>
+      <w:proofErr w:type="spellStart"/>
+      <w:r>
+        <w:t>ngFor</w:t>
+      </w:r>
+      <w:proofErr w:type="spellEnd"/>
+      <w:r>
+        <w:t xml:space="preserve"> toma cada vía de </w:t>
+      </w:r>
+      <w:proofErr w:type="spellStart"/>
+      <w:proofErr w:type="gramStart"/>
+      <w:r>
+        <w:t>cvias</w:t>
+      </w:r>
+      <w:proofErr w:type="spellEnd"/>
+      <w:r>
+        <w:t>[</w:t>
+      </w:r>
+      <w:proofErr w:type="gramEnd"/>
+      <w:r>
+        <w:t xml:space="preserve">], la almacena en local en la variable </w:t>
+      </w:r>
+      <w:proofErr w:type="spellStart"/>
+      <w:r>
+        <w:t>via</w:t>
+      </w:r>
+      <w:proofErr w:type="spellEnd"/>
+      <w:r>
+        <w:t xml:space="preserve"> y la pone a disposición de la instancia de la plantilla correspondiente.</w:t>
+      </w:r>
+    </w:p>
+    <w:p>
+      <w:r>
+        <w:t xml:space="preserve">La palabra reservada </w:t>
+      </w:r>
+      <w:proofErr w:type="spellStart"/>
+      <w:r>
+        <w:t>lef</w:t>
+      </w:r>
+      <w:proofErr w:type="spellEnd"/>
+      <w:r>
+        <w:t xml:space="preserve"> delante de </w:t>
+      </w:r>
+      <w:proofErr w:type="spellStart"/>
+      <w:r>
+        <w:t>via</w:t>
+      </w:r>
+      <w:proofErr w:type="spellEnd"/>
+      <w:r>
+        <w:t xml:space="preserve"> indica que ésta es una variable de la plantilla. Podemos hacer referencia a esta variable dentro de la plantilla para acceder a las propiedades de </w:t>
+      </w:r>
+      <w:proofErr w:type="spellStart"/>
+      <w:r>
+        <w:t>cvias</w:t>
+      </w:r>
+      <w:proofErr w:type="spellEnd"/>
+      <w:r>
+        <w:t>.</w:t>
+      </w:r>
+    </w:p>
+    <w:p/>
+    <w:p>
+      <w:r>
+        <w:t xml:space="preserve">Más información en estos enlaces: </w:t>
+      </w:r>
+    </w:p>
+    <w:p>
+      <w:r>
+        <w:rPr>
+          <w:rStyle w:val="apple-converted-space"/>
+          <w:rFonts w:ascii="Helvetica" w:hAnsi="Helvetica" w:cs="Helvetica"/>
+          <w:color w:val="455A64"/>
+          <w:shd w:val="clear" w:color="auto" w:fill="C9D7F1"/>
+        </w:rPr>
+        <w:t> </w:t>
+      </w:r>
+      <w:hyperlink r:id="rId24" w:anchor="ngFor" w:history="1">
+        <w:proofErr w:type="gramStart"/>
+        <w:r>
+          <w:rPr>
+            <w:rStyle w:val="Hipervnculo"/>
+            <w:rFonts w:ascii="Helvetica" w:hAnsi="Helvetica" w:cs="Helvetica"/>
+            <w:color w:val="1976D2"/>
+            <w:shd w:val="clear" w:color="auto" w:fill="C9D7F1"/>
+          </w:rPr>
+          <w:t>que</w:t>
+        </w:r>
+        <w:proofErr w:type="gramEnd"/>
+        <w:r>
+          <w:rPr>
+            <w:rStyle w:val="Hipervnculo"/>
+            <w:rFonts w:ascii="Helvetica" w:hAnsi="Helvetica" w:cs="Helvetica"/>
+            <w:color w:val="1976D2"/>
+            <w:shd w:val="clear" w:color="auto" w:fill="C9D7F1"/>
+          </w:rPr>
+          <w:t xml:space="preserve"> </w:t>
+        </w:r>
+        <w:r>
+          <w:rPr>
+            <w:rStyle w:val="Hipervnculo"/>
+            <w:rFonts w:ascii="Helvetica" w:hAnsi="Helvetica" w:cs="Helvetica"/>
+            <w:color w:val="1976D2"/>
+            <w:shd w:val="clear" w:color="auto" w:fill="C9D7F1"/>
+          </w:rPr>
+          <w:t>m</w:t>
+        </w:r>
+        <w:r>
+          <w:rPr>
+            <w:rStyle w:val="Hipervnculo"/>
+            <w:rFonts w:ascii="Helvetica" w:hAnsi="Helvetica" w:cs="Helvetica"/>
+            <w:color w:val="1976D2"/>
+            <w:shd w:val="clear" w:color="auto" w:fill="C9D7F1"/>
+          </w:rPr>
+          <w:t>uestran datos</w:t>
+        </w:r>
+      </w:hyperlink>
+      <w:r>
+        <w:t xml:space="preserve"> y </w:t>
+      </w:r>
+      <w:hyperlink r:id="rId25" w:anchor="ngFor" w:history="1">
+        <w:r>
+          <w:rPr>
+            <w:rStyle w:val="Hipervnculo"/>
+            <w:rFonts w:ascii="Helvetica" w:hAnsi="Helvetica" w:cs="Helvetica"/>
+            <w:color w:val="1976D2"/>
+            <w:u w:val="none"/>
+            <w:shd w:val="clear" w:color="auto" w:fill="C9D7F1"/>
+          </w:rPr>
+          <w:t>plantilla</w:t>
+        </w:r>
+        <w:r>
+          <w:rPr>
+            <w:rStyle w:val="Hipervnculo"/>
+            <w:rFonts w:ascii="Helvetica" w:hAnsi="Helvetica" w:cs="Helvetica"/>
+            <w:color w:val="1976D2"/>
+            <w:u w:val="none"/>
+            <w:shd w:val="clear" w:color="auto" w:fill="C9D7F1"/>
+          </w:rPr>
+          <w:t xml:space="preserve"> </w:t>
+        </w:r>
+        <w:r>
+          <w:rPr>
+            <w:rStyle w:val="Hipervnculo"/>
+            <w:rFonts w:ascii="Helvetica" w:hAnsi="Helvetica" w:cs="Helvetica"/>
+            <w:color w:val="1976D2"/>
+            <w:u w:val="none"/>
+            <w:shd w:val="clear" w:color="auto" w:fill="C9D7F1"/>
+          </w:rPr>
+          <w:t>de sintaxis</w:t>
+        </w:r>
+      </w:hyperlink>
+      <w:r>
+        <w:t>.</w:t>
+      </w:r>
+    </w:p>
+    <w:p/>
+    <w:p>
+      <w:r>
+        <w:t xml:space="preserve">Dentro del elemento &lt;li&gt;&lt;/li&gt; se hace referencia a las variables generados en </w:t>
+      </w:r>
+      <w:proofErr w:type="spellStart"/>
+      <w:r>
+        <w:t>ngFor</w:t>
+      </w:r>
+      <w:proofErr w:type="spellEnd"/>
+    </w:p>
+    <w:p>
+      <w:pPr>
+        <w:rPr>
+          <w:lang w:val="en-US"/>
+        </w:rPr>
+      </w:pPr>
+      <w:r>
+        <w:rPr>
+          <w:lang w:val="en-US"/>
+        </w:rPr>
+        <w:t>&lt;li *</w:t>
+      </w:r>
+      <w:proofErr w:type="spellStart"/>
+      <w:r>
+        <w:rPr>
+          <w:lang w:val="en-US"/>
+        </w:rPr>
+        <w:t>ngFor</w:t>
+      </w:r>
+      <w:proofErr w:type="spellEnd"/>
+      <w:r>
+        <w:rPr>
+          <w:lang w:val="en-US"/>
+        </w:rPr>
+        <w:t xml:space="preserve">="let via of </w:t>
+      </w:r>
+      <w:proofErr w:type="spellStart"/>
+      <w:r>
+        <w:rPr>
+          <w:lang w:val="en-US"/>
+        </w:rPr>
+        <w:t>cvias</w:t>
+      </w:r>
+      <w:proofErr w:type="spellEnd"/>
+      <w:r>
+        <w:rPr>
+          <w:lang w:val="en-US"/>
+        </w:rPr>
+        <w:t>"</w:t>
+      </w:r>
+      <w:r>
+        <w:rPr>
+          <w:lang w:val="en-US"/>
+        </w:rPr>
+        <w:t>&gt;</w:t>
+      </w:r>
+    </w:p>
+    <w:p>
+      <w:pPr>
+        <w:rPr>
+          <w:lang w:val="en-US"/>
+        </w:rPr>
+      </w:pPr>
+      <w:r>
+        <w:rPr>
+          <w:lang w:val="en-US"/>
+        </w:rPr>
+        <w:t xml:space="preserve">        &lt;span class="badge"</w:t>
+      </w:r>
+      <w:proofErr w:type="gramStart"/>
+      <w:r>
+        <w:rPr>
+          <w:lang w:val="en-US"/>
+        </w:rPr>
+        <w:t>&gt;{</w:t>
+      </w:r>
+      <w:proofErr w:type="gramEnd"/>
+      <w:r>
+        <w:rPr>
+          <w:lang w:val="en-US"/>
+        </w:rPr>
+        <w:t>{via.id}} &lt;/span&gt; {{</w:t>
+      </w:r>
+      <w:proofErr w:type="spellStart"/>
+      <w:r>
+        <w:rPr>
+          <w:lang w:val="en-US"/>
+        </w:rPr>
+        <w:t>via.nombreVia</w:t>
+      </w:r>
+      <w:proofErr w:type="spellEnd"/>
+      <w:r>
+        <w:rPr>
+          <w:lang w:val="en-US"/>
+        </w:rPr>
+        <w:t>}}</w:t>
+      </w:r>
+    </w:p>
+    <w:p>
+      <w:r>
+        <w:rPr>
+          <w:lang w:val="en-US"/>
+        </w:rPr>
+        <w:t xml:space="preserve"> </w:t>
+      </w:r>
+      <w:r>
+        <w:t>&lt;/</w:t>
+      </w:r>
+      <w:proofErr w:type="gramStart"/>
+      <w:r>
+        <w:t>li</w:t>
+      </w:r>
+      <w:proofErr w:type="gramEnd"/>
+      <w:r>
+        <w:t>&gt;</w:t>
+      </w:r>
+    </w:p>
+    <w:p>
+      <w:r>
+        <w:t>Los estilos se definen en el fichero styles.css y para no extender esta guía no entraré en los detalles de su implementación.</w:t>
+      </w:r>
+    </w:p>
+    <w:p/>
+    <w:p>
+      <w:r>
+        <w:t>El siguiente paso será conectar la lista de vías con el elemento de la lista que</w:t>
+      </w:r>
+      <w:r>
+        <w:t xml:space="preserve"> se muestra en otra parte de la página web. Se trata de enlazar un elemento con el elemento seleccionado de la lista. Para ello creamos la propiedad </w:t>
+      </w:r>
+      <w:proofErr w:type="spellStart"/>
+      <w:r>
+        <w:t>selectedVia</w:t>
+      </w:r>
+      <w:proofErr w:type="spellEnd"/>
+      <w:r>
+        <w:t xml:space="preserve"> y le implementamos el evento clic. </w:t>
+      </w:r>
+    </w:p>
+    <w:p>
+      <w:pPr>
+        <w:rPr>
+          <w:lang w:val="en-US"/>
+        </w:rPr>
+      </w:pPr>
+      <w:r>
+        <w:rPr>
+          <w:lang w:val="en-US"/>
+        </w:rPr>
+        <w:t>&lt;li *</w:t>
+      </w:r>
+      <w:proofErr w:type="spellStart"/>
+      <w:r>
+        <w:rPr>
+          <w:lang w:val="en-US"/>
+        </w:rPr>
+        <w:t>ngFor</w:t>
+      </w:r>
+      <w:proofErr w:type="spellEnd"/>
+      <w:r>
+        <w:rPr>
+          <w:lang w:val="en-US"/>
+        </w:rPr>
+        <w:t xml:space="preserve">="let via of </w:t>
+      </w:r>
+      <w:proofErr w:type="spellStart"/>
+      <w:r>
+        <w:rPr>
+          <w:lang w:val="en-US"/>
+        </w:rPr>
+        <w:t>cvias</w:t>
+      </w:r>
+      <w:proofErr w:type="spellEnd"/>
+      <w:r>
+        <w:rPr>
+          <w:lang w:val="en-US"/>
+        </w:rPr>
+        <w:t>"</w:t>
+      </w:r>
+      <w:r>
+        <w:rPr>
+          <w:lang w:val="en-US"/>
+        </w:rPr>
+        <w:t xml:space="preserve"> </w:t>
+      </w:r>
+      <w:r>
+        <w:rPr>
+          <w:lang w:val="en-US"/>
+        </w:rPr>
+        <w:t xml:space="preserve">  (click</w:t>
+      </w:r>
+      <w:proofErr w:type="gramStart"/>
+      <w:r>
+        <w:rPr>
+          <w:lang w:val="en-US"/>
+        </w:rPr>
+        <w:t>)=</w:t>
+      </w:r>
+      <w:proofErr w:type="gramEnd"/>
+      <w:r>
+        <w:rPr>
+          <w:lang w:val="en-US"/>
+        </w:rPr>
+        <w:t>"</w:t>
+      </w:r>
+      <w:proofErr w:type="spellStart"/>
+      <w:r>
+        <w:rPr>
+          <w:lang w:val="en-US"/>
+        </w:rPr>
+        <w:t>onSelect</w:t>
+      </w:r>
+      <w:proofErr w:type="spellEnd"/>
+      <w:r>
+        <w:rPr>
+          <w:lang w:val="en-US"/>
+        </w:rPr>
+        <w:t>(via)"&gt;</w:t>
+      </w:r>
+    </w:p>
+    <w:p>
+      <w:r>
+        <w:t xml:space="preserve">El (evento) representa el evento indicado asociado al </w:t>
+      </w:r>
+      <w:proofErr w:type="spellStart"/>
+      <w:r>
+        <w:t>element</w:t>
+      </w:r>
+      <w:proofErr w:type="spellEnd"/>
+      <w:r>
+        <w:t xml:space="preserve"> &lt;li&gt;, en este caso </w:t>
+      </w:r>
+      <w:r>
+        <w:t>(</w:t>
+      </w:r>
+      <w:proofErr w:type="spellStart"/>
+      <w:r>
+        <w:t>clic</w:t>
+      </w:r>
+      <w:r>
+        <w:t>k</w:t>
+      </w:r>
+      <w:proofErr w:type="spellEnd"/>
+      <w:r>
+        <w:t>)</w:t>
+      </w:r>
+    </w:p>
+    <w:p>
+      <w:r>
+        <w:t xml:space="preserve">La expresión a la derecha del signo igual llama al método </w:t>
+      </w:r>
+      <w:proofErr w:type="spellStart"/>
+      <w:r>
+        <w:t>AppComponent</w:t>
+      </w:r>
+      <w:proofErr w:type="spellEnd"/>
+      <w:r>
+        <w:t xml:space="preserve"> </w:t>
+      </w:r>
+      <w:proofErr w:type="spellStart"/>
+      <w:proofErr w:type="gramStart"/>
+      <w:r>
+        <w:t>onSelect</w:t>
+      </w:r>
+      <w:proofErr w:type="spellEnd"/>
+      <w:r>
+        <w:t>(</w:t>
+      </w:r>
+      <w:proofErr w:type="gramEnd"/>
+      <w:r>
+        <w:t>), al tiempo que se le pasa la variable de entrada “</w:t>
+      </w:r>
+      <w:proofErr w:type="spellStart"/>
+      <w:r>
+        <w:t>via</w:t>
+      </w:r>
+      <w:proofErr w:type="spellEnd"/>
+      <w:r>
+        <w:t xml:space="preserve">”, y que es la variable que se ha creado previamente mediante </w:t>
+      </w:r>
+      <w:proofErr w:type="spellStart"/>
+      <w:r>
+        <w:t>ngFor</w:t>
+      </w:r>
+      <w:proofErr w:type="spellEnd"/>
+      <w:r>
+        <w:t>.</w:t>
+      </w:r>
+    </w:p>
+    <w:p>
+      <w:r>
+        <w:t>Hay que definir el método</w:t>
+      </w:r>
+      <w:r>
+        <w:t xml:space="preserve"> </w:t>
+      </w:r>
+      <w:proofErr w:type="spellStart"/>
+      <w:proofErr w:type="gramStart"/>
+      <w:r>
+        <w:t>onSelect</w:t>
+      </w:r>
+      <w:proofErr w:type="spellEnd"/>
+      <w:r>
+        <w:t>(</w:t>
+      </w:r>
+      <w:proofErr w:type="gramEnd"/>
+      <w:r>
+        <w:t xml:space="preserve">) cuya tarea será exponer el elemento sobre el que se ha hecho clic dentro de la lista. Previamente creamos la variable </w:t>
+      </w:r>
+      <w:proofErr w:type="spellStart"/>
+      <w:r>
+        <w:t>selectedVia</w:t>
+      </w:r>
+      <w:proofErr w:type="spellEnd"/>
+      <w:r>
+        <w:t xml:space="preserve">: </w:t>
+      </w:r>
+      <w:proofErr w:type="spellStart"/>
+      <w:r>
+        <w:t>Via</w:t>
+      </w:r>
+      <w:proofErr w:type="spellEnd"/>
+      <w:r>
+        <w:t>;</w:t>
+      </w:r>
+      <w:r>
+        <w:t xml:space="preserve"> que ha de representar el elemento de la lista sobre el que se ha clicado. Podríamos inicializar esta variable o no, si lo que queremos es que no se presente el detalle de cada elemento hasta que no se haga clic en uno de ellos.</w:t>
+      </w:r>
+    </w:p>
+    <w:p>
+      <w:proofErr w:type="spellStart"/>
+      <w:proofErr w:type="gramStart"/>
+      <w:r>
+        <w:t>selectedVia</w:t>
+      </w:r>
+      <w:proofErr w:type="spellEnd"/>
+      <w:proofErr w:type="gramEnd"/>
+      <w:r>
+        <w:t xml:space="preserve">: </w:t>
+      </w:r>
+      <w:proofErr w:type="spellStart"/>
+      <w:r>
+        <w:t>Via</w:t>
+      </w:r>
+      <w:proofErr w:type="spellEnd"/>
+      <w:r>
+        <w:t xml:space="preserve">={id: 10, </w:t>
+      </w:r>
+      <w:proofErr w:type="spellStart"/>
+      <w:r>
+        <w:t>tipoVia</w:t>
+      </w:r>
+      <w:proofErr w:type="spellEnd"/>
+      <w:r>
+        <w:t xml:space="preserve">: 'CALLE', </w:t>
+      </w:r>
+      <w:proofErr w:type="spellStart"/>
+      <w:r>
+        <w:t>nombreVia</w:t>
+      </w:r>
+      <w:proofErr w:type="spellEnd"/>
+      <w:r>
+        <w:t xml:space="preserve">: 'ALTAMIRA', distrito: 7, </w:t>
+      </w:r>
+      <w:proofErr w:type="spellStart"/>
+      <w:r>
+        <w:t>seccion</w:t>
+      </w:r>
+      <w:proofErr w:type="spellEnd"/>
+      <w:r>
+        <w:t xml:space="preserve">: 1, </w:t>
+      </w:r>
+      <w:proofErr w:type="spellStart"/>
+      <w:r>
+        <w:t>codigoPostal</w:t>
+      </w:r>
+      <w:proofErr w:type="spellEnd"/>
+      <w:r>
+        <w:t>: '04006' };</w:t>
+      </w:r>
+    </w:p>
+    <w:p>
+      <w:r>
+        <w:t>El método se define de la siguiente manera:</w:t>
+      </w:r>
+    </w:p>
+    <w:p>
+      <w:proofErr w:type="spellStart"/>
+      <w:proofErr w:type="gramStart"/>
+      <w:r>
+        <w:t>onSelect</w:t>
+      </w:r>
+      <w:proofErr w:type="spellEnd"/>
+      <w:r>
+        <w:t>(</w:t>
+      </w:r>
+      <w:proofErr w:type="spellStart"/>
+      <w:proofErr w:type="gramEnd"/>
+      <w:r>
+        <w:t>via</w:t>
+      </w:r>
+      <w:proofErr w:type="spellEnd"/>
+      <w:r>
+        <w:t xml:space="preserve">: </w:t>
+      </w:r>
+      <w:proofErr w:type="spellStart"/>
+      <w:r>
+        <w:t>Via</w:t>
+      </w:r>
+      <w:proofErr w:type="spellEnd"/>
+      <w:r>
+        <w:t xml:space="preserve">): </w:t>
+      </w:r>
+      <w:proofErr w:type="spellStart"/>
+      <w:r>
+        <w:t>void</w:t>
+      </w:r>
+      <w:proofErr w:type="spellEnd"/>
+      <w:r>
+        <w:t xml:space="preserve"> { </w:t>
+      </w:r>
+      <w:proofErr w:type="spellStart"/>
+      <w:r>
+        <w:t>this.selectedVia</w:t>
+      </w:r>
+      <w:proofErr w:type="spellEnd"/>
+      <w:r>
+        <w:t xml:space="preserve"> = </w:t>
+      </w:r>
+      <w:proofErr w:type="spellStart"/>
+      <w:r>
+        <w:t>via</w:t>
+      </w:r>
+      <w:proofErr w:type="spellEnd"/>
+      <w:r>
+        <w:t>; }</w:t>
+      </w:r>
+      <w:r>
+        <w:t xml:space="preserve"> </w:t>
+      </w:r>
+    </w:p>
+    <w:p>
+      <w:proofErr w:type="gramStart"/>
+      <w:r>
+        <w:t>es</w:t>
+      </w:r>
+      <w:proofErr w:type="gramEnd"/>
+      <w:r>
+        <w:t xml:space="preserve"> decir, asigna a la variable pública que hemos definido antes la “</w:t>
+      </w:r>
+      <w:proofErr w:type="spellStart"/>
+      <w:r>
+        <w:t>via</w:t>
+      </w:r>
+      <w:proofErr w:type="spellEnd"/>
+      <w:r>
+        <w:t>” que recibe como parámetro de entrada el método de evento. Con lo que ya podemos hacer algo de este tipo:</w:t>
+      </w:r>
+    </w:p>
+    <w:p/>
+    <w:p>
+      <w:pPr>
+        <w:ind w:left="360"/>
+      </w:pPr>
+      <w:r>
+        <w:t>&lt;h2</w:t>
+      </w:r>
+      <w:proofErr w:type="gramStart"/>
+      <w:r>
+        <w:t>&gt;{</w:t>
+      </w:r>
+      <w:proofErr w:type="gramEnd"/>
+      <w:r>
+        <w:t>{</w:t>
+      </w:r>
+      <w:proofErr w:type="spellStart"/>
+      <w:r>
+        <w:t>selectedVia.nombreVia</w:t>
+      </w:r>
+      <w:proofErr w:type="spellEnd"/>
+      <w:r>
+        <w:t>}}Detalle&lt;/h2&gt;</w:t>
+      </w:r>
+    </w:p>
+    <w:p>
+      <w:pPr>
+        <w:ind w:left="360"/>
+        <w:rPr>
+          <w:lang w:val="en-US"/>
+        </w:rPr>
+      </w:pPr>
+      <w:r>
+        <w:rPr>
+          <w:lang w:val="en-US"/>
+        </w:rPr>
+        <w:t>&lt;</w:t>
+      </w:r>
+      <w:proofErr w:type="gramStart"/>
+      <w:r>
+        <w:rPr>
+          <w:lang w:val="en-US"/>
+        </w:rPr>
+        <w:t>div</w:t>
+      </w:r>
+      <w:proofErr w:type="gramEnd"/>
+      <w:r>
+        <w:rPr>
+          <w:lang w:val="en-US"/>
+        </w:rPr>
+        <w:t>&gt;&lt;label&gt;id: &lt;/label&gt;{{selectedVia.id}}&lt;/div&gt;</w:t>
+      </w:r>
+    </w:p>
+    <w:p>
+      <w:pPr>
+        <w:ind w:left="360"/>
+      </w:pPr>
+      <w:r>
+        <w:t>&lt;</w:t>
+      </w:r>
+      <w:proofErr w:type="gramStart"/>
+      <w:r>
+        <w:t>div</w:t>
+      </w:r>
+      <w:proofErr w:type="gramEnd"/>
+      <w:r>
+        <w:t>&gt;</w:t>
+      </w:r>
+    </w:p>
+    <w:p>
+      <w:pPr>
+        <w:ind w:left="360"/>
+      </w:pPr>
+      <w:r>
+        <w:lastRenderedPageBreak/>
+        <w:t>&lt;</w:t>
+      </w:r>
+      <w:proofErr w:type="spellStart"/>
+      <w:proofErr w:type="gramStart"/>
+      <w:r>
+        <w:t>label</w:t>
+      </w:r>
+      <w:proofErr w:type="spellEnd"/>
+      <w:r>
+        <w:t>&gt;</w:t>
+      </w:r>
+      <w:proofErr w:type="spellStart"/>
+      <w:proofErr w:type="gramEnd"/>
+      <w:r>
+        <w:t>name</w:t>
+      </w:r>
+      <w:proofErr w:type="spellEnd"/>
+      <w:r>
+        <w:t>: &lt;/</w:t>
+      </w:r>
+      <w:proofErr w:type="spellStart"/>
+      <w:r>
+        <w:t>label</w:t>
+      </w:r>
+      <w:proofErr w:type="spellEnd"/>
+      <w:r>
+        <w:t>&gt;</w:t>
+      </w:r>
+    </w:p>
+    <w:p>
+      <w:pPr>
+        <w:ind w:left="360"/>
+      </w:pPr>
+      <w:r>
+        <w:t>&lt;input [(</w:t>
+      </w:r>
+      <w:proofErr w:type="spellStart"/>
+      <w:r>
+        <w:t>ngModel</w:t>
+      </w:r>
+      <w:proofErr w:type="spellEnd"/>
+      <w:r>
+        <w:t>)]="</w:t>
+      </w:r>
+      <w:proofErr w:type="spellStart"/>
+      <w:r>
+        <w:t>selectedVia.nombreVia</w:t>
+      </w:r>
+      <w:proofErr w:type="spellEnd"/>
+      <w:r>
+        <w:t xml:space="preserve">" </w:t>
+      </w:r>
+      <w:proofErr w:type="spellStart"/>
+      <w:r>
+        <w:t>placeholder</w:t>
+      </w:r>
+      <w:proofErr w:type="spellEnd"/>
+      <w:r>
         <w:t>="</w:t>
       </w:r>
       <w:proofErr w:type="spellStart"/>
       <w:r>
-        <w:t>article</w:t>
-      </w:r>
-      <w:proofErr w:type="spellEnd"/>
-      <w:r>
-        <w:t>"&gt;&lt;</w:t>
+        <w:t>via</w:t>
+      </w:r>
+      <w:proofErr w:type="spellEnd"/>
+      <w:r>
+        <w:t>"/&gt;</w:t>
+      </w:r>
+    </w:p>
+    <w:p>
+      <w:pPr>
+        <w:ind w:left="360"/>
+      </w:pPr>
+      <w:r>
+        <w:t>&lt;/</w:t>
+      </w:r>
+      <w:proofErr w:type="gramStart"/>
+      <w:r>
+        <w:t>div</w:t>
+      </w:r>
+      <w:proofErr w:type="gramEnd"/>
+      <w:r>
+        <w:t>&gt;</w:t>
+      </w:r>
+    </w:p>
+    <w:p/>
+    <w:p>
+      <w:r>
+        <w:t xml:space="preserve">Si decidimos no inicializar la variable </w:t>
+      </w:r>
+      <w:proofErr w:type="spellStart"/>
+      <w:r>
+        <w:t>selectedVia</w:t>
+      </w:r>
+      <w:proofErr w:type="spellEnd"/>
+      <w:r>
+        <w:t xml:space="preserve">, cuando iniciemos la aplicación le variable tendrá un valor </w:t>
+      </w:r>
+      <w:proofErr w:type="spellStart"/>
+      <w:r>
+        <w:t>undefined</w:t>
+      </w:r>
+      <w:proofErr w:type="spellEnd"/>
+      <w:r>
+        <w:t xml:space="preserve"> y, por tanto, la propiedad id o </w:t>
+      </w:r>
+      <w:proofErr w:type="spellStart"/>
+      <w:r>
+        <w:t>nombreVia</w:t>
+      </w:r>
+      <w:proofErr w:type="spellEnd"/>
+      <w:r>
+        <w:t xml:space="preserve"> serán [</w:t>
+      </w:r>
+      <w:proofErr w:type="spellStart"/>
+      <w:r>
+        <w:t>null</w:t>
+      </w:r>
+      <w:proofErr w:type="spellEnd"/>
+      <w:r>
+        <w:t>], lo que producirá el siguiente error:</w:t>
+      </w:r>
+    </w:p>
+    <w:p>
+      <w:pPr>
+        <w:rPr>
+          <w:lang w:val="en-US"/>
+        </w:rPr>
+      </w:pPr>
+      <w:r>
+        <w:rPr>
+          <w:lang w:val="en-US"/>
+        </w:rPr>
+        <w:t xml:space="preserve">EXCEPTION: </w:t>
+      </w:r>
+      <w:proofErr w:type="spellStart"/>
+      <w:r>
+        <w:rPr>
+          <w:lang w:val="en-US"/>
+        </w:rPr>
+        <w:t>TypeError</w:t>
+      </w:r>
+      <w:proofErr w:type="spellEnd"/>
+      <w:r>
+        <w:rPr>
+          <w:lang w:val="en-US"/>
+        </w:rPr>
+        <w:t>: Cannot read property 'name' of undefined in [null]</w:t>
+      </w:r>
+    </w:p>
+    <w:p>
+      <w:r>
+        <w:t xml:space="preserve">Para evitar este error, en los elementos de la plantilla donde hayamos enlazado con </w:t>
+      </w:r>
+      <w:proofErr w:type="spellStart"/>
+      <w:r>
+        <w:t>selectedVia</w:t>
+      </w:r>
+      <w:proofErr w:type="spellEnd"/>
+      <w:r>
+        <w:t xml:space="preserve">  añadiremos otro *</w:t>
+      </w:r>
+      <w:proofErr w:type="spellStart"/>
+      <w:r>
+        <w:t>ng</w:t>
+      </w:r>
+      <w:proofErr w:type="spellEnd"/>
+    </w:p>
+    <w:p>
+      <w:r>
+        <w:t>&lt;</w:t>
+      </w:r>
+      <w:proofErr w:type="spellStart"/>
+      <w:r>
+        <w:t>aside</w:t>
+      </w:r>
+      <w:proofErr w:type="spellEnd"/>
+      <w:r>
+        <w:t xml:space="preserve"> *</w:t>
+      </w:r>
+      <w:proofErr w:type="spellStart"/>
+      <w:r>
+        <w:t>ngIf</w:t>
+      </w:r>
+      <w:proofErr w:type="spellEnd"/>
+      <w:r>
+        <w:t>="</w:t>
+      </w:r>
+      <w:proofErr w:type="spellStart"/>
+      <w:r>
+        <w:t>selectedVia</w:t>
+      </w:r>
+      <w:proofErr w:type="spellEnd"/>
+      <w:r>
+        <w:t>"&gt;Edite el nombre de vía:</w:t>
+      </w:r>
+    </w:p>
+    <w:p/>
+    <w:p>
+      <w:r>
+        <w:t xml:space="preserve">          &lt;h2</w:t>
+      </w:r>
+      <w:proofErr w:type="gramStart"/>
+      <w:r>
+        <w:t>&gt;{</w:t>
+      </w:r>
+      <w:proofErr w:type="gramEnd"/>
+      <w:r>
+        <w:t>{</w:t>
+      </w:r>
+      <w:proofErr w:type="spellStart"/>
+      <w:r>
+        <w:t>selectedVia.nombreVia</w:t>
+      </w:r>
+      <w:proofErr w:type="spellEnd"/>
+      <w:r>
+        <w:t>}}&lt;/h2&gt;</w:t>
+      </w:r>
+    </w:p>
+    <w:p>
+      <w:r>
+        <w:t xml:space="preserve">          &lt;</w:t>
+      </w:r>
+      <w:proofErr w:type="gramStart"/>
+      <w:r>
+        <w:t>div</w:t>
+      </w:r>
+      <w:proofErr w:type="gramEnd"/>
+      <w:r>
+        <w:t>&gt;&lt;</w:t>
       </w:r>
       <w:proofErr w:type="spellStart"/>
       <w:r>
@@ -3606,7 +6149,7 @@
       </w:r>
       <w:proofErr w:type="spellEnd"/>
       <w:r>
-        <w:t>&gt;Tipo de vía: &lt;/</w:t>
+        <w:t>&gt;id: &lt;/</w:t>
       </w:r>
       <w:proofErr w:type="spellStart"/>
       <w:r>
@@ -3614,20 +6157,12 @@
       </w:r>
       <w:proofErr w:type="spellEnd"/>
       <w:r>
-        <w:t>&gt;{{</w:t>
-      </w:r>
-      <w:proofErr w:type="spellStart"/>
-      <w:r>
-        <w:t>via.tipoVia</w:t>
-      </w:r>
-      <w:proofErr w:type="spellEnd"/>
-      <w:r>
-        <w:t>}}&lt;/div&gt;</w:t>
-      </w:r>
-    </w:p>
-    <w:p>
-      <w:r>
-        <w:t xml:space="preserve">        &lt;</w:t>
+        <w:t>&gt;{{selectedVia.id}}&lt;/div&gt;</w:t>
+      </w:r>
+    </w:p>
+    <w:p>
+      <w:r>
+        <w:t xml:space="preserve">          &lt;</w:t>
       </w:r>
       <w:proofErr w:type="gramStart"/>
       <w:r>
@@ -3635,15 +6170,25 @@
       </w:r>
       <w:proofErr w:type="gramEnd"/>
       <w:r>
-        <w:t>&gt; &lt;</w:t>
-      </w:r>
-      <w:proofErr w:type="spellStart"/>
+        <w:t>&gt;</w:t>
+      </w:r>
+    </w:p>
+    <w:p>
+      <w:r>
+        <w:t xml:space="preserve">            &lt;</w:t>
+      </w:r>
+      <w:proofErr w:type="spellStart"/>
+      <w:proofErr w:type="gramStart"/>
       <w:r>
         <w:t>label</w:t>
       </w:r>
       <w:proofErr w:type="spellEnd"/>
       <w:r>
-        <w:t>&gt;Nombre de vía: &lt;/</w:t>
+        <w:t>&gt;</w:t>
+      </w:r>
+      <w:proofErr w:type="gramEnd"/>
+      <w:r>
+        <w:t>nombre: &lt;/</w:t>
       </w:r>
       <w:proofErr w:type="spellStart"/>
       <w:r>
@@ -3651,27 +6196,585 @@
       </w:r>
       <w:proofErr w:type="spellEnd"/>
       <w:r>
-        <w:t>&gt;{{</w:t>
-      </w:r>
-      <w:proofErr w:type="spellStart"/>
-      <w:r>
+        <w:t>&gt;</w:t>
+      </w:r>
+    </w:p>
+    <w:p>
+      <w:r>
+        <w:t xml:space="preserve">            &lt;input [(</w:t>
+      </w:r>
+      <w:proofErr w:type="spellStart"/>
+      <w:r>
+        <w:t>ngModel</w:t>
+      </w:r>
+      <w:proofErr w:type="spellEnd"/>
+      <w:r>
+        <w:t>)]="</w:t>
+      </w:r>
+      <w:proofErr w:type="spellStart"/>
+      <w:r>
+        <w:t>selectedVia.nombreVia</w:t>
+      </w:r>
+      <w:proofErr w:type="spellEnd"/>
+      <w:r>
+        <w:t xml:space="preserve">" </w:t>
+      </w:r>
+      <w:proofErr w:type="spellStart"/>
+      <w:r>
+        <w:t>placeholder</w:t>
+      </w:r>
+      <w:proofErr w:type="spellEnd"/>
+      <w:r>
+        <w:t>="</w:t>
+      </w:r>
+      <w:proofErr w:type="spellStart"/>
+      <w:r>
+        <w:t>via</w:t>
+      </w:r>
+      <w:proofErr w:type="spellEnd"/>
+      <w:r>
+        <w:t>"/&gt;</w:t>
+      </w:r>
+    </w:p>
+    <w:p>
+      <w:r>
+        <w:t xml:space="preserve">          &lt;/</w:t>
+      </w:r>
+      <w:proofErr w:type="gramStart"/>
+      <w:r>
+        <w:t>div</w:t>
+      </w:r>
+      <w:proofErr w:type="gramEnd"/>
+      <w:r>
+        <w:t>&gt;</w:t>
+      </w:r>
+    </w:p>
+    <w:p/>
+    <w:p>
+      <w:r>
+        <w:t xml:space="preserve">     &lt;/</w:t>
+      </w:r>
+      <w:proofErr w:type="spellStart"/>
+      <w:proofErr w:type="gramStart"/>
+      <w:r>
+        <w:t>aside</w:t>
+      </w:r>
+      <w:proofErr w:type="spellEnd"/>
+      <w:proofErr w:type="gramEnd"/>
+      <w:r>
+        <w:t>&gt;</w:t>
+      </w:r>
+    </w:p>
+    <w:p/>
+    <w:p>
+      <w:r>
+        <w:t>*</w:t>
+      </w:r>
+      <w:proofErr w:type="spellStart"/>
+      <w:r>
+        <w:t>ngIf</w:t>
+      </w:r>
+      <w:proofErr w:type="spellEnd"/>
+      <w:r>
+        <w:t xml:space="preserve"> hace que si la variable enlazado no se corresponde con </w:t>
+      </w:r>
+      <w:proofErr w:type="spellStart"/>
+      <w:r>
+        <w:t>selectedVia</w:t>
+      </w:r>
+      <w:proofErr w:type="spellEnd"/>
+      <w:r>
+        <w:t>, no se mostrarán los elementos secundarios DOM, es decir, todo lo que hay entre &lt;</w:t>
+      </w:r>
+      <w:proofErr w:type="spellStart"/>
+      <w:r>
+        <w:t>aside</w:t>
+      </w:r>
+      <w:proofErr w:type="spellEnd"/>
+      <w:r>
+        <w:t>&gt;&lt;/</w:t>
+      </w:r>
+      <w:proofErr w:type="spellStart"/>
+      <w:r>
+        <w:t>aside</w:t>
+      </w:r>
+      <w:proofErr w:type="spellEnd"/>
+      <w:r>
+        <w:t xml:space="preserve">&gt; no se mostrará. Es por ello que </w:t>
+      </w:r>
+      <w:proofErr w:type="spellStart"/>
+      <w:r>
+        <w:t>ngIfy</w:t>
+      </w:r>
+      <w:proofErr w:type="spellEnd"/>
+      <w:r>
+        <w:t xml:space="preserve"> </w:t>
+      </w:r>
+      <w:proofErr w:type="spellStart"/>
+      <w:r>
+        <w:t>ngForse</w:t>
+      </w:r>
+      <w:proofErr w:type="spellEnd"/>
+      <w:r>
+        <w:t xml:space="preserve"> </w:t>
+      </w:r>
+      <w:r>
+        <w:t xml:space="preserve">se conocen como </w:t>
+      </w:r>
+      <w:r>
+        <w:t xml:space="preserve"> "directivas estructurales", ya que pueden cambiar la estructura de las porciones del DOM. En otras palabras, </w:t>
+      </w:r>
+      <w:r>
+        <w:t>en el DOM, angular se encarga de añadir y mostrar los elementos.</w:t>
+      </w:r>
+    </w:p>
+    <w:p>
+      <w:pPr>
+        <w:rPr>
+          <w:rFonts w:ascii="Helvetica" w:hAnsi="Helvetica" w:cs="Helvetica"/>
+          <w:color w:val="455A64"/>
+        </w:rPr>
+      </w:pPr>
+      <w:r>
+        <w:rPr>
+          <w:rFonts w:ascii="Helvetica" w:hAnsi="Helvetica" w:cs="Helvetica"/>
+          <w:color w:val="455A64"/>
+        </w:rPr>
+        <w:t>Más información acerca de</w:t>
+      </w:r>
+      <w:r>
+        <w:rPr>
+          <w:rStyle w:val="apple-converted-space"/>
+          <w:rFonts w:ascii="Helvetica" w:hAnsi="Helvetica" w:cs="Helvetica"/>
+          <w:color w:val="455A64"/>
+        </w:rPr>
+        <w:t> </w:t>
+      </w:r>
+      <w:proofErr w:type="spellStart"/>
+      <w:r>
+        <w:rPr>
+          <w:rStyle w:val="CdigoHTML"/>
+          <w:rFonts w:ascii="Lucida Console" w:hAnsi="Lucida Console"/>
+          <w:color w:val="0097A7"/>
+          <w:sz w:val="22"/>
+          <w:szCs w:val="22"/>
+        </w:rPr>
+        <w:t>ngIf</w:t>
+      </w:r>
+      <w:proofErr w:type="spellEnd"/>
+      <w:r>
+        <w:rPr>
+          <w:rFonts w:ascii="Helvetica" w:hAnsi="Helvetica" w:cs="Helvetica"/>
+          <w:color w:val="455A64"/>
+        </w:rPr>
+        <w:t>,</w:t>
+      </w:r>
+      <w:r>
+        <w:rPr>
+          <w:rStyle w:val="apple-converted-space"/>
+          <w:rFonts w:ascii="Helvetica" w:hAnsi="Helvetica" w:cs="Helvetica"/>
+          <w:color w:val="455A64"/>
+        </w:rPr>
+        <w:t> </w:t>
+      </w:r>
+      <w:proofErr w:type="spellStart"/>
+      <w:r>
+        <w:rPr>
+          <w:rStyle w:val="CdigoHTML"/>
+          <w:rFonts w:ascii="Lucida Console" w:hAnsi="Lucida Console"/>
+          <w:color w:val="0097A7"/>
+          <w:sz w:val="22"/>
+          <w:szCs w:val="22"/>
+        </w:rPr>
+        <w:t>ngFor</w:t>
+      </w:r>
+      <w:r>
+        <w:rPr>
+          <w:rFonts w:ascii="Helvetica" w:hAnsi="Helvetica" w:cs="Helvetica"/>
+          <w:color w:val="455A64"/>
+        </w:rPr>
+        <w:t>y</w:t>
+      </w:r>
+      <w:proofErr w:type="spellEnd"/>
+      <w:r>
+        <w:rPr>
+          <w:rFonts w:ascii="Helvetica" w:hAnsi="Helvetica" w:cs="Helvetica"/>
+          <w:color w:val="455A64"/>
+        </w:rPr>
+        <w:t xml:space="preserve"> otras directivas estructurales en las</w:t>
+      </w:r>
+      <w:r>
+        <w:rPr>
+          <w:rStyle w:val="apple-converted-space"/>
+          <w:rFonts w:ascii="Helvetica" w:hAnsi="Helvetica" w:cs="Helvetica"/>
+          <w:color w:val="455A64"/>
+        </w:rPr>
+        <w:t> </w:t>
+      </w:r>
+      <w:hyperlink r:id="rId26" w:history="1">
+        <w:r>
+          <w:rPr>
+            <w:rStyle w:val="Hipervnculo"/>
+            <w:rFonts w:ascii="Helvetica" w:hAnsi="Helvetica" w:cs="Helvetica"/>
+            <w:color w:val="1976D2"/>
+          </w:rPr>
+          <w:t>Directivas estructurales</w:t>
+        </w:r>
+      </w:hyperlink>
+      <w:r>
+        <w:rPr>
+          <w:rStyle w:val="apple-converted-space"/>
+          <w:rFonts w:ascii="Helvetica" w:hAnsi="Helvetica" w:cs="Helvetica"/>
+          <w:color w:val="455A64"/>
+        </w:rPr>
+        <w:t> </w:t>
+      </w:r>
+      <w:r>
+        <w:rPr>
+          <w:rFonts w:ascii="Helvetica" w:hAnsi="Helvetica" w:cs="Helvetica"/>
+          <w:color w:val="455A64"/>
+        </w:rPr>
+        <w:t>y</w:t>
+      </w:r>
+      <w:r>
+        <w:rPr>
+          <w:rStyle w:val="apple-converted-space"/>
+          <w:rFonts w:ascii="Helvetica" w:hAnsi="Helvetica" w:cs="Helvetica"/>
+          <w:color w:val="455A64"/>
+        </w:rPr>
+        <w:t> </w:t>
+      </w:r>
+      <w:hyperlink r:id="rId27" w:anchor="directives" w:history="1">
+        <w:r>
+          <w:rPr>
+            <w:rStyle w:val="Hipervnculo"/>
+            <w:rFonts w:ascii="Helvetica" w:hAnsi="Helvetica" w:cs="Helvetica"/>
+            <w:color w:val="1976D2"/>
+          </w:rPr>
+          <w:t>plantilla de sintaxis</w:t>
+        </w:r>
+      </w:hyperlink>
+      <w:r>
+        <w:rPr>
+          <w:rStyle w:val="apple-converted-space"/>
+          <w:rFonts w:ascii="Helvetica" w:hAnsi="Helvetica" w:cs="Helvetica"/>
+          <w:color w:val="455A64"/>
+        </w:rPr>
+        <w:t> </w:t>
+      </w:r>
+      <w:r>
+        <w:rPr>
+          <w:rFonts w:ascii="Helvetica" w:hAnsi="Helvetica" w:cs="Helvetica"/>
+          <w:color w:val="455A64"/>
+        </w:rPr>
+        <w:t>capítulos.</w:t>
+      </w:r>
+    </w:p>
+    <w:p>
+      <w:pPr>
+        <w:rPr>
+          <w:rFonts w:ascii="Helvetica" w:hAnsi="Helvetica" w:cs="Helvetica"/>
+          <w:color w:val="455A64"/>
+        </w:rPr>
+      </w:pPr>
+    </w:p>
+    <w:p>
+      <w:pPr>
+        <w:rPr>
+          <w:rFonts w:ascii="Helvetica" w:hAnsi="Helvetica" w:cs="Helvetica"/>
+          <w:color w:val="455A64"/>
+        </w:rPr>
+      </w:pPr>
+      <w:r>
+        <w:rPr>
+          <w:rFonts w:ascii="Helvetica" w:hAnsi="Helvetica" w:cs="Helvetica"/>
+          <w:color w:val="455A64"/>
+        </w:rPr>
+        <w:t xml:space="preserve">Para definir el estilo de la selección de modo que cuando seleccionemos un registro (hagamos clic en él) se cambie el color del ítem, crearemos un enlace a la propiedad </w:t>
+      </w:r>
+      <w:proofErr w:type="spellStart"/>
+      <w:r>
+        <w:rPr>
+          <w:rFonts w:ascii="Helvetica" w:hAnsi="Helvetica" w:cs="Helvetica"/>
+          <w:color w:val="455A64"/>
+        </w:rPr>
+        <w:t>class</w:t>
+      </w:r>
+      <w:proofErr w:type="spellEnd"/>
+      <w:r>
+        <w:rPr>
+          <w:rFonts w:ascii="Helvetica" w:hAnsi="Helvetica" w:cs="Helvetica"/>
+          <w:color w:val="455A64"/>
+        </w:rPr>
+        <w:t xml:space="preserve"> </w:t>
+      </w:r>
+      <w:proofErr w:type="spellStart"/>
+      <w:r>
+        <w:rPr>
+          <w:rFonts w:ascii="Helvetica" w:hAnsi="Helvetica" w:cs="Helvetica"/>
+          <w:color w:val="455A64"/>
+        </w:rPr>
+        <w:t>selected</w:t>
+      </w:r>
+      <w:proofErr w:type="spellEnd"/>
+    </w:p>
+    <w:p>
+      <w:r>
+        <w:t>[</w:t>
+      </w:r>
+      <w:proofErr w:type="spellStart"/>
+      <w:r>
+        <w:t>class.selected</w:t>
+      </w:r>
+      <w:proofErr w:type="spellEnd"/>
+      <w:r>
+        <w:t>]="</w:t>
+      </w:r>
+      <w:proofErr w:type="spellStart"/>
+      <w:r>
+        <w:t>via</w:t>
+      </w:r>
+      <w:proofErr w:type="spellEnd"/>
+      <w:r>
+        <w:t xml:space="preserve"> === </w:t>
+      </w:r>
+      <w:proofErr w:type="spellStart"/>
+      <w:r>
+        <w:t>selected</w:t>
+      </w:r>
+      <w:r>
+        <w:t>Via</w:t>
+      </w:r>
+      <w:proofErr w:type="spellEnd"/>
+      <w:r>
+        <w:t>"</w:t>
+      </w:r>
+    </w:p>
+    <w:p>
+      <w:r>
+        <w:t xml:space="preserve">Si la variable local </w:t>
+      </w:r>
+      <w:proofErr w:type="spellStart"/>
+      <w:r>
+        <w:t>via</w:t>
+      </w:r>
+      <w:proofErr w:type="spellEnd"/>
+      <w:r>
+        <w:t xml:space="preserve"> es igual que </w:t>
+      </w:r>
+      <w:proofErr w:type="spellStart"/>
+      <w:r>
+        <w:t>selectedVia</w:t>
+      </w:r>
+      <w:proofErr w:type="spellEnd"/>
+      <w:r>
+        <w:t xml:space="preserve">, se aplica </w:t>
+      </w:r>
+      <w:proofErr w:type="spellStart"/>
+      <w:r>
+        <w:t>class.selected</w:t>
+      </w:r>
+      <w:proofErr w:type="spellEnd"/>
+      <w:r>
+        <w:t>, en caso contrario se elimina esta clase del elemento &lt;li&gt;</w:t>
+      </w:r>
+    </w:p>
+    <w:p>
+      <w:r>
+        <w:t>Los corchetes indican que se trata de una unión de la propiedad el flujo de datos.</w:t>
+      </w:r>
+    </w:p>
+    <w:p>
+      <w:r>
+        <w:t>Con lo que el elemento &lt;li&gt; quede den siguiente modo:</w:t>
+      </w:r>
+    </w:p>
+    <w:p>
+      <w:pPr>
+        <w:rPr>
+          <w:lang w:val="en-US"/>
+        </w:rPr>
+      </w:pPr>
+      <w:r>
+        <w:rPr>
+          <w:lang w:val="en-US"/>
+        </w:rPr>
+        <w:t xml:space="preserve">    &lt;li *</w:t>
+      </w:r>
+      <w:proofErr w:type="spellStart"/>
+      <w:r>
+        <w:rPr>
+          <w:lang w:val="en-US"/>
+        </w:rPr>
+        <w:t>ngFor</w:t>
+      </w:r>
+      <w:proofErr w:type="spellEnd"/>
+      <w:r>
+        <w:rPr>
+          <w:lang w:val="en-US"/>
+        </w:rPr>
+        <w:t xml:space="preserve">="let via of </w:t>
+      </w:r>
+      <w:proofErr w:type="spellStart"/>
+      <w:r>
+        <w:rPr>
+          <w:lang w:val="en-US"/>
+        </w:rPr>
+        <w:t>cvias</w:t>
+      </w:r>
+      <w:proofErr w:type="spellEnd"/>
+      <w:r>
+        <w:rPr>
+          <w:lang w:val="en-US"/>
+        </w:rPr>
+        <w:t>"</w:t>
+      </w:r>
+    </w:p>
+    <w:p>
+      <w:pPr>
+        <w:rPr>
+          <w:lang w:val="en-US"/>
+        </w:rPr>
+      </w:pPr>
+      <w:r>
+        <w:rPr>
+          <w:lang w:val="en-US"/>
+        </w:rPr>
+        <w:t xml:space="preserve">             [</w:t>
+      </w:r>
+      <w:proofErr w:type="spellStart"/>
+      <w:r>
+        <w:rPr>
+          <w:lang w:val="en-US"/>
+        </w:rPr>
+        <w:t>class.selected</w:t>
+      </w:r>
+      <w:proofErr w:type="spellEnd"/>
+      <w:r>
+        <w:rPr>
+          <w:lang w:val="en-US"/>
+        </w:rPr>
+        <w:t xml:space="preserve">]="via === </w:t>
+      </w:r>
+      <w:proofErr w:type="spellStart"/>
+      <w:r>
+        <w:rPr>
+          <w:lang w:val="en-US"/>
+        </w:rPr>
+        <w:t>selectedVia</w:t>
+      </w:r>
+      <w:proofErr w:type="spellEnd"/>
+      <w:r>
+        <w:rPr>
+          <w:lang w:val="en-US"/>
+        </w:rPr>
+        <w:t>"</w:t>
+      </w:r>
+    </w:p>
+    <w:p>
+      <w:pPr>
+        <w:rPr>
+          <w:lang w:val="en-US"/>
+        </w:rPr>
+      </w:pPr>
+      <w:r>
+        <w:rPr>
+          <w:lang w:val="en-US"/>
+        </w:rPr>
+        <w:t xml:space="preserve">             (</w:t>
+      </w:r>
+      <w:proofErr w:type="gramStart"/>
+      <w:r>
+        <w:rPr>
+          <w:lang w:val="en-US"/>
+        </w:rPr>
+        <w:t>click</w:t>
+      </w:r>
+      <w:proofErr w:type="gramEnd"/>
+      <w:r>
+        <w:rPr>
+          <w:lang w:val="en-US"/>
+        </w:rPr>
+        <w:t>)="</w:t>
+      </w:r>
+      <w:proofErr w:type="spellStart"/>
+      <w:proofErr w:type="gramStart"/>
+      <w:r>
+        <w:rPr>
+          <w:lang w:val="en-US"/>
+        </w:rPr>
+        <w:t>onSelect</w:t>
+      </w:r>
+      <w:proofErr w:type="spellEnd"/>
+      <w:r>
+        <w:rPr>
+          <w:lang w:val="en-US"/>
+        </w:rPr>
+        <w:t>(</w:t>
+      </w:r>
+      <w:proofErr w:type="gramEnd"/>
+      <w:r>
+        <w:rPr>
+          <w:lang w:val="en-US"/>
+        </w:rPr>
+        <w:t>via)"&gt;</w:t>
+      </w:r>
+    </w:p>
+    <w:p>
+      <w:pPr>
+        <w:rPr>
+          <w:lang w:val="en-US"/>
+        </w:rPr>
+      </w:pPr>
+      <w:r>
+        <w:rPr>
+          <w:lang w:val="en-US"/>
+        </w:rPr>
+        <w:t xml:space="preserve">                &lt;span class="badge"</w:t>
+      </w:r>
+      <w:proofErr w:type="gramStart"/>
+      <w:r>
+        <w:rPr>
+          <w:lang w:val="en-US"/>
+        </w:rPr>
+        <w:t>&gt;{</w:t>
+      </w:r>
+      <w:proofErr w:type="gramEnd"/>
+      <w:r>
+        <w:rPr>
+          <w:lang w:val="en-US"/>
+        </w:rPr>
+        <w:t>{via.id}} &lt;/span&gt; {{</w:t>
+      </w:r>
+      <w:proofErr w:type="spellStart"/>
+      <w:r>
+        <w:rPr>
+          <w:lang w:val="en-US"/>
+        </w:rPr>
         <w:t>via.nombreVia</w:t>
       </w:r>
       <w:proofErr w:type="spellEnd"/>
       <w:r>
-        <w:t>}} &lt;/div&gt;</w:t>
-      </w:r>
-    </w:p>
-    <w:p>
-      <w:r>
-        <w:t xml:space="preserve">      &lt;/</w:t>
-      </w:r>
-      <w:proofErr w:type="spellStart"/>
+        <w:rPr>
+          <w:lang w:val="en-US"/>
+        </w:rPr>
+        <w:t>}}</w:t>
+      </w:r>
+    </w:p>
+    <w:p>
+      <w:r>
+        <w:rPr>
+          <w:lang w:val="en-US"/>
+        </w:rPr>
+        <w:t xml:space="preserve">     </w:t>
+      </w:r>
+      <w:r>
+        <w:t>&lt;/</w:t>
+      </w:r>
       <w:proofErr w:type="gramStart"/>
       <w:r>
-        <w:t>article</w:t>
-      </w:r>
-      <w:proofErr w:type="spellEnd"/>
+        <w:t>li</w:t>
+      </w:r>
       <w:proofErr w:type="gramEnd"/>
       <w:r>
         <w:t>&gt;</w:t>
@@ -3679,334 +6782,153 @@
     </w:p>
     <w:p/>
     <w:p>
-      <w:r>
-        <w:t xml:space="preserve">      &lt;</w:t>
-      </w:r>
-      <w:proofErr w:type="spellStart"/>
+      <w:pPr>
+        <w:rPr>
+          <w:rFonts w:ascii="Helvetica" w:hAnsi="Helvetica" w:cs="Helvetica"/>
+          <w:color w:val="455A64"/>
+          <w:shd w:val="clear" w:color="auto" w:fill="C9D7F1"/>
+        </w:rPr>
+      </w:pPr>
+      <w:r>
+        <w:rPr>
+          <w:rFonts w:ascii="Helvetica" w:hAnsi="Helvetica" w:cs="Helvetica"/>
+          <w:color w:val="455A64"/>
+          <w:shd w:val="clear" w:color="auto" w:fill="C9D7F1"/>
+        </w:rPr>
+        <w:t>Más información acerca de</w:t>
+      </w:r>
+      <w:r>
+        <w:rPr>
+          <w:rStyle w:val="apple-converted-space"/>
+          <w:rFonts w:ascii="Helvetica" w:hAnsi="Helvetica" w:cs="Helvetica"/>
+          <w:color w:val="455A64"/>
+          <w:shd w:val="clear" w:color="auto" w:fill="C9D7F1"/>
+        </w:rPr>
+        <w:t> </w:t>
+      </w:r>
+      <w:hyperlink r:id="rId28" w:anchor="property-binding" w:history="1">
+        <w:r>
+          <w:rPr>
+            <w:rStyle w:val="Hipervnculo"/>
+            <w:rFonts w:ascii="Helvetica" w:hAnsi="Helvetica" w:cs="Helvetica"/>
+            <w:color w:val="1976D2"/>
+            <w:shd w:val="clear" w:color="auto" w:fill="C9D7F1"/>
+          </w:rPr>
+          <w:t>los enl</w:t>
+        </w:r>
+        <w:r>
+          <w:rPr>
+            <w:rStyle w:val="Hipervnculo"/>
+            <w:rFonts w:ascii="Helvetica" w:hAnsi="Helvetica" w:cs="Helvetica"/>
+            <w:color w:val="1976D2"/>
+            <w:shd w:val="clear" w:color="auto" w:fill="C9D7F1"/>
+          </w:rPr>
+          <w:t>a</w:t>
+        </w:r>
+        <w:r>
+          <w:rPr>
+            <w:rStyle w:val="Hipervnculo"/>
+            <w:rFonts w:ascii="Helvetica" w:hAnsi="Helvetica" w:cs="Helvetica"/>
+            <w:color w:val="1976D2"/>
+            <w:shd w:val="clear" w:color="auto" w:fill="C9D7F1"/>
+          </w:rPr>
+          <w:t>ces de la propiedad</w:t>
+        </w:r>
+      </w:hyperlink>
+      <w:r>
+        <w:rPr>
+          <w:rStyle w:val="apple-converted-space"/>
+          <w:rFonts w:ascii="Helvetica" w:hAnsi="Helvetica" w:cs="Helvetica"/>
+          <w:color w:val="455A64"/>
+          <w:shd w:val="clear" w:color="auto" w:fill="C9D7F1"/>
+        </w:rPr>
+        <w:t> </w:t>
+      </w:r>
+      <w:r>
+        <w:rPr>
+          <w:rFonts w:ascii="Helvetica" w:hAnsi="Helvetica" w:cs="Helvetica"/>
+          <w:color w:val="455A64"/>
+          <w:shd w:val="clear" w:color="auto" w:fill="C9D7F1"/>
+        </w:rPr>
+        <w:t>en el capítulo de plantilla de sintaxi</w:t>
+      </w:r>
+      <w:r>
+        <w:rPr>
+          <w:rFonts w:ascii="Helvetica" w:hAnsi="Helvetica" w:cs="Helvetica"/>
+          <w:color w:val="455A64"/>
+          <w:shd w:val="clear" w:color="auto" w:fill="C9D7F1"/>
+        </w:rPr>
+        <w:t>s.</w:t>
+      </w:r>
+    </w:p>
+    <w:p>
+      <w:pPr>
+        <w:rPr>
+          <w:rFonts w:ascii="Helvetica" w:hAnsi="Helvetica" w:cs="Helvetica"/>
+          <w:color w:val="455A64"/>
+          <w:shd w:val="clear" w:color="auto" w:fill="C9D7F1"/>
+        </w:rPr>
+      </w:pPr>
+    </w:p>
+    <w:p>
+      <w:pPr>
+        <w:rPr>
+          <w:rFonts w:ascii="Helvetica" w:hAnsi="Helvetica" w:cs="Helvetica"/>
+          <w:color w:val="455A64"/>
+          <w:shd w:val="clear" w:color="auto" w:fill="C9D7F1"/>
+        </w:rPr>
+      </w:pPr>
+    </w:p>
+    <w:p>
+      <w:pPr>
+        <w:rPr>
+          <w:rFonts w:ascii="Helvetica" w:hAnsi="Helvetica" w:cs="Helvetica"/>
+          <w:color w:val="455A64"/>
+          <w:shd w:val="clear" w:color="auto" w:fill="C9D7F1"/>
+        </w:rPr>
+      </w:pPr>
+    </w:p>
+    <w:p>
+      <w:pPr>
+        <w:rPr>
+          <w:rFonts w:ascii="Helvetica" w:hAnsi="Helvetica" w:cs="Helvetica"/>
+          <w:color w:val="455A64"/>
+          <w:shd w:val="clear" w:color="auto" w:fill="C9D7F1"/>
+        </w:rPr>
+      </w:pPr>
+    </w:p>
+    <w:p>
+      <w:pPr>
+        <w:rPr>
+          <w:b/>
+        </w:rPr>
+      </w:pPr>
+      <w:bookmarkStart w:id="0" w:name="_GoBack"/>
       <w:proofErr w:type="gramStart"/>
       <w:r>
-        <w:t>nav</w:t>
-      </w:r>
-      <w:proofErr w:type="spellEnd"/>
+        <w:rPr>
+          <w:b/>
+        </w:rPr>
+        <w:lastRenderedPageBreak/>
+        <w:t>PASO</w:t>
+      </w:r>
       <w:proofErr w:type="gramEnd"/>
       <w:r>
-        <w:t xml:space="preserve">&gt; </w:t>
-      </w:r>
-    </w:p>
-    <w:p>
-      <w:r>
-        <w:t xml:space="preserve">        &lt;</w:t>
-      </w:r>
-      <w:proofErr w:type="spellStart"/>
-      <w:proofErr w:type="gramStart"/>
-      <w:r>
-        <w:t>label</w:t>
-      </w:r>
-      <w:proofErr w:type="spellEnd"/>
-      <w:r>
-        <w:t>&gt;</w:t>
-      </w:r>
-      <w:proofErr w:type="gramEnd"/>
-      <w:r>
-        <w:t>Edición del Nombre de vía: &lt;/</w:t>
-      </w:r>
-      <w:proofErr w:type="spellStart"/>
-      <w:r>
-        <w:t>label</w:t>
-      </w:r>
-      <w:proofErr w:type="spellEnd"/>
-      <w:r>
-        <w:t>&gt;</w:t>
-      </w:r>
-    </w:p>
-    <w:p>
-      <w:r>
-        <w:t xml:space="preserve">        &lt;input  [(</w:t>
-      </w:r>
-      <w:proofErr w:type="spellStart"/>
-      <w:r>
-        <w:t>ngModel</w:t>
-      </w:r>
-      <w:proofErr w:type="spellEnd"/>
-      <w:r>
-        <w:t>)]="</w:t>
-      </w:r>
-      <w:proofErr w:type="spellStart"/>
-      <w:r>
-        <w:t>via.nombreVia</w:t>
-      </w:r>
-      <w:proofErr w:type="spellEnd"/>
-      <w:r>
-        <w:t xml:space="preserve">" </w:t>
-      </w:r>
-      <w:proofErr w:type="spellStart"/>
-      <w:r>
-        <w:t>placeholder</w:t>
-      </w:r>
-      <w:proofErr w:type="spellEnd"/>
-      <w:r>
-        <w:t>="</w:t>
-      </w:r>
-      <w:proofErr w:type="spellStart"/>
-      <w:r>
-        <w:t>via</w:t>
-      </w:r>
-      <w:proofErr w:type="spellEnd"/>
-      <w:r>
-        <w:t>"&gt;</w:t>
-      </w:r>
-    </w:p>
-    <w:p>
-      <w:r>
-        <w:t xml:space="preserve">      &lt;/</w:t>
-      </w:r>
-      <w:proofErr w:type="spellStart"/>
-      <w:proofErr w:type="gramStart"/>
-      <w:r>
-        <w:t>nav</w:t>
-      </w:r>
-      <w:proofErr w:type="spellEnd"/>
-      <w:proofErr w:type="gramEnd"/>
-      <w:r>
-        <w:t>&gt;</w:t>
-      </w:r>
-    </w:p>
-    <w:p>
-      <w:r>
-        <w:t xml:space="preserve">      &lt;</w:t>
-      </w:r>
-      <w:proofErr w:type="spellStart"/>
-      <w:proofErr w:type="gramStart"/>
-      <w:r>
-        <w:t>aside</w:t>
-      </w:r>
-      <w:proofErr w:type="spellEnd"/>
-      <w:r>
-        <w:t>&gt;</w:t>
-      </w:r>
-      <w:proofErr w:type="gramEnd"/>
-      <w:r>
-        <w:t>Localizador&lt;/</w:t>
-      </w:r>
-      <w:proofErr w:type="spellStart"/>
-      <w:r>
-        <w:t>aside</w:t>
-      </w:r>
-      <w:proofErr w:type="spellEnd"/>
-      <w:r>
-        <w:t>&gt;</w:t>
-      </w:r>
-    </w:p>
-    <w:p/>
-    <w:p>
-      <w:r>
-        <w:t xml:space="preserve">    &lt;/</w:t>
-      </w:r>
-      <w:proofErr w:type="gramStart"/>
-      <w:r>
-        <w:t>div</w:t>
-      </w:r>
-      <w:proofErr w:type="gramEnd"/>
-      <w:r>
-        <w:t>&gt;</w:t>
-      </w:r>
-    </w:p>
-    <w:p/>
-    <w:p>
-      <w:pPr>
-        <w:rPr>
-          <w:lang w:val="en-US"/>
-        </w:rPr>
-      </w:pPr>
-      <w:r>
-        <w:t xml:space="preserve">     </w:t>
-      </w:r>
-      <w:r>
-        <w:rPr>
-          <w:lang w:val="en-US"/>
-        </w:rPr>
-        <w:t>&lt;</w:t>
-      </w:r>
-      <w:proofErr w:type="gramStart"/>
-      <w:r>
-        <w:rPr>
-          <w:lang w:val="en-US"/>
-        </w:rPr>
-        <w:t>footer&gt;</w:t>
-      </w:r>
-      <w:proofErr w:type="gramEnd"/>
-      <w:r>
-        <w:rPr>
-          <w:lang w:val="en-US"/>
-        </w:rPr>
-        <w:t>Vial - 2017&lt;/footer&gt;</w:t>
-      </w:r>
-    </w:p>
-    <w:p>
-      <w:pPr>
-        <w:rPr>
-          <w:lang w:val="en-US"/>
-        </w:rPr>
-      </w:pPr>
-    </w:p>
-    <w:p>
-      <w:pPr>
-        <w:rPr>
-          <w:lang w:val="en-US"/>
-        </w:rPr>
-      </w:pPr>
-      <w:r>
-        <w:rPr>
-          <w:lang w:val="en-US"/>
-        </w:rPr>
-        <w:t xml:space="preserve">    `</w:t>
-      </w:r>
-    </w:p>
-    <w:p>
-      <w:pPr>
-        <w:rPr>
-          <w:lang w:val="en-US"/>
-        </w:rPr>
-      </w:pPr>
-      <w:r>
-        <w:rPr>
-          <w:lang w:val="en-US"/>
-        </w:rPr>
-        <w:t>})</w:t>
-      </w:r>
-    </w:p>
-    <w:p>
-      <w:pPr>
-        <w:rPr>
-          <w:lang w:val="en-US"/>
-        </w:rPr>
-      </w:pPr>
-      <w:proofErr w:type="gramStart"/>
-      <w:r>
-        <w:rPr>
-          <w:lang w:val="en-US"/>
-        </w:rPr>
-        <w:t>export</w:t>
-      </w:r>
-      <w:proofErr w:type="gramEnd"/>
-      <w:r>
-        <w:rPr>
-          <w:lang w:val="en-US"/>
-        </w:rPr>
-        <w:t xml:space="preserve"> class </w:t>
-      </w:r>
-      <w:proofErr w:type="spellStart"/>
-      <w:r>
-        <w:rPr>
-          <w:lang w:val="en-US"/>
-        </w:rPr>
-        <w:t>AppComponent</w:t>
-      </w:r>
-      <w:proofErr w:type="spellEnd"/>
-      <w:r>
-        <w:rPr>
-          <w:lang w:val="en-US"/>
-        </w:rPr>
-        <w:t xml:space="preserve"> {</w:t>
-      </w:r>
-    </w:p>
-    <w:p>
-      <w:r>
-        <w:rPr>
-          <w:lang w:val="en-US"/>
-        </w:rPr>
-        <w:t xml:space="preserve">  </w:t>
-      </w:r>
-      <w:proofErr w:type="spellStart"/>
-      <w:proofErr w:type="gramStart"/>
-      <w:r>
-        <w:t>title</w:t>
-      </w:r>
-      <w:proofErr w:type="spellEnd"/>
-      <w:proofErr w:type="gramEnd"/>
-      <w:r>
-        <w:t xml:space="preserve"> = 'Callejero';</w:t>
-      </w:r>
-    </w:p>
-    <w:p>
-      <w:r>
-        <w:t xml:space="preserve">  </w:t>
-      </w:r>
-      <w:proofErr w:type="spellStart"/>
-      <w:proofErr w:type="gramStart"/>
-      <w:r>
-        <w:t>via</w:t>
-      </w:r>
-      <w:proofErr w:type="spellEnd"/>
-      <w:proofErr w:type="gramEnd"/>
-      <w:r>
-        <w:t xml:space="preserve">: </w:t>
-      </w:r>
-      <w:proofErr w:type="spellStart"/>
-      <w:r>
-        <w:t>Vias</w:t>
-      </w:r>
-      <w:proofErr w:type="spellEnd"/>
-      <w:r>
-        <w:t xml:space="preserve"> = {</w:t>
-      </w:r>
-    </w:p>
-    <w:p>
-      <w:r>
-        <w:t xml:space="preserve">    </w:t>
-      </w:r>
-      <w:proofErr w:type="gramStart"/>
-      <w:r>
-        <w:t>id</w:t>
-      </w:r>
-      <w:proofErr w:type="gramEnd"/>
-      <w:r>
-        <w:t>: 1,</w:t>
-      </w:r>
-    </w:p>
-    <w:p>
-      <w:r>
-        <w:t xml:space="preserve">    </w:t>
-      </w:r>
-      <w:proofErr w:type="spellStart"/>
-      <w:proofErr w:type="gramStart"/>
-      <w:r>
-        <w:t>tipoVia</w:t>
-      </w:r>
-      <w:proofErr w:type="spellEnd"/>
-      <w:proofErr w:type="gramEnd"/>
-      <w:r>
-        <w:t>: 'CALLE',</w:t>
-      </w:r>
-    </w:p>
-    <w:p>
-      <w:r>
-        <w:t xml:space="preserve">    </w:t>
-      </w:r>
-      <w:proofErr w:type="spellStart"/>
-      <w:proofErr w:type="gramStart"/>
-      <w:r>
-        <w:t>nombreVia</w:t>
-      </w:r>
-      <w:proofErr w:type="spellEnd"/>
-      <w:proofErr w:type="gramEnd"/>
-      <w:r>
-        <w:t>: 'ALTAMIRA'</w:t>
-      </w:r>
-    </w:p>
-    <w:p>
-      <w:r>
-        <w:t xml:space="preserve">  };</w:t>
-      </w:r>
-    </w:p>
-    <w:p>
-      <w:r>
-        <w:t>}</w:t>
-      </w:r>
-    </w:p>
-    <w:p>
-      <w:bookmarkStart w:id="0" w:name="_GoBack"/>
-      <w:bookmarkEnd w:id="0"/>
+        <w:rPr>
+          <w:b/>
+        </w:rPr>
+        <w:t xml:space="preserve"> 3</w:t>
+      </w:r>
+    </w:p>
+    <w:bookmarkEnd w:id="0"/>
+    <w:p>
+      <w:pPr>
+        <w:rPr>
+          <w:rFonts w:ascii="Helvetica" w:hAnsi="Helvetica" w:cs="Helvetica"/>
+          <w:color w:val="455A64"/>
+          <w:shd w:val="clear" w:color="auto" w:fill="C9D7F1"/>
+        </w:rPr>
+      </w:pPr>
     </w:p>
     <w:sectPr>
       <w:pgSz w:w="11906" w:h="16838"/>
@@ -4245,6 +7167,119 @@
     </w:lvl>
   </w:abstractNum>
   <w:abstractNum w:abstractNumId="2">
+    <w:nsid w:val="32A65A53"/>
+    <w:multiLevelType w:val="multilevel"/>
+    <w:tmpl w:val="B9D00522"/>
+    <w:lvl w:ilvl="0">
+      <w:start w:val="1"/>
+      <w:numFmt w:val="decimal"/>
+      <w:lvlText w:val="%1."/>
+      <w:lvlJc w:val="left"/>
+      <w:pPr>
+        <w:tabs>
+          <w:tab w:val="num" w:pos="720"/>
+        </w:tabs>
+        <w:ind w:left="720" w:hanging="360"/>
+      </w:pPr>
+    </w:lvl>
+    <w:lvl w:ilvl="1" w:tentative="1">
+      <w:start w:val="1"/>
+      <w:numFmt w:val="decimal"/>
+      <w:lvlText w:val="%2."/>
+      <w:lvlJc w:val="left"/>
+      <w:pPr>
+        <w:tabs>
+          <w:tab w:val="num" w:pos="1440"/>
+        </w:tabs>
+        <w:ind w:left="1440" w:hanging="360"/>
+      </w:pPr>
+    </w:lvl>
+    <w:lvl w:ilvl="2" w:tentative="1">
+      <w:start w:val="1"/>
+      <w:numFmt w:val="decimal"/>
+      <w:lvlText w:val="%3."/>
+      <w:lvlJc w:val="left"/>
+      <w:pPr>
+        <w:tabs>
+          <w:tab w:val="num" w:pos="2160"/>
+        </w:tabs>
+        <w:ind w:left="2160" w:hanging="360"/>
+      </w:pPr>
+    </w:lvl>
+    <w:lvl w:ilvl="3" w:tentative="1">
+      <w:start w:val="1"/>
+      <w:numFmt w:val="decimal"/>
+      <w:lvlText w:val="%4."/>
+      <w:lvlJc w:val="left"/>
+      <w:pPr>
+        <w:tabs>
+          <w:tab w:val="num" w:pos="2880"/>
+        </w:tabs>
+        <w:ind w:left="2880" w:hanging="360"/>
+      </w:pPr>
+    </w:lvl>
+    <w:lvl w:ilvl="4" w:tentative="1">
+      <w:start w:val="1"/>
+      <w:numFmt w:val="decimal"/>
+      <w:lvlText w:val="%5."/>
+      <w:lvlJc w:val="left"/>
+      <w:pPr>
+        <w:tabs>
+          <w:tab w:val="num" w:pos="3600"/>
+        </w:tabs>
+        <w:ind w:left="3600" w:hanging="360"/>
+      </w:pPr>
+    </w:lvl>
+    <w:lvl w:ilvl="5" w:tentative="1">
+      <w:start w:val="1"/>
+      <w:numFmt w:val="decimal"/>
+      <w:lvlText w:val="%6."/>
+      <w:lvlJc w:val="left"/>
+      <w:pPr>
+        <w:tabs>
+          <w:tab w:val="num" w:pos="4320"/>
+        </w:tabs>
+        <w:ind w:left="4320" w:hanging="360"/>
+      </w:pPr>
+    </w:lvl>
+    <w:lvl w:ilvl="6" w:tentative="1">
+      <w:start w:val="1"/>
+      <w:numFmt w:val="decimal"/>
+      <w:lvlText w:val="%7."/>
+      <w:lvlJc w:val="left"/>
+      <w:pPr>
+        <w:tabs>
+          <w:tab w:val="num" w:pos="5040"/>
+        </w:tabs>
+        <w:ind w:left="5040" w:hanging="360"/>
+      </w:pPr>
+    </w:lvl>
+    <w:lvl w:ilvl="7" w:tentative="1">
+      <w:start w:val="1"/>
+      <w:numFmt w:val="decimal"/>
+      <w:lvlText w:val="%8."/>
+      <w:lvlJc w:val="left"/>
+      <w:pPr>
+        <w:tabs>
+          <w:tab w:val="num" w:pos="5760"/>
+        </w:tabs>
+        <w:ind w:left="5760" w:hanging="360"/>
+      </w:pPr>
+    </w:lvl>
+    <w:lvl w:ilvl="8" w:tentative="1">
+      <w:start w:val="1"/>
+      <w:numFmt w:val="decimal"/>
+      <w:lvlText w:val="%9."/>
+      <w:lvlJc w:val="left"/>
+      <w:pPr>
+        <w:tabs>
+          <w:tab w:val="num" w:pos="6480"/>
+        </w:tabs>
+        <w:ind w:left="6480" w:hanging="360"/>
+      </w:pPr>
+    </w:lvl>
+  </w:abstractNum>
+  <w:abstractNum w:abstractNumId="3">
     <w:nsid w:val="33FB64C6"/>
     <w:multiLevelType w:val="hybridMultilevel"/>
     <w:tmpl w:val="BD201E5A"/>
@@ -4356,7 +7391,7 @@
       </w:rPr>
     </w:lvl>
   </w:abstractNum>
-  <w:abstractNum w:abstractNumId="3">
+  <w:abstractNum w:abstractNumId="4">
     <w:nsid w:val="43C51659"/>
     <w:multiLevelType w:val="multilevel"/>
     <w:tmpl w:val="F47239EC"/>
@@ -4469,7 +7504,209 @@
       </w:pPr>
     </w:lvl>
   </w:abstractNum>
-  <w:abstractNum w:abstractNumId="4">
+  <w:abstractNum w:abstractNumId="5">
+    <w:nsid w:val="43ED11C7"/>
+    <w:multiLevelType w:val="hybridMultilevel"/>
+    <w:tmpl w:val="857EA96E"/>
+    <w:lvl w:ilvl="0" w:tplc="FDC63F7A">
+      <w:start w:val="1"/>
+      <w:numFmt w:val="decimal"/>
+      <w:lvlText w:val="%1."/>
+      <w:lvlJc w:val="left"/>
+      <w:pPr>
+        <w:ind w:left="1068" w:hanging="708"/>
+      </w:pPr>
+      <w:rPr>
+        <w:rFonts w:hint="default"/>
+      </w:rPr>
+    </w:lvl>
+    <w:lvl w:ilvl="1" w:tplc="0C0A0019" w:tentative="1">
+      <w:start w:val="1"/>
+      <w:numFmt w:val="lowerLetter"/>
+      <w:lvlText w:val="%2."/>
+      <w:lvlJc w:val="left"/>
+      <w:pPr>
+        <w:ind w:left="1440" w:hanging="360"/>
+      </w:pPr>
+    </w:lvl>
+    <w:lvl w:ilvl="2" w:tplc="0C0A001B" w:tentative="1">
+      <w:start w:val="1"/>
+      <w:numFmt w:val="lowerRoman"/>
+      <w:lvlText w:val="%3."/>
+      <w:lvlJc w:val="right"/>
+      <w:pPr>
+        <w:ind w:left="2160" w:hanging="180"/>
+      </w:pPr>
+    </w:lvl>
+    <w:lvl w:ilvl="3" w:tplc="0C0A000F" w:tentative="1">
+      <w:start w:val="1"/>
+      <w:numFmt w:val="decimal"/>
+      <w:lvlText w:val="%4."/>
+      <w:lvlJc w:val="left"/>
+      <w:pPr>
+        <w:ind w:left="2880" w:hanging="360"/>
+      </w:pPr>
+    </w:lvl>
+    <w:lvl w:ilvl="4" w:tplc="0C0A0019" w:tentative="1">
+      <w:start w:val="1"/>
+      <w:numFmt w:val="lowerLetter"/>
+      <w:lvlText w:val="%5."/>
+      <w:lvlJc w:val="left"/>
+      <w:pPr>
+        <w:ind w:left="3600" w:hanging="360"/>
+      </w:pPr>
+    </w:lvl>
+    <w:lvl w:ilvl="5" w:tplc="0C0A001B" w:tentative="1">
+      <w:start w:val="1"/>
+      <w:numFmt w:val="lowerRoman"/>
+      <w:lvlText w:val="%6."/>
+      <w:lvlJc w:val="right"/>
+      <w:pPr>
+        <w:ind w:left="4320" w:hanging="180"/>
+      </w:pPr>
+    </w:lvl>
+    <w:lvl w:ilvl="6" w:tplc="0C0A000F" w:tentative="1">
+      <w:start w:val="1"/>
+      <w:numFmt w:val="decimal"/>
+      <w:lvlText w:val="%7."/>
+      <w:lvlJc w:val="left"/>
+      <w:pPr>
+        <w:ind w:left="5040" w:hanging="360"/>
+      </w:pPr>
+    </w:lvl>
+    <w:lvl w:ilvl="7" w:tplc="0C0A0019" w:tentative="1">
+      <w:start w:val="1"/>
+      <w:numFmt w:val="lowerLetter"/>
+      <w:lvlText w:val="%8."/>
+      <w:lvlJc w:val="left"/>
+      <w:pPr>
+        <w:ind w:left="5760" w:hanging="360"/>
+      </w:pPr>
+    </w:lvl>
+    <w:lvl w:ilvl="8" w:tplc="0C0A001B" w:tentative="1">
+      <w:start w:val="1"/>
+      <w:numFmt w:val="lowerRoman"/>
+      <w:lvlText w:val="%9."/>
+      <w:lvlJc w:val="right"/>
+      <w:pPr>
+        <w:ind w:left="6480" w:hanging="180"/>
+      </w:pPr>
+    </w:lvl>
+  </w:abstractNum>
+  <w:abstractNum w:abstractNumId="6">
+    <w:nsid w:val="46FB56B0"/>
+    <w:multiLevelType w:val="hybridMultilevel"/>
+    <w:tmpl w:val="C908D078"/>
+    <w:lvl w:ilvl="0" w:tplc="0C0A0001">
+      <w:start w:val="1"/>
+      <w:numFmt w:val="bullet"/>
+      <w:lvlText w:val=""/>
+      <w:lvlJc w:val="left"/>
+      <w:pPr>
+        <w:ind w:left="720" w:hanging="360"/>
+      </w:pPr>
+      <w:rPr>
+        <w:rFonts w:ascii="Symbol" w:hAnsi="Symbol" w:hint="default"/>
+      </w:rPr>
+    </w:lvl>
+    <w:lvl w:ilvl="1" w:tplc="0C0A0003" w:tentative="1">
+      <w:start w:val="1"/>
+      <w:numFmt w:val="bullet"/>
+      <w:lvlText w:val="o"/>
+      <w:lvlJc w:val="left"/>
+      <w:pPr>
+        <w:ind w:left="1440" w:hanging="360"/>
+      </w:pPr>
+      <w:rPr>
+        <w:rFonts w:ascii="Courier New" w:hAnsi="Courier New" w:cs="Courier New" w:hint="default"/>
+      </w:rPr>
+    </w:lvl>
+    <w:lvl w:ilvl="2" w:tplc="0C0A0005" w:tentative="1">
+      <w:start w:val="1"/>
+      <w:numFmt w:val="bullet"/>
+      <w:lvlText w:val=""/>
+      <w:lvlJc w:val="left"/>
+      <w:pPr>
+        <w:ind w:left="2160" w:hanging="360"/>
+      </w:pPr>
+      <w:rPr>
+        <w:rFonts w:ascii="Wingdings" w:hAnsi="Wingdings" w:hint="default"/>
+      </w:rPr>
+    </w:lvl>
+    <w:lvl w:ilvl="3" w:tplc="0C0A0001" w:tentative="1">
+      <w:start w:val="1"/>
+      <w:numFmt w:val="bullet"/>
+      <w:lvlText w:val=""/>
+      <w:lvlJc w:val="left"/>
+      <w:pPr>
+        <w:ind w:left="2880" w:hanging="360"/>
+      </w:pPr>
+      <w:rPr>
+        <w:rFonts w:ascii="Symbol" w:hAnsi="Symbol" w:hint="default"/>
+      </w:rPr>
+    </w:lvl>
+    <w:lvl w:ilvl="4" w:tplc="0C0A0003" w:tentative="1">
+      <w:start w:val="1"/>
+      <w:numFmt w:val="bullet"/>
+      <w:lvlText w:val="o"/>
+      <w:lvlJc w:val="left"/>
+      <w:pPr>
+        <w:ind w:left="3600" w:hanging="360"/>
+      </w:pPr>
+      <w:rPr>
+        <w:rFonts w:ascii="Courier New" w:hAnsi="Courier New" w:cs="Courier New" w:hint="default"/>
+      </w:rPr>
+    </w:lvl>
+    <w:lvl w:ilvl="5" w:tplc="0C0A0005" w:tentative="1">
+      <w:start w:val="1"/>
+      <w:numFmt w:val="bullet"/>
+      <w:lvlText w:val=""/>
+      <w:lvlJc w:val="left"/>
+      <w:pPr>
+        <w:ind w:left="4320" w:hanging="360"/>
+      </w:pPr>
+      <w:rPr>
+        <w:rFonts w:ascii="Wingdings" w:hAnsi="Wingdings" w:hint="default"/>
+      </w:rPr>
+    </w:lvl>
+    <w:lvl w:ilvl="6" w:tplc="0C0A0001" w:tentative="1">
+      <w:start w:val="1"/>
+      <w:numFmt w:val="bullet"/>
+      <w:lvlText w:val=""/>
+      <w:lvlJc w:val="left"/>
+      <w:pPr>
+        <w:ind w:left="5040" w:hanging="360"/>
+      </w:pPr>
+      <w:rPr>
+        <w:rFonts w:ascii="Symbol" w:hAnsi="Symbol" w:hint="default"/>
+      </w:rPr>
+    </w:lvl>
+    <w:lvl w:ilvl="7" w:tplc="0C0A0003" w:tentative="1">
+      <w:start w:val="1"/>
+      <w:numFmt w:val="bullet"/>
+      <w:lvlText w:val="o"/>
+      <w:lvlJc w:val="left"/>
+      <w:pPr>
+        <w:ind w:left="5760" w:hanging="360"/>
+      </w:pPr>
+      <w:rPr>
+        <w:rFonts w:ascii="Courier New" w:hAnsi="Courier New" w:cs="Courier New" w:hint="default"/>
+      </w:rPr>
+    </w:lvl>
+    <w:lvl w:ilvl="8" w:tplc="0C0A0005" w:tentative="1">
+      <w:start w:val="1"/>
+      <w:numFmt w:val="bullet"/>
+      <w:lvlText w:val=""/>
+      <w:lvlJc w:val="left"/>
+      <w:pPr>
+        <w:ind w:left="6480" w:hanging="360"/>
+      </w:pPr>
+      <w:rPr>
+        <w:rFonts w:ascii="Wingdings" w:hAnsi="Wingdings" w:hint="default"/>
+      </w:rPr>
+    </w:lvl>
+  </w:abstractNum>
+  <w:abstractNum w:abstractNumId="7">
     <w:nsid w:val="492609A0"/>
     <w:multiLevelType w:val="hybridMultilevel"/>
     <w:tmpl w:val="C52CCE44"/>
@@ -4582,7 +7819,7 @@
       </w:rPr>
     </w:lvl>
   </w:abstractNum>
-  <w:abstractNum w:abstractNumId="5">
+  <w:abstractNum w:abstractNumId="8">
     <w:nsid w:val="4D0E53A8"/>
     <w:multiLevelType w:val="hybridMultilevel"/>
     <w:tmpl w:val="181C6E7C"/>
@@ -4694,7 +7931,7 @@
       </w:rPr>
     </w:lvl>
   </w:abstractNum>
-  <w:abstractNum w:abstractNumId="6">
+  <w:abstractNum w:abstractNumId="9">
     <w:nsid w:val="59165AE6"/>
     <w:multiLevelType w:val="hybridMultilevel"/>
     <w:tmpl w:val="E55A5904"/>
@@ -4806,7 +8043,7 @@
       </w:rPr>
     </w:lvl>
   </w:abstractNum>
-  <w:abstractNum w:abstractNumId="7">
+  <w:abstractNum w:abstractNumId="10">
     <w:nsid w:val="660D4505"/>
     <w:multiLevelType w:val="hybridMultilevel"/>
     <w:tmpl w:val="53765578"/>
@@ -4918,29 +8155,243 @@
       </w:rPr>
     </w:lvl>
   </w:abstractNum>
+  <w:abstractNum w:abstractNumId="11">
+    <w:nsid w:val="6D3258B0"/>
+    <w:multiLevelType w:val="multilevel"/>
+    <w:tmpl w:val="4FB8A4B2"/>
+    <w:lvl w:ilvl="0">
+      <w:start w:val="1"/>
+      <w:numFmt w:val="decimal"/>
+      <w:lvlText w:val="%1."/>
+      <w:lvlJc w:val="left"/>
+      <w:pPr>
+        <w:tabs>
+          <w:tab w:val="num" w:pos="720"/>
+        </w:tabs>
+        <w:ind w:left="720" w:hanging="360"/>
+      </w:pPr>
+    </w:lvl>
+    <w:lvl w:ilvl="1" w:tentative="1">
+      <w:start w:val="1"/>
+      <w:numFmt w:val="decimal"/>
+      <w:lvlText w:val="%2."/>
+      <w:lvlJc w:val="left"/>
+      <w:pPr>
+        <w:tabs>
+          <w:tab w:val="num" w:pos="1440"/>
+        </w:tabs>
+        <w:ind w:left="1440" w:hanging="360"/>
+      </w:pPr>
+    </w:lvl>
+    <w:lvl w:ilvl="2" w:tentative="1">
+      <w:start w:val="1"/>
+      <w:numFmt w:val="decimal"/>
+      <w:lvlText w:val="%3."/>
+      <w:lvlJc w:val="left"/>
+      <w:pPr>
+        <w:tabs>
+          <w:tab w:val="num" w:pos="2160"/>
+        </w:tabs>
+        <w:ind w:left="2160" w:hanging="360"/>
+      </w:pPr>
+    </w:lvl>
+    <w:lvl w:ilvl="3" w:tentative="1">
+      <w:start w:val="1"/>
+      <w:numFmt w:val="decimal"/>
+      <w:lvlText w:val="%4."/>
+      <w:lvlJc w:val="left"/>
+      <w:pPr>
+        <w:tabs>
+          <w:tab w:val="num" w:pos="2880"/>
+        </w:tabs>
+        <w:ind w:left="2880" w:hanging="360"/>
+      </w:pPr>
+    </w:lvl>
+    <w:lvl w:ilvl="4" w:tentative="1">
+      <w:start w:val="1"/>
+      <w:numFmt w:val="decimal"/>
+      <w:lvlText w:val="%5."/>
+      <w:lvlJc w:val="left"/>
+      <w:pPr>
+        <w:tabs>
+          <w:tab w:val="num" w:pos="3600"/>
+        </w:tabs>
+        <w:ind w:left="3600" w:hanging="360"/>
+      </w:pPr>
+    </w:lvl>
+    <w:lvl w:ilvl="5" w:tentative="1">
+      <w:start w:val="1"/>
+      <w:numFmt w:val="decimal"/>
+      <w:lvlText w:val="%6."/>
+      <w:lvlJc w:val="left"/>
+      <w:pPr>
+        <w:tabs>
+          <w:tab w:val="num" w:pos="4320"/>
+        </w:tabs>
+        <w:ind w:left="4320" w:hanging="360"/>
+      </w:pPr>
+    </w:lvl>
+    <w:lvl w:ilvl="6" w:tentative="1">
+      <w:start w:val="1"/>
+      <w:numFmt w:val="decimal"/>
+      <w:lvlText w:val="%7."/>
+      <w:lvlJc w:val="left"/>
+      <w:pPr>
+        <w:tabs>
+          <w:tab w:val="num" w:pos="5040"/>
+        </w:tabs>
+        <w:ind w:left="5040" w:hanging="360"/>
+      </w:pPr>
+    </w:lvl>
+    <w:lvl w:ilvl="7" w:tentative="1">
+      <w:start w:val="1"/>
+      <w:numFmt w:val="decimal"/>
+      <w:lvlText w:val="%8."/>
+      <w:lvlJc w:val="left"/>
+      <w:pPr>
+        <w:tabs>
+          <w:tab w:val="num" w:pos="5760"/>
+        </w:tabs>
+        <w:ind w:left="5760" w:hanging="360"/>
+      </w:pPr>
+    </w:lvl>
+    <w:lvl w:ilvl="8" w:tentative="1">
+      <w:start w:val="1"/>
+      <w:numFmt w:val="decimal"/>
+      <w:lvlText w:val="%9."/>
+      <w:lvlJc w:val="left"/>
+      <w:pPr>
+        <w:tabs>
+          <w:tab w:val="num" w:pos="6480"/>
+        </w:tabs>
+        <w:ind w:left="6480" w:hanging="360"/>
+      </w:pPr>
+    </w:lvl>
+  </w:abstractNum>
+  <w:abstractNum w:abstractNumId="12">
+    <w:nsid w:val="73222418"/>
+    <w:multiLevelType w:val="hybridMultilevel"/>
+    <w:tmpl w:val="DB26B934"/>
+    <w:lvl w:ilvl="0" w:tplc="0C0A000F">
+      <w:start w:val="1"/>
+      <w:numFmt w:val="decimal"/>
+      <w:lvlText w:val="%1."/>
+      <w:lvlJc w:val="left"/>
+      <w:pPr>
+        <w:ind w:left="720" w:hanging="360"/>
+      </w:pPr>
+    </w:lvl>
+    <w:lvl w:ilvl="1" w:tplc="0C0A0019" w:tentative="1">
+      <w:start w:val="1"/>
+      <w:numFmt w:val="lowerLetter"/>
+      <w:lvlText w:val="%2."/>
+      <w:lvlJc w:val="left"/>
+      <w:pPr>
+        <w:ind w:left="1440" w:hanging="360"/>
+      </w:pPr>
+    </w:lvl>
+    <w:lvl w:ilvl="2" w:tplc="0C0A001B" w:tentative="1">
+      <w:start w:val="1"/>
+      <w:numFmt w:val="lowerRoman"/>
+      <w:lvlText w:val="%3."/>
+      <w:lvlJc w:val="right"/>
+      <w:pPr>
+        <w:ind w:left="2160" w:hanging="180"/>
+      </w:pPr>
+    </w:lvl>
+    <w:lvl w:ilvl="3" w:tplc="0C0A000F" w:tentative="1">
+      <w:start w:val="1"/>
+      <w:numFmt w:val="decimal"/>
+      <w:lvlText w:val="%4."/>
+      <w:lvlJc w:val="left"/>
+      <w:pPr>
+        <w:ind w:left="2880" w:hanging="360"/>
+      </w:pPr>
+    </w:lvl>
+    <w:lvl w:ilvl="4" w:tplc="0C0A0019" w:tentative="1">
+      <w:start w:val="1"/>
+      <w:numFmt w:val="lowerLetter"/>
+      <w:lvlText w:val="%5."/>
+      <w:lvlJc w:val="left"/>
+      <w:pPr>
+        <w:ind w:left="3600" w:hanging="360"/>
+      </w:pPr>
+    </w:lvl>
+    <w:lvl w:ilvl="5" w:tplc="0C0A001B" w:tentative="1">
+      <w:start w:val="1"/>
+      <w:numFmt w:val="lowerRoman"/>
+      <w:lvlText w:val="%6."/>
+      <w:lvlJc w:val="right"/>
+      <w:pPr>
+        <w:ind w:left="4320" w:hanging="180"/>
+      </w:pPr>
+    </w:lvl>
+    <w:lvl w:ilvl="6" w:tplc="0C0A000F" w:tentative="1">
+      <w:start w:val="1"/>
+      <w:numFmt w:val="decimal"/>
+      <w:lvlText w:val="%7."/>
+      <w:lvlJc w:val="left"/>
+      <w:pPr>
+        <w:ind w:left="5040" w:hanging="360"/>
+      </w:pPr>
+    </w:lvl>
+    <w:lvl w:ilvl="7" w:tplc="0C0A0019" w:tentative="1">
+      <w:start w:val="1"/>
+      <w:numFmt w:val="lowerLetter"/>
+      <w:lvlText w:val="%8."/>
+      <w:lvlJc w:val="left"/>
+      <w:pPr>
+        <w:ind w:left="5760" w:hanging="360"/>
+      </w:pPr>
+    </w:lvl>
+    <w:lvl w:ilvl="8" w:tplc="0C0A001B" w:tentative="1">
+      <w:start w:val="1"/>
+      <w:numFmt w:val="lowerRoman"/>
+      <w:lvlText w:val="%9."/>
+      <w:lvlJc w:val="right"/>
+      <w:pPr>
+        <w:ind w:left="6480" w:hanging="180"/>
+      </w:pPr>
+    </w:lvl>
+  </w:abstractNum>
   <w:num w:numId="1">
-    <w:abstractNumId w:val="7"/>
+    <w:abstractNumId w:val="10"/>
   </w:num>
   <w:num w:numId="2">
-    <w:abstractNumId w:val="3"/>
+    <w:abstractNumId w:val="4"/>
   </w:num>
   <w:num w:numId="3">
     <w:abstractNumId w:val="0"/>
   </w:num>
   <w:num w:numId="4">
-    <w:abstractNumId w:val="5"/>
+    <w:abstractNumId w:val="8"/>
   </w:num>
   <w:num w:numId="5">
     <w:abstractNumId w:val="1"/>
   </w:num>
   <w:num w:numId="6">
+    <w:abstractNumId w:val="3"/>
+  </w:num>
+  <w:num w:numId="7">
+    <w:abstractNumId w:val="9"/>
+  </w:num>
+  <w:num w:numId="8">
+    <w:abstractNumId w:val="7"/>
+  </w:num>
+  <w:num w:numId="9">
+    <w:abstractNumId w:val="6"/>
+  </w:num>
+  <w:num w:numId="10">
+    <w:abstractNumId w:val="11"/>
+  </w:num>
+  <w:num w:numId="11">
     <w:abstractNumId w:val="2"/>
   </w:num>
-  <w:num w:numId="7">
-    <w:abstractNumId w:val="6"/>
+  <w:num w:numId="12">
+    <w:abstractNumId w:val="12"/>
   </w:num>
-  <w:num w:numId="8">
-    <w:abstractNumId w:val="4"/>
+  <w:num w:numId="13">
+    <w:abstractNumId w:val="5"/>
   </w:num>
 </w:numbering>
 </file>
@@ -5221,6 +8672,47 @@
       <w:iCs/>
     </w:rPr>
   </w:style>
+  <w:style w:type="character" w:customStyle="1" w:styleId="tag">
+    <w:name w:val="tag"/>
+    <w:basedOn w:val="Fuentedeprrafopredeter"/>
+    <w:rsid w:val="0094320B"/>
+  </w:style>
+  <w:style w:type="character" w:customStyle="1" w:styleId="pln">
+    <w:name w:val="pln"/>
+    <w:basedOn w:val="Fuentedeprrafopredeter"/>
+    <w:rsid w:val="0094320B"/>
+  </w:style>
+  <w:style w:type="character" w:customStyle="1" w:styleId="atn">
+    <w:name w:val="atn"/>
+    <w:basedOn w:val="Fuentedeprrafopredeter"/>
+    <w:rsid w:val="0094320B"/>
+  </w:style>
+  <w:style w:type="character" w:customStyle="1" w:styleId="pun">
+    <w:name w:val="pun"/>
+    <w:basedOn w:val="Fuentedeprrafopredeter"/>
+    <w:rsid w:val="0094320B"/>
+  </w:style>
+  <w:style w:type="character" w:customStyle="1" w:styleId="atv">
+    <w:name w:val="atv"/>
+    <w:basedOn w:val="Fuentedeprrafopredeter"/>
+    <w:rsid w:val="0094320B"/>
+  </w:style>
+  <w:style w:type="character" w:customStyle="1" w:styleId="com">
+    <w:name w:val="com"/>
+    <w:basedOn w:val="Fuentedeprrafopredeter"/>
+    <w:rsid w:val="0094320B"/>
+  </w:style>
+  <w:style w:type="character" w:styleId="Hipervnculovisitado">
+    <w:name w:val="FollowedHyperlink"/>
+    <w:basedOn w:val="Fuentedeprrafopredeter"/>
+    <w:semiHidden/>
+    <w:unhideWhenUsed/>
+    <w:rsid w:val="00801E5B"/>
+    <w:rPr>
+      <w:color w:val="800080" w:themeColor="followedHyperlink"/>
+      <w:u w:val="single"/>
+    </w:rPr>
+  </w:style>
 </w:styles>
 </file>
 
@@ -5498,6 +8990,47 @@
     <w:rPr>
       <w:i/>
       <w:iCs/>
+    </w:rPr>
+  </w:style>
+  <w:style w:type="character" w:customStyle="1" w:styleId="tag">
+    <w:name w:val="tag"/>
+    <w:basedOn w:val="Fuentedeprrafopredeter"/>
+    <w:rsid w:val="0094320B"/>
+  </w:style>
+  <w:style w:type="character" w:customStyle="1" w:styleId="pln">
+    <w:name w:val="pln"/>
+    <w:basedOn w:val="Fuentedeprrafopredeter"/>
+    <w:rsid w:val="0094320B"/>
+  </w:style>
+  <w:style w:type="character" w:customStyle="1" w:styleId="atn">
+    <w:name w:val="atn"/>
+    <w:basedOn w:val="Fuentedeprrafopredeter"/>
+    <w:rsid w:val="0094320B"/>
+  </w:style>
+  <w:style w:type="character" w:customStyle="1" w:styleId="pun">
+    <w:name w:val="pun"/>
+    <w:basedOn w:val="Fuentedeprrafopredeter"/>
+    <w:rsid w:val="0094320B"/>
+  </w:style>
+  <w:style w:type="character" w:customStyle="1" w:styleId="atv">
+    <w:name w:val="atv"/>
+    <w:basedOn w:val="Fuentedeprrafopredeter"/>
+    <w:rsid w:val="0094320B"/>
+  </w:style>
+  <w:style w:type="character" w:customStyle="1" w:styleId="com">
+    <w:name w:val="com"/>
+    <w:basedOn w:val="Fuentedeprrafopredeter"/>
+    <w:rsid w:val="0094320B"/>
+  </w:style>
+  <w:style w:type="character" w:styleId="Hipervnculovisitado">
+    <w:name w:val="FollowedHyperlink"/>
+    <w:basedOn w:val="Fuentedeprrafopredeter"/>
+    <w:semiHidden/>
+    <w:unhideWhenUsed/>
+    <w:rsid w:val="00801E5B"/>
+    <w:rPr>
+      <w:color w:val="800080" w:themeColor="followedHyperlink"/>
+      <w:u w:val="single"/>
     </w:rPr>
   </w:style>
 </w:styles>
@@ -5793,7 +9326,7 @@
 </file>
 
 <file path=customXml/itemProps1.xml><?xml version="1.0" encoding="utf-8"?>
-<ds:datastoreItem xmlns:ds="http://schemas.openxmlformats.org/officeDocument/2006/customXml" ds:itemID="{056FEF2D-37C8-4498-9AFF-E6EDD08B92BA}">
+<ds:datastoreItem xmlns:ds="http://schemas.openxmlformats.org/officeDocument/2006/customXml" ds:itemID="{102AD933-6CBE-4A88-9578-A771DDE1FE54}">
   <ds:schemaRefs>
     <ds:schemaRef ds:uri="http://schemas.openxmlformats.org/officeDocument/2006/bibliography"/>
   </ds:schemaRefs>

</xml_diff>

<commit_message>
Paso 3 -falta rediseñar la estrucuta de capas flexibles.
</commit_message>
<xml_diff>
--- a/TUTORIAL ANGULAR con TypeScript.docx
+++ b/TUTORIAL ANGULAR con TypeScript.docx
@@ -72,7 +72,25 @@
     </w:p>
     <w:p>
       <w:r>
-        <w:t xml:space="preserve">Relación de trabajadores (Héroes) de una agencia de empleo. </w:t>
+        <w:t xml:space="preserve">Relación de </w:t>
+      </w:r>
+      <w:r>
+        <w:t>calles</w:t>
+      </w:r>
+      <w:r>
+        <w:t xml:space="preserve"> (</w:t>
+      </w:r>
+      <w:r>
+        <w:t>vías) de</w:t>
+      </w:r>
+      <w:r>
+        <w:t xml:space="preserve"> </w:t>
+      </w:r>
+      <w:r>
+        <w:t>una ciudad</w:t>
+      </w:r>
+      <w:r>
+        <w:t xml:space="preserve">. </w:t>
       </w:r>
     </w:p>
     <w:p>
@@ -121,7 +139,12 @@
         <w:t xml:space="preserve">Se cubren los fundamentos básicos de Angular. Se hará uso de los componentes integrados para presentar y ocultar datos en formato de lista. Se crea un componente para </w:t>
       </w:r>
       <w:r>
-        <w:t>crear una ficha de cada héroe y otro para mostrar una lista de héroes. Se enlazarán datos en un solo sentido de solo lectura. Y campos editables para enlace de datos bidireccional. Se crean métodos básicos para control de eventos de teclado y de clic de ratón. Habrá una relación maestro detalle, al seleccionar un elemento de la lista se presentará su ficha o detalle para su edición. Se formatearán los datos mediante “pipes.” Así mismo se creará un servicio compartido para el “ensamble” de los elementos de la lista. Y, por último, se implementan técnicas de enrutamiento para navegar por las diferentes vistas.</w:t>
+        <w:t>crear una ficha de cada héroe y otro para mostrar una lista de héroes. Se enlazarán datos en un solo sentido de solo lectura. Y campos editables para enlace de datos bidireccional. Se crean métodos básicos para co</w:t>
+      </w:r>
+      <w:bookmarkStart w:id="0" w:name="_GoBack"/>
+      <w:bookmarkEnd w:id="0"/>
+      <w:r>
+        <w:t>ntrol de eventos de teclado y de clic de ratón. Habrá una relación maestro detalle, al seleccionar un elemento de la lista se presentará su ficha o detalle para su edición. Se formatearán los datos mediante “pipes.” Así mismo se creará un servicio compartido para el “ensamble” de los elementos de la lista. Y, por último, se implementan técnicas de enrutamiento para navegar por las diferentes vistas.</w:t>
       </w:r>
     </w:p>
     <w:p/>
@@ -4939,17 +4962,7 @@
           <w:sz w:val="20"/>
           <w:szCs w:val="20"/>
         </w:rPr>
-        <w:t>&lt;!</w:t>
-      </w:r>
-      <w:r>
-        <w:rPr>
-          <w:rStyle w:val="com"/>
-          <w:rFonts w:ascii="Lucida Console" w:hAnsi="Lucida Console" w:cs="Courier New"/>
-          <w:color w:val="00796B"/>
-          <w:sz w:val="20"/>
-          <w:szCs w:val="20"/>
-        </w:rPr>
-        <w:t xml:space="preserve">—las </w:t>
+        <w:t xml:space="preserve">&lt;!—las </w:t>
       </w:r>
       <w:r>
         <w:rPr>
@@ -5115,50 +5128,40 @@
       <w:proofErr w:type="gramEnd"/>
     </w:p>
     <w:p>
-      <w:pPr>
-        <w:rPr>
-          <w:lang w:val="en-US"/>
-        </w:rPr>
-      </w:pPr>
-      <w:r>
-        <w:rPr>
-          <w:lang w:val="en-US"/>
-        </w:rPr>
+      <w:r>
         <w:t>&lt;li *</w:t>
       </w:r>
       <w:proofErr w:type="spellStart"/>
       <w:r>
-        <w:rPr>
-          <w:lang w:val="en-US"/>
-        </w:rPr>
         <w:t>ngFor</w:t>
       </w:r>
       <w:proofErr w:type="spellEnd"/>
       <w:r>
-        <w:rPr>
-          <w:lang w:val="en-US"/>
-        </w:rPr>
-        <w:t xml:space="preserve">="let via of </w:t>
-      </w:r>
-      <w:proofErr w:type="spellStart"/>
-      <w:r>
-        <w:rPr>
-          <w:lang w:val="en-US"/>
-        </w:rPr>
+        <w:t>="</w:t>
+      </w:r>
+      <w:proofErr w:type="spellStart"/>
+      <w:r>
+        <w:t>let</w:t>
+      </w:r>
+      <w:proofErr w:type="spellEnd"/>
+      <w:r>
+        <w:t xml:space="preserve"> </w:t>
+      </w:r>
+      <w:proofErr w:type="spellStart"/>
+      <w:r>
+        <w:t>via</w:t>
+      </w:r>
+      <w:proofErr w:type="spellEnd"/>
+      <w:r>
+        <w:t xml:space="preserve"> of </w:t>
+      </w:r>
+      <w:proofErr w:type="spellStart"/>
+      <w:r>
         <w:t>cvias</w:t>
       </w:r>
       <w:proofErr w:type="spellEnd"/>
       <w:r>
-        <w:rPr>
-          <w:lang w:val="en-US"/>
-        </w:rPr>
-        <w:t>"</w:t>
-      </w:r>
-      <w:r>
-        <w:rPr>
-          <w:lang w:val="en-US"/>
-        </w:rPr>
-        <w:t>&gt;</w:t>
+        <w:t>"&gt;</w:t>
       </w:r>
     </w:p>
     <w:p>
@@ -5317,25 +5320,7 @@
             <w:color w:val="1976D2"/>
             <w:shd w:val="clear" w:color="auto" w:fill="C9D7F1"/>
           </w:rPr>
-          <w:t xml:space="preserve"> </w:t>
-        </w:r>
-        <w:r>
-          <w:rPr>
-            <w:rStyle w:val="Hipervnculo"/>
-            <w:rFonts w:ascii="Helvetica" w:hAnsi="Helvetica" w:cs="Helvetica"/>
-            <w:color w:val="1976D2"/>
-            <w:shd w:val="clear" w:color="auto" w:fill="C9D7F1"/>
-          </w:rPr>
-          <w:t>m</w:t>
-        </w:r>
-        <w:r>
-          <w:rPr>
-            <w:rStyle w:val="Hipervnculo"/>
-            <w:rFonts w:ascii="Helvetica" w:hAnsi="Helvetica" w:cs="Helvetica"/>
-            <w:color w:val="1976D2"/>
-            <w:shd w:val="clear" w:color="auto" w:fill="C9D7F1"/>
-          </w:rPr>
-          <w:t>uestran datos</w:t>
+          <w:t xml:space="preserve"> muestran datos</w:t>
         </w:r>
       </w:hyperlink>
       <w:r>
@@ -5350,27 +5335,7 @@
             <w:u w:val="none"/>
             <w:shd w:val="clear" w:color="auto" w:fill="C9D7F1"/>
           </w:rPr>
-          <w:t>plantilla</w:t>
-        </w:r>
-        <w:r>
-          <w:rPr>
-            <w:rStyle w:val="Hipervnculo"/>
-            <w:rFonts w:ascii="Helvetica" w:hAnsi="Helvetica" w:cs="Helvetica"/>
-            <w:color w:val="1976D2"/>
-            <w:u w:val="none"/>
-            <w:shd w:val="clear" w:color="auto" w:fill="C9D7F1"/>
-          </w:rPr>
-          <w:t xml:space="preserve"> </w:t>
-        </w:r>
-        <w:r>
-          <w:rPr>
-            <w:rStyle w:val="Hipervnculo"/>
-            <w:rFonts w:ascii="Helvetica" w:hAnsi="Helvetica" w:cs="Helvetica"/>
-            <w:color w:val="1976D2"/>
-            <w:u w:val="none"/>
-            <w:shd w:val="clear" w:color="auto" w:fill="C9D7F1"/>
-          </w:rPr>
-          <w:t>de sintaxis</w:t>
+          <w:t>plantilla de sintaxis</w:t>
         </w:r>
       </w:hyperlink>
       <w:r>
@@ -5813,10 +5778,7 @@
       </w:r>
       <w:proofErr w:type="spellEnd"/>
       <w:r>
-        <w:t>; }</w:t>
-      </w:r>
-      <w:r>
-        <w:t xml:space="preserve"> </w:t>
+        <w:t xml:space="preserve">; } </w:t>
       </w:r>
     </w:p>
     <w:p>
@@ -6596,10 +6558,13 @@
         </w:rPr>
       </w:pPr>
       <w:r>
-        <w:rPr>
-          <w:lang w:val="en-US"/>
-        </w:rPr>
-        <w:t xml:space="preserve">    &lt;li *</w:t>
+        <w:t xml:space="preserve">    </w:t>
+      </w:r>
+      <w:r>
+        <w:rPr>
+          <w:lang w:val="en-US"/>
+        </w:rPr>
+        <w:t>&lt;li *</w:t>
       </w:r>
       <w:proofErr w:type="spellStart"/>
       <w:r>
@@ -6814,25 +6779,7 @@
             <w:color w:val="1976D2"/>
             <w:shd w:val="clear" w:color="auto" w:fill="C9D7F1"/>
           </w:rPr>
-          <w:t>los enl</w:t>
-        </w:r>
-        <w:r>
-          <w:rPr>
-            <w:rStyle w:val="Hipervnculo"/>
-            <w:rFonts w:ascii="Helvetica" w:hAnsi="Helvetica" w:cs="Helvetica"/>
-            <w:color w:val="1976D2"/>
-            <w:shd w:val="clear" w:color="auto" w:fill="C9D7F1"/>
-          </w:rPr>
-          <w:t>a</w:t>
-        </w:r>
-        <w:r>
-          <w:rPr>
-            <w:rStyle w:val="Hipervnculo"/>
-            <w:rFonts w:ascii="Helvetica" w:hAnsi="Helvetica" w:cs="Helvetica"/>
-            <w:color w:val="1976D2"/>
-            <w:shd w:val="clear" w:color="auto" w:fill="C9D7F1"/>
-          </w:rPr>
-          <w:t>ces de la propiedad</w:t>
+          <w:t>los enlaces de la propiedad</w:t>
         </w:r>
       </w:hyperlink>
       <w:r>
@@ -6850,15 +6797,7 @@
           <w:color w:val="455A64"/>
           <w:shd w:val="clear" w:color="auto" w:fill="C9D7F1"/>
         </w:rPr>
-        <w:t>en el capítulo de plantilla de sintaxi</w:t>
-      </w:r>
-      <w:r>
-        <w:rPr>
-          <w:rFonts w:ascii="Helvetica" w:hAnsi="Helvetica" w:cs="Helvetica"/>
-          <w:color w:val="455A64"/>
-          <w:shd w:val="clear" w:color="auto" w:fill="C9D7F1"/>
-        </w:rPr>
-        <w:t>s.</w:t>
+        <w:t>en el capítulo de plantilla de sintaxis.</w:t>
       </w:r>
     </w:p>
     <w:p>
@@ -7048,10 +6987,7 @@
       </w:r>
       <w:proofErr w:type="spellEnd"/>
     </w:p>
-    <w:p>
-      <w:bookmarkStart w:id="0" w:name="_GoBack"/>
-      <w:bookmarkEnd w:id="0"/>
-    </w:p>
+    <w:p/>
     <w:p/>
     <w:p/>
     <w:sectPr>
@@ -9450,7 +9386,7 @@
 </file>
 
 <file path=customXml/itemProps1.xml><?xml version="1.0" encoding="utf-8"?>
-<ds:datastoreItem xmlns:ds="http://schemas.openxmlformats.org/officeDocument/2006/customXml" ds:itemID="{72BB34EB-C983-4C7C-80D1-FA66170E5D65}">
+<ds:datastoreItem xmlns:ds="http://schemas.openxmlformats.org/officeDocument/2006/customXml" ds:itemID="{F7359A3C-620A-46C5-A0F9-472120490596}">
   <ds:schemaRefs>
     <ds:schemaRef ds:uri="http://schemas.openxmlformats.org/officeDocument/2006/bibliography"/>
   </ds:schemaRefs>

</xml_diff>